<commit_message>
27.05.24 - Team Meeting
</commit_message>
<xml_diff>
--- a/RISC-V/Load-Store/Load-Store-Risk-V-Logistic.docx
+++ b/RISC-V/Load-Store/Load-Store-Risk-V-Logistic.docx
@@ -3,8 +3,13 @@
 <w:document xmlns:wpc="http://schemas.microsoft.com/office/word/2010/wordprocessingCanvas" xmlns:cx="http://schemas.microsoft.com/office/drawing/2014/chartex" xmlns:cx1="http://schemas.microsoft.com/office/drawing/2015/9/8/chartex" xmlns:cx2="http://schemas.microsoft.com/office/drawing/2015/10/21/chartex" xmlns:cx3="http://schemas.microsoft.com/office/drawing/2016/5/9/chartex" xmlns:cx4="http://schemas.microsoft.com/office/drawing/2016/5/10/chartex" xmlns:cx5="http://schemas.microsoft.com/office/drawing/2016/5/11/chartex" xmlns:cx6="http://schemas.microsoft.com/office/drawing/2016/5/12/chartex" xmlns:cx7="http://schemas.microsoft.com/office/drawing/2016/5/13/chartex" xmlns:cx8="http://schemas.microsoft.com/office/drawing/2016/5/14/chartex" xmlns:mc="http://schemas.openxmlformats.org/markup-compatibility/2006" xmlns:aink="http://schemas.microsoft.com/office/drawing/2016/ink" xmlns:am3d="http://schemas.microsoft.com/office/drawing/2017/model3d" xmlns:o="urn:schemas-microsoft-com:office:office" xmlns:oel="http://schemas.microsoft.com/office/2019/extlst" xmlns:r="http://schemas.openxmlformats.org/officeDocument/2006/relationships" xmlns:m="http://schemas.openxmlformats.org/officeDocument/2006/math" xmlns:v="urn:schemas-microsoft-com:vml" xmlns:wp14="http://schemas.microsoft.com/office/word/2010/wordprocessingDrawing" xmlns:wp="http://schemas.openxmlformats.org/drawingml/2006/wordprocessingDrawing" xmlns:w10="urn:schemas-microsoft-com:office:word" xmlns:w="http://schemas.openxmlformats.org/wordprocessingml/2006/main" xmlns:w14="http://schemas.microsoft.com/office/word/2010/wordml" xmlns:w15="http://schemas.microsoft.com/office/word/2012/wordml" xmlns:w16cex="http://schemas.microsoft.com/office/word/2018/wordml/cex" xmlns:w16cid="http://schemas.microsoft.com/office/word/2016/wordml/cid" xmlns:w16="http://schemas.microsoft.com/office/word/2018/wordml" xmlns:w16du="http://schemas.microsoft.com/office/word/2023/wordml/word16du" xmlns:w16sdtdh="http://schemas.microsoft.com/office/word/2020/wordml/sdtdatahash" xmlns:w16se="http://schemas.microsoft.com/office/word/2015/wordml/symex" xmlns:wpg="http://schemas.microsoft.com/office/word/2010/wordprocessingGroup" xmlns:wpi="http://schemas.microsoft.com/office/word/2010/wordprocessingInk" xmlns:wne="http://schemas.microsoft.com/office/word/2006/wordml" xmlns:wps="http://schemas.microsoft.com/office/word/2010/wordprocessingShape" mc:Ignorable="w14 w15 w16se w16cid w16 w16cex w16sdtdh w16du wp14">
   <w:body>
     <w:p>
-      <w:r>
-        <w:t>Datein:</w:t>
+      <w:proofErr w:type="spellStart"/>
+      <w:r>
+        <w:t>Datein</w:t>
+      </w:r>
+      <w:proofErr w:type="spellEnd"/>
+      <w:r>
+        <w:t>:</w:t>
       </w:r>
     </w:p>
     <w:p>
@@ -34,7 +39,15 @@
     </w:p>
     <w:p>
       <w:r>
-        <w:t>-Package auxillery functions</w:t>
+        <w:t xml:space="preserve">-Package </w:t>
+      </w:r>
+      <w:proofErr w:type="spellStart"/>
+      <w:r>
+        <w:t>auxillery</w:t>
+      </w:r>
+      <w:proofErr w:type="spellEnd"/>
+      <w:r>
+        <w:t xml:space="preserve"> functions</w:t>
       </w:r>
     </w:p>
     <w:p>
@@ -44,15 +57,20 @@
     </w:p>
     <w:p>
       <w:r>
-        <w:t>-Testbenche</w:t>
-      </w:r>
+        <w:t>-</w:t>
+      </w:r>
+      <w:proofErr w:type="spellStart"/>
+      <w:r>
+        <w:t>Testbenche</w:t>
+      </w:r>
+      <w:proofErr w:type="spellEnd"/>
     </w:p>
     <w:p/>
     <w:p/>
     <w:p/>
     <w:p>
       <w:pPr>
-        <w:pStyle w:val="berschrift1"/>
+        <w:pStyle w:val="Heading1"/>
       </w:pPr>
       <w:r>
         <w:t>TLE</w:t>
@@ -60,47 +78,64 @@
     </w:p>
     <w:p>
       <w:pPr>
-        <w:pStyle w:val="Textkrper"/>
-        <w:rPr>
-          <w:lang w:val="de-DE"/>
-        </w:rPr>
-      </w:pPr>
-      <w:r>
-        <w:rPr>
-          <w:lang w:val="de-DE"/>
-        </w:rPr>
-        <w:t>Simple TLE wie im erstens Projekt.</w:t>
-      </w:r>
-    </w:p>
-    <w:p>
-      <w:pPr>
-        <w:pStyle w:val="Textkrper"/>
-        <w:rPr>
-          <w:lang w:val="de-DE"/>
-        </w:rPr>
-      </w:pPr>
-    </w:p>
-    <w:p>
-      <w:pPr>
-        <w:pStyle w:val="berschrift1"/>
+        <w:pStyle w:val="BodyText"/>
+      </w:pPr>
+      <w:r>
+        <w:t xml:space="preserve">Simple TLE </w:t>
+      </w:r>
+      <w:proofErr w:type="spellStart"/>
+      <w:r>
+        <w:t>wie</w:t>
+      </w:r>
+      <w:proofErr w:type="spellEnd"/>
+      <w:r>
+        <w:t xml:space="preserve"> </w:t>
+      </w:r>
+      <w:proofErr w:type="spellStart"/>
+      <w:r>
+        <w:t>im</w:t>
+      </w:r>
+      <w:proofErr w:type="spellEnd"/>
+      <w:r>
+        <w:t xml:space="preserve"> </w:t>
+      </w:r>
+      <w:proofErr w:type="spellStart"/>
+      <w:r>
+        <w:t>erstens</w:t>
+      </w:r>
+      <w:proofErr w:type="spellEnd"/>
+      <w:r>
+        <w:t xml:space="preserve"> </w:t>
+      </w:r>
+      <w:proofErr w:type="spellStart"/>
+      <w:r>
+        <w:t>Projekt</w:t>
+      </w:r>
+      <w:proofErr w:type="spellEnd"/>
+      <w:r>
+        <w:t>.</w:t>
+      </w:r>
+    </w:p>
+    <w:p>
+      <w:pPr>
+        <w:pStyle w:val="BodyText"/>
+      </w:pPr>
+    </w:p>
+    <w:p>
+      <w:pPr>
+        <w:pStyle w:val="Heading1"/>
         <w:numPr>
           <w:ilvl w:val="0"/>
           <w:numId w:val="0"/>
         </w:numPr>
-        <w:rPr>
-          <w:lang w:val="de-DE"/>
-        </w:rPr>
-      </w:pPr>
-      <w:r>
-        <w:rPr>
-          <w:lang w:val="de-DE"/>
-        </w:rPr>
+      </w:pPr>
+      <w:r>
         <w:br w:type="page"/>
       </w:r>
     </w:p>
     <w:p>
       <w:pPr>
-        <w:pStyle w:val="berschrift1"/>
+        <w:pStyle w:val="Heading1"/>
       </w:pPr>
       <w:r>
         <w:lastRenderedPageBreak/>
@@ -118,7 +153,7 @@
     </w:p>
     <w:p>
       <w:pPr>
-        <w:pStyle w:val="Textkrper"/>
+        <w:pStyle w:val="BodyText"/>
       </w:pPr>
       <w:r>
         <w:t>Risc-V.PDF Seite.6</w:t>
@@ -126,14 +161,11 @@
     </w:p>
     <w:p>
       <w:pPr>
-        <w:pStyle w:val="Textkrper"/>
-      </w:pPr>
-      <w:r>
-        <w:rPr>
-          <w:noProof/>
-        </w:rPr>
+        <w:pStyle w:val="BodyText"/>
+      </w:pPr>
+      <w:r>
         <w:drawing>
-          <wp:anchor distT="0" distB="0" distL="0" distR="0" simplePos="0" relativeHeight="2" behindDoc="0" locked="0" layoutInCell="1" allowOverlap="1" wp14:anchorId="10192ED4" wp14:editId="3126286C">
+          <wp:anchor distT="0" distB="0" distL="0" distR="0" simplePos="0" relativeHeight="251625984" behindDoc="0" locked="0" layoutInCell="1" allowOverlap="1" wp14:anchorId="10192ED4" wp14:editId="4BD9CAA4">
             <wp:simplePos x="0" y="0"/>
             <wp:positionH relativeFrom="column">
               <wp:posOffset>0</wp:posOffset>
@@ -183,7 +215,7 @@
     <w:p/>
     <w:p>
       <w:pPr>
-        <w:pStyle w:val="berschrift1"/>
+        <w:pStyle w:val="Heading1"/>
         <w:numPr>
           <w:ilvl w:val="0"/>
           <w:numId w:val="0"/>
@@ -195,107 +227,438 @@
     </w:p>
     <w:p>
       <w:pPr>
-        <w:pStyle w:val="berschrift1"/>
+        <w:pStyle w:val="Heading1"/>
       </w:pPr>
       <w:r>
         <w:lastRenderedPageBreak/>
         <w:t>Package for mnemonics</w:t>
       </w:r>
-    </w:p>
-    <w:p>
-      <w:pPr>
-        <w:pStyle w:val="Textkrper"/>
+      <w:r>
+        <w:t xml:space="preserve"> – </w:t>
+      </w:r>
+      <w:proofErr w:type="gramStart"/>
+      <w:r>
+        <w:t>Voon</w:t>
+      </w:r>
+      <w:proofErr w:type="gramEnd"/>
+      <w:r>
+        <w:t xml:space="preserve"> </w:t>
+      </w:r>
+    </w:p>
+    <w:p>
+      <w:pPr>
+        <w:pStyle w:val="BodyText"/>
       </w:pPr>
       <w:r>
         <w:rPr>
           <w:noProof/>
         </w:rPr>
-        <w:pict w14:anchorId="5EC8C9E1">
-          <v:rect id="Ink 13" o:spid="_x0000_s1032" style="position:absolute;margin-left:598.05pt;margin-top:84.65pt;width:1.45pt;height:1.45pt;z-index:251665408;visibility:visible;mso-wrap-style:square;mso-wrap-distance-left:9pt;mso-wrap-distance-top:0;mso-wrap-distance-right:9pt;mso-wrap-distance-bottom:0;mso-position-horizontal:absolute;mso-position-horizontal-relative:text;mso-position-vertical:absolute;mso-position-vertical-relative:text" filled="f" strokecolor="#e71224" strokeweight=".5mm">
-            <v:stroke endcap="round"/>
-            <v:path shadowok="f" o:extrusionok="f" fillok="f" insetpenok="f"/>
-            <o:lock v:ext="edit" rotation="t" aspectratio="t" verticies="t" text="t" shapetype="t"/>
-            <o:ink i="AGUdAgYGARBYz1SK5pfFT48G+LrS4ZsiAwtIEETnpZABRTJGMgUDOAtkGSMyCoHH//8PgMf//w8z&#10;CoHH//8PgMf//w84CQD+/wMAAAAAAAoWAgEAAQAQX/9AAAoAESBgJRliuaDaAa==&#10;" annotation="t"/>
-          </v:rect>
-        </w:pict>
+        <mc:AlternateContent>
+          <mc:Choice Requires="wpi">
+            <w:drawing>
+              <wp:anchor distT="0" distB="0" distL="114300" distR="114300" simplePos="0" relativeHeight="251657216" behindDoc="0" locked="0" layoutInCell="1" allowOverlap="1" wp14:anchorId="5EC8C9E1" wp14:editId="007F32AF">
+                <wp:simplePos x="0" y="0"/>
+                <wp:positionH relativeFrom="column">
+                  <wp:posOffset>7595235</wp:posOffset>
+                </wp:positionH>
+                <wp:positionV relativeFrom="paragraph">
+                  <wp:posOffset>1075055</wp:posOffset>
+                </wp:positionV>
+                <wp:extent cx="18415" cy="18415"/>
+                <wp:effectExtent l="57150" t="57785" r="57785" b="57150"/>
+                <wp:wrapNone/>
+                <wp:docPr id="498967054" name="Ink 7"/>
+                <wp:cNvGraphicFramePr>
+                  <a:graphicFrameLocks xmlns:a="http://schemas.openxmlformats.org/drawingml/2006/main" noChangeAspect="1"/>
+                </wp:cNvGraphicFramePr>
+                <a:graphic xmlns:a="http://schemas.openxmlformats.org/drawingml/2006/main">
+                  <a:graphicData uri="http://schemas.microsoft.com/office/word/2010/wordprocessingInk">
+                    <w14:contentPart bwMode="auto" r:id="rId6">
+                      <w14:nvContentPartPr>
+                        <w14:cNvContentPartPr>
+                          <a14:cpLocks xmlns:a14="http://schemas.microsoft.com/office/drawing/2010/main" noRot="1" noChangeAspect="1" noEditPoints="1" noChangeArrowheads="1" noChangeShapeType="1"/>
+                        </w14:cNvContentPartPr>
+                      </w14:nvContentPartPr>
+                      <w14:xfrm>
+                        <a:off x="0" y="0"/>
+                        <a:ext cx="18415" cy="18415"/>
+                      </w14:xfrm>
+                    </w14:contentPart>
+                  </a:graphicData>
+                </a:graphic>
+                <wp14:sizeRelH relativeFrom="page">
+                  <wp14:pctWidth>0</wp14:pctWidth>
+                </wp14:sizeRelH>
+                <wp14:sizeRelV relativeFrom="page">
+                  <wp14:pctHeight>0</wp14:pctHeight>
+                </wp14:sizeRelV>
+              </wp:anchor>
+            </w:drawing>
+          </mc:Choice>
+          <mc:Fallback>
+            <w:pict>
+              <v:shapetype w14:anchorId="62C28E5A" id="_x0000_t75" coordsize="21600,21600" o:spt="75" o:preferrelative="t" path="m@4@5l@4@11@9@11@9@5xe" filled="f" stroked="f">
+                <v:stroke joinstyle="miter"/>
+                <v:formulas>
+                  <v:f eqn="if lineDrawn pixelLineWidth 0"/>
+                  <v:f eqn="sum @0 1 0"/>
+                  <v:f eqn="sum 0 0 @1"/>
+                  <v:f eqn="prod @2 1 2"/>
+                  <v:f eqn="prod @3 21600 pixelWidth"/>
+                  <v:f eqn="prod @3 21600 pixelHeight"/>
+                  <v:f eqn="sum @0 0 1"/>
+                  <v:f eqn="prod @6 1 2"/>
+                  <v:f eqn="prod @7 21600 pixelWidth"/>
+                  <v:f eqn="sum @8 21600 0"/>
+                  <v:f eqn="prod @7 21600 pixelHeight"/>
+                  <v:f eqn="sum @10 21600 0"/>
+                </v:formulas>
+                <v:path o:extrusionok="f" gradientshapeok="t" o:connecttype="rect"/>
+                <o:lock v:ext="edit" aspectratio="t"/>
+              </v:shapetype>
+              <v:shape id="Ink 7" o:spid="_x0000_s1026" type="#_x0000_t75" style="position:absolute;margin-left:561.8pt;margin-top:48.4pt;width:72.5pt;height:72.5pt;z-index:251657216;visibility:visible;mso-wrap-style:square;mso-width-percent:0;mso-height-percent:0;mso-wrap-distance-left:9pt;mso-wrap-distance-top:0;mso-wrap-distance-right:9pt;mso-wrap-distance-bottom:0;mso-position-horizontal:absolute;mso-position-horizontal-relative:text;mso-position-vertical:absolute;mso-position-vertical-relative:text;mso-width-percent:0;mso-height-percent:0;mso-width-relative:page;mso-height-relative:page" o:gfxdata="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">
+                <v:imagedata r:id="rId7" o:title=""/>
+                <o:lock v:ext="edit" rotation="t" verticies="t" shapetype="t"/>
+              </v:shape>
+            </w:pict>
+          </mc:Fallback>
+        </mc:AlternateContent>
       </w:r>
       <w:r>
         <w:rPr>
           <w:noProof/>
         </w:rPr>
-        <w:pict w14:anchorId="52113480">
-          <v:rect id="Ink 12" o:spid="_x0000_s1031" style="position:absolute;margin-left:552pt;margin-top:101.35pt;width:1.45pt;height:1.45pt;z-index:251664384;visibility:visible;mso-wrap-style:square;mso-wrap-distance-left:9pt;mso-wrap-distance-top:0;mso-wrap-distance-right:9pt;mso-wrap-distance-bottom:0;mso-position-horizontal:absolute;mso-position-horizontal-relative:text;mso-position-vertical:absolute;mso-position-vertical-relative:text" filled="f" strokecolor="#e71224" strokeweight=".5mm">
-            <v:stroke endcap="round"/>
-            <v:path shadowok="f" o:extrusionok="f" fillok="f" insetpenok="f"/>
-            <o:lock v:ext="edit" rotation="t" aspectratio="t" verticies="t" text="t" shapetype="t"/>
-            <o:ink i="AGUdAgYGARBYz1SK5pfFT48G+LrS4ZsiAwtIEETnpZABRTJGMgUDOAtkGSMyCoHH//8PgMf//w8z&#10;CoHH//8PgMf//w84CQD+/wMAAAAAAAoWAgEAAQAQX/9AAAoAESBANE5huaDaAa==&#10;" annotation="t"/>
-          </v:rect>
-        </w:pict>
+        <mc:AlternateContent>
+          <mc:Choice Requires="wpi">
+            <w:drawing>
+              <wp:anchor distT="0" distB="0" distL="114300" distR="114300" simplePos="0" relativeHeight="251656192" behindDoc="0" locked="0" layoutInCell="1" allowOverlap="1" wp14:anchorId="52113480" wp14:editId="1165912D">
+                <wp:simplePos x="0" y="0"/>
+                <wp:positionH relativeFrom="column">
+                  <wp:posOffset>7010400</wp:posOffset>
+                </wp:positionH>
+                <wp:positionV relativeFrom="paragraph">
+                  <wp:posOffset>1287145</wp:posOffset>
+                </wp:positionV>
+                <wp:extent cx="18415" cy="18415"/>
+                <wp:effectExtent l="62865" t="60325" r="52070" b="54610"/>
+                <wp:wrapNone/>
+                <wp:docPr id="1467513606" name="Ink 6"/>
+                <wp:cNvGraphicFramePr>
+                  <a:graphicFrameLocks xmlns:a="http://schemas.openxmlformats.org/drawingml/2006/main" noChangeAspect="1"/>
+                </wp:cNvGraphicFramePr>
+                <a:graphic xmlns:a="http://schemas.openxmlformats.org/drawingml/2006/main">
+                  <a:graphicData uri="http://schemas.microsoft.com/office/word/2010/wordprocessingInk">
+                    <w14:contentPart bwMode="auto" r:id="rId8">
+                      <w14:nvContentPartPr>
+                        <w14:cNvContentPartPr>
+                          <a14:cpLocks xmlns:a14="http://schemas.microsoft.com/office/drawing/2010/main" noRot="1" noChangeAspect="1" noEditPoints="1" noChangeArrowheads="1" noChangeShapeType="1"/>
+                        </w14:cNvContentPartPr>
+                      </w14:nvContentPartPr>
+                      <w14:xfrm>
+                        <a:off x="0" y="0"/>
+                        <a:ext cx="18415" cy="18415"/>
+                      </w14:xfrm>
+                    </w14:contentPart>
+                  </a:graphicData>
+                </a:graphic>
+                <wp14:sizeRelH relativeFrom="page">
+                  <wp14:pctWidth>0</wp14:pctWidth>
+                </wp14:sizeRelH>
+                <wp14:sizeRelV relativeFrom="page">
+                  <wp14:pctHeight>0</wp14:pctHeight>
+                </wp14:sizeRelV>
+              </wp:anchor>
+            </w:drawing>
+          </mc:Choice>
+          <mc:Fallback>
+            <w:pict>
+              <v:shape w14:anchorId="35D8C06F" id="Ink 6" o:spid="_x0000_s1026" type="#_x0000_t75" style="position:absolute;margin-left:515.75pt;margin-top:65.1pt;width:72.5pt;height:72.5pt;z-index:251656192;visibility:visible;mso-wrap-style:square;mso-width-percent:0;mso-height-percent:0;mso-wrap-distance-left:9pt;mso-wrap-distance-top:0;mso-wrap-distance-right:9pt;mso-wrap-distance-bottom:0;mso-position-horizontal:absolute;mso-position-horizontal-relative:text;mso-position-vertical:absolute;mso-position-vertical-relative:text;mso-width-percent:0;mso-height-percent:0;mso-width-relative:page;mso-height-relative:page" o:gfxdata="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">
+                <v:imagedata r:id="rId7" o:title=""/>
+                <o:lock v:ext="edit" rotation="t" verticies="t" shapetype="t"/>
+              </v:shape>
+            </w:pict>
+          </mc:Fallback>
+        </mc:AlternateContent>
       </w:r>
       <w:r>
         <w:rPr>
           <w:noProof/>
         </w:rPr>
-        <w:pict w14:anchorId="5A82EFAD">
-          <v:rect id="Ink 11" o:spid="_x0000_s1030" style="position:absolute;margin-left:-16.05pt;margin-top:107.65pt;width:77.55pt;height:27.55pt;z-index:251663360;visibility:visible;mso-wrap-style:square;mso-wrap-distance-left:9pt;mso-wrap-distance-top:0;mso-wrap-distance-right:9pt;mso-wrap-distance-bottom:0;mso-position-horizontal:absolute;mso-position-horizontal-relative:text;mso-position-vertical:absolute;mso-position-vertical-relative:text" filled="f" strokecolor="#e71224" strokeweight=".5mm">
-            <v:stroke endcap="round"/>
-            <v:path shadowok="f" o:extrusionok="f" fillok="f" insetpenok="f"/>
-            <o:lock v:ext="edit" rotation="t" aspectratio="t" verticies="t" text="t" shapetype="t"/>
-            <o:ink i="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" annotation="t"/>
-          </v:rect>
-        </w:pict>
+        <mc:AlternateContent>
+          <mc:Choice Requires="wpi">
+            <w:drawing>
+              <wp:anchor distT="0" distB="0" distL="114300" distR="114300" simplePos="0" relativeHeight="251655168" behindDoc="0" locked="0" layoutInCell="1" allowOverlap="1" wp14:anchorId="5A82EFAD" wp14:editId="6926D27A">
+                <wp:simplePos x="0" y="0"/>
+                <wp:positionH relativeFrom="column">
+                  <wp:posOffset>-203835</wp:posOffset>
+                </wp:positionH>
+                <wp:positionV relativeFrom="paragraph">
+                  <wp:posOffset>1367155</wp:posOffset>
+                </wp:positionV>
+                <wp:extent cx="984885" cy="349885"/>
+                <wp:effectExtent l="59055" t="64135" r="51435" b="52705"/>
+                <wp:wrapNone/>
+                <wp:docPr id="523844990" name="Ink 5"/>
+                <wp:cNvGraphicFramePr>
+                  <a:graphicFrameLocks xmlns:a="http://schemas.openxmlformats.org/drawingml/2006/main" noChangeAspect="1"/>
+                </wp:cNvGraphicFramePr>
+                <a:graphic xmlns:a="http://schemas.openxmlformats.org/drawingml/2006/main">
+                  <a:graphicData uri="http://schemas.microsoft.com/office/word/2010/wordprocessingInk">
+                    <w14:contentPart bwMode="auto" r:id="rId9">
+                      <w14:nvContentPartPr>
+                        <w14:cNvContentPartPr>
+                          <a14:cpLocks xmlns:a14="http://schemas.microsoft.com/office/drawing/2010/main" noRot="1" noChangeAspect="1" noEditPoints="1" noChangeArrowheads="1" noChangeShapeType="1"/>
+                        </w14:cNvContentPartPr>
+                      </w14:nvContentPartPr>
+                      <w14:xfrm>
+                        <a:off x="0" y="0"/>
+                        <a:ext cx="984885" cy="349885"/>
+                      </w14:xfrm>
+                    </w14:contentPart>
+                  </a:graphicData>
+                </a:graphic>
+                <wp14:sizeRelH relativeFrom="page">
+                  <wp14:pctWidth>0</wp14:pctWidth>
+                </wp14:sizeRelH>
+                <wp14:sizeRelV relativeFrom="page">
+                  <wp14:pctHeight>0</wp14:pctHeight>
+                </wp14:sizeRelV>
+              </wp:anchor>
+            </w:drawing>
+          </mc:Choice>
+          <mc:Fallback>
+            <w:pict>
+              <v:shape w14:anchorId="61B46FD8" id="Ink 5" o:spid="_x0000_s1026" type="#_x0000_t75" style="position:absolute;margin-left:-16.75pt;margin-top:106.9pt;width:78.95pt;height:29pt;z-index:251655168;visibility:visible;mso-wrap-style:square;mso-width-percent:0;mso-height-percent:0;mso-wrap-distance-left:9pt;mso-wrap-distance-top:0;mso-wrap-distance-right:9pt;mso-wrap-distance-bottom:0;mso-position-horizontal:absolute;mso-position-horizontal-relative:text;mso-position-vertical:absolute;mso-position-vertical-relative:text;mso-width-percent:0;mso-height-percent:0;mso-width-relative:page;mso-height-relative:page" o:gfxdata="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">
+                <v:imagedata r:id="rId10" o:title=""/>
+                <o:lock v:ext="edit" rotation="t" verticies="t" shapetype="t"/>
+              </v:shape>
+            </w:pict>
+          </mc:Fallback>
+        </mc:AlternateContent>
       </w:r>
       <w:r>
         <w:rPr>
           <w:noProof/>
         </w:rPr>
-        <w:pict w14:anchorId="2567C76B">
-          <v:rect id="Ink 10" o:spid="_x0000_s1029" style="position:absolute;margin-left:-17.15pt;margin-top:78.15pt;width:89.75pt;height:39.55pt;z-index:251662336;visibility:visible;mso-wrap-style:square;mso-wrap-distance-left:9pt;mso-wrap-distance-top:0;mso-wrap-distance-right:9pt;mso-wrap-distance-bottom:0;mso-position-horizontal:absolute;mso-position-horizontal-relative:text;mso-position-vertical:absolute;mso-position-vertical-relative:text" filled="f" strokecolor="#e71224" strokeweight=".5mm">
-            <v:stroke endcap="round"/>
-            <v:path shadowok="f" o:extrusionok="f" fillok="f" insetpenok="f"/>
-            <o:lock v:ext="edit" rotation="t" aspectratio="t" verticies="t" text="t" shapetype="t"/>
-            <o:ink i="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" annotation="t"/>
-          </v:rect>
-        </w:pict>
+        <mc:AlternateContent>
+          <mc:Choice Requires="wpi">
+            <w:drawing>
+              <wp:anchor distT="0" distB="0" distL="114300" distR="114300" simplePos="0" relativeHeight="251654144" behindDoc="0" locked="0" layoutInCell="1" allowOverlap="1" wp14:anchorId="2567C76B" wp14:editId="5E8D2DE7">
+                <wp:simplePos x="0" y="0"/>
+                <wp:positionH relativeFrom="column">
+                  <wp:posOffset>-217805</wp:posOffset>
+                </wp:positionH>
+                <wp:positionV relativeFrom="paragraph">
+                  <wp:posOffset>992505</wp:posOffset>
+                </wp:positionV>
+                <wp:extent cx="1139825" cy="502285"/>
+                <wp:effectExtent l="64135" t="60960" r="53340" b="55880"/>
+                <wp:wrapNone/>
+                <wp:docPr id="1945783126" name="Ink 4"/>
+                <wp:cNvGraphicFramePr>
+                  <a:graphicFrameLocks xmlns:a="http://schemas.openxmlformats.org/drawingml/2006/main" noChangeAspect="1"/>
+                </wp:cNvGraphicFramePr>
+                <a:graphic xmlns:a="http://schemas.openxmlformats.org/drawingml/2006/main">
+                  <a:graphicData uri="http://schemas.microsoft.com/office/word/2010/wordprocessingInk">
+                    <w14:contentPart bwMode="auto" r:id="rId11">
+                      <w14:nvContentPartPr>
+                        <w14:cNvContentPartPr>
+                          <a14:cpLocks xmlns:a14="http://schemas.microsoft.com/office/drawing/2010/main" noRot="1" noChangeAspect="1" noEditPoints="1" noChangeArrowheads="1" noChangeShapeType="1"/>
+                        </w14:cNvContentPartPr>
+                      </w14:nvContentPartPr>
+                      <w14:xfrm>
+                        <a:off x="0" y="0"/>
+                        <a:ext cx="1139825" cy="502285"/>
+                      </w14:xfrm>
+                    </w14:contentPart>
+                  </a:graphicData>
+                </a:graphic>
+                <wp14:sizeRelH relativeFrom="page">
+                  <wp14:pctWidth>0</wp14:pctWidth>
+                </wp14:sizeRelH>
+                <wp14:sizeRelV relativeFrom="page">
+                  <wp14:pctHeight>0</wp14:pctHeight>
+                </wp14:sizeRelV>
+              </wp:anchor>
+            </w:drawing>
+          </mc:Choice>
+          <mc:Fallback>
+            <w:pict>
+              <v:shape w14:anchorId="5C5CE34B" id="Ink 4" o:spid="_x0000_s1026" type="#_x0000_t75" style="position:absolute;margin-left:-17.85pt;margin-top:77.4pt;width:91.15pt;height:41pt;z-index:251654144;visibility:visible;mso-wrap-style:square;mso-width-percent:0;mso-height-percent:0;mso-wrap-distance-left:9pt;mso-wrap-distance-top:0;mso-wrap-distance-right:9pt;mso-wrap-distance-bottom:0;mso-position-horizontal:absolute;mso-position-horizontal-relative:text;mso-position-vertical:absolute;mso-position-vertical-relative:text;mso-width-percent:0;mso-height-percent:0;mso-width-relative:page;mso-height-relative:page" o:gfxdata="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">
+                <v:imagedata r:id="rId12" o:title=""/>
+                <o:lock v:ext="edit" rotation="t" verticies="t" shapetype="t"/>
+              </v:shape>
+            </w:pict>
+          </mc:Fallback>
+        </mc:AlternateContent>
       </w:r>
       <w:r>
         <w:rPr>
           <w:noProof/>
         </w:rPr>
-        <w:pict w14:anchorId="37B7C834">
-          <v:rect id="Ink 9" o:spid="_x0000_s1028" style="position:absolute;margin-left:558.35pt;margin-top:137.8pt;width:1.45pt;height:1.45pt;z-index:251661312;visibility:visible;mso-wrap-style:square;mso-wrap-distance-left:9pt;mso-wrap-distance-top:0;mso-wrap-distance-right:9pt;mso-wrap-distance-bottom:0;mso-position-horizontal:absolute;mso-position-horizontal-relative:text;mso-position-vertical:absolute;mso-position-vertical-relative:text" filled="f" strokecolor="#e71224" strokeweight=".5mm">
-            <v:stroke endcap="round"/>
-            <v:path shadowok="f" o:extrusionok="f" fillok="f" insetpenok="f"/>
-            <o:lock v:ext="edit" rotation="t" aspectratio="t" verticies="t" text="t" shapetype="t"/>
-            <o:ink i="AGUdAgYGARBYz1SK5pfFT48G+LrS4ZsiAwtIEETnpZABRTJGMgUDOAtkGSMyCoHH//8PgMf//w8z&#10;CoHH//8PgMf//w84CQD+/wMAAAAAAAoWAgEAAQAQX/9AAAoAESBgohjdqKDaAa==&#10;" annotation="t"/>
-          </v:rect>
-        </w:pict>
+        <mc:AlternateContent>
+          <mc:Choice Requires="wpi">
+            <w:drawing>
+              <wp:anchor distT="0" distB="0" distL="114300" distR="114300" simplePos="0" relativeHeight="251653120" behindDoc="0" locked="0" layoutInCell="1" allowOverlap="1" wp14:anchorId="37B7C834" wp14:editId="16127E8A">
+                <wp:simplePos x="0" y="0"/>
+                <wp:positionH relativeFrom="column">
+                  <wp:posOffset>7091045</wp:posOffset>
+                </wp:positionH>
+                <wp:positionV relativeFrom="paragraph">
+                  <wp:posOffset>1750060</wp:posOffset>
+                </wp:positionV>
+                <wp:extent cx="18415" cy="18415"/>
+                <wp:effectExtent l="57785" t="66040" r="57150" b="58420"/>
+                <wp:wrapNone/>
+                <wp:docPr id="1863847672" name="Ink 3"/>
+                <wp:cNvGraphicFramePr>
+                  <a:graphicFrameLocks xmlns:a="http://schemas.openxmlformats.org/drawingml/2006/main" noChangeAspect="1"/>
+                </wp:cNvGraphicFramePr>
+                <a:graphic xmlns:a="http://schemas.openxmlformats.org/drawingml/2006/main">
+                  <a:graphicData uri="http://schemas.microsoft.com/office/word/2010/wordprocessingInk">
+                    <w14:contentPart bwMode="auto" r:id="rId13">
+                      <w14:nvContentPartPr>
+                        <w14:cNvContentPartPr>
+                          <a14:cpLocks xmlns:a14="http://schemas.microsoft.com/office/drawing/2010/main" noRot="1" noChangeAspect="1" noEditPoints="1" noChangeArrowheads="1" noChangeShapeType="1"/>
+                        </w14:cNvContentPartPr>
+                      </w14:nvContentPartPr>
+                      <w14:xfrm>
+                        <a:off x="0" y="0"/>
+                        <a:ext cx="18415" cy="18415"/>
+                      </w14:xfrm>
+                    </w14:contentPart>
+                  </a:graphicData>
+                </a:graphic>
+                <wp14:sizeRelH relativeFrom="page">
+                  <wp14:pctWidth>0</wp14:pctWidth>
+                </wp14:sizeRelH>
+                <wp14:sizeRelV relativeFrom="page">
+                  <wp14:pctHeight>0</wp14:pctHeight>
+                </wp14:sizeRelV>
+              </wp:anchor>
+            </w:drawing>
+          </mc:Choice>
+          <mc:Fallback>
+            <w:pict>
+              <v:shape w14:anchorId="388DA855" id="Ink 3" o:spid="_x0000_s1026" type="#_x0000_t75" style="position:absolute;margin-left:522.1pt;margin-top:101.55pt;width:72.5pt;height:72.5pt;z-index:251653120;visibility:visible;mso-wrap-style:square;mso-width-percent:0;mso-height-percent:0;mso-wrap-distance-left:9pt;mso-wrap-distance-top:0;mso-wrap-distance-right:9pt;mso-wrap-distance-bottom:0;mso-position-horizontal:absolute;mso-position-horizontal-relative:text;mso-position-vertical:absolute;mso-position-vertical-relative:text;mso-width-percent:0;mso-height-percent:0;mso-width-relative:page;mso-height-relative:page" o:gfxdata="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">
+                <v:imagedata r:id="rId7" o:title=""/>
+                <o:lock v:ext="edit" rotation="t" verticies="t" shapetype="t"/>
+              </v:shape>
+            </w:pict>
+          </mc:Fallback>
+        </mc:AlternateContent>
       </w:r>
       <w:r>
         <w:rPr>
           <w:noProof/>
         </w:rPr>
-        <w:pict w14:anchorId="09CAE9C9">
-          <v:rect id="Ink 8" o:spid="_x0000_s1027" style="position:absolute;margin-left:243.3pt;margin-top:111.3pt;width:37.65pt;height:17.85pt;z-index:251660288;visibility:visible;mso-wrap-style:square;mso-wrap-distance-left:9pt;mso-wrap-distance-top:0;mso-wrap-distance-right:9pt;mso-wrap-distance-bottom:0;mso-position-horizontal:absolute;mso-position-horizontal-relative:text;mso-position-vertical:absolute;mso-position-vertical-relative:text" filled="f" strokecolor="#e71224" strokeweight=".5mm">
-            <v:stroke endcap="round"/>
-            <v:path shadowok="f" o:extrusionok="f" fillok="f" insetpenok="f"/>
-            <o:lock v:ext="edit" rotation="t" aspectratio="t" verticies="t" text="t" shapetype="t"/>
-            <o:ink i="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" annotation="t"/>
-          </v:rect>
-        </w:pict>
+        <mc:AlternateContent>
+          <mc:Choice Requires="wpi">
+            <w:drawing>
+              <wp:anchor distT="0" distB="0" distL="114300" distR="114300" simplePos="0" relativeHeight="251652096" behindDoc="0" locked="0" layoutInCell="1" allowOverlap="1" wp14:anchorId="09CAE9C9" wp14:editId="717AFB95">
+                <wp:simplePos x="0" y="0"/>
+                <wp:positionH relativeFrom="column">
+                  <wp:posOffset>3089910</wp:posOffset>
+                </wp:positionH>
+                <wp:positionV relativeFrom="paragraph">
+                  <wp:posOffset>1413510</wp:posOffset>
+                </wp:positionV>
+                <wp:extent cx="478155" cy="226695"/>
+                <wp:effectExtent l="57150" t="62865" r="55245" b="53340"/>
+                <wp:wrapNone/>
+                <wp:docPr id="1830894030" name="Ink 2"/>
+                <wp:cNvGraphicFramePr>
+                  <a:graphicFrameLocks xmlns:a="http://schemas.openxmlformats.org/drawingml/2006/main" noChangeAspect="1"/>
+                </wp:cNvGraphicFramePr>
+                <a:graphic xmlns:a="http://schemas.openxmlformats.org/drawingml/2006/main">
+                  <a:graphicData uri="http://schemas.microsoft.com/office/word/2010/wordprocessingInk">
+                    <w14:contentPart bwMode="auto" r:id="rId14">
+                      <w14:nvContentPartPr>
+                        <w14:cNvContentPartPr>
+                          <a14:cpLocks xmlns:a14="http://schemas.microsoft.com/office/drawing/2010/main" noRot="1" noChangeAspect="1" noEditPoints="1" noChangeArrowheads="1" noChangeShapeType="1"/>
+                        </w14:cNvContentPartPr>
+                      </w14:nvContentPartPr>
+                      <w14:xfrm>
+                        <a:off x="0" y="0"/>
+                        <a:ext cx="478155" cy="226695"/>
+                      </w14:xfrm>
+                    </w14:contentPart>
+                  </a:graphicData>
+                </a:graphic>
+                <wp14:sizeRelH relativeFrom="page">
+                  <wp14:pctWidth>0</wp14:pctWidth>
+                </wp14:sizeRelH>
+                <wp14:sizeRelV relativeFrom="page">
+                  <wp14:pctHeight>0</wp14:pctHeight>
+                </wp14:sizeRelV>
+              </wp:anchor>
+            </w:drawing>
+          </mc:Choice>
+          <mc:Fallback>
+            <w:pict>
+              <v:shape w14:anchorId="5E32A161" id="Ink 2" o:spid="_x0000_s1026" type="#_x0000_t75" style="position:absolute;margin-left:242.6pt;margin-top:110.6pt;width:39.05pt;height:19.25pt;z-index:251652096;visibility:visible;mso-wrap-style:square;mso-width-percent:0;mso-height-percent:0;mso-wrap-distance-left:9pt;mso-wrap-distance-top:0;mso-wrap-distance-right:9pt;mso-wrap-distance-bottom:0;mso-position-horizontal:absolute;mso-position-horizontal-relative:text;mso-position-vertical:absolute;mso-position-vertical-relative:text;mso-width-percent:0;mso-height-percent:0;mso-width-relative:page;mso-height-relative:page" o:gfxdata="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">
+                <v:imagedata r:id="rId15" o:title=""/>
+                <o:lock v:ext="edit" rotation="t" verticies="t" shapetype="t"/>
+              </v:shape>
+            </w:pict>
+          </mc:Fallback>
+        </mc:AlternateContent>
       </w:r>
       <w:r>
         <w:rPr>
           <w:noProof/>
         </w:rPr>
-        <w:pict w14:anchorId="710D25E1">
-          <v:rect id="Ink 6" o:spid="_x0000_s1026" style="position:absolute;margin-left:238.55pt;margin-top:86.85pt;width:45.6pt;height:22.4pt;z-index:251659264;visibility:visible;mso-wrap-style:square;mso-wrap-distance-left:9pt;mso-wrap-distance-top:0;mso-wrap-distance-right:9pt;mso-wrap-distance-bottom:0;mso-position-horizontal:absolute;mso-position-horizontal-relative:text;mso-position-vertical:absolute;mso-position-vertical-relative:text" filled="f" strokecolor="#e71224" strokeweight=".5mm">
-            <v:stroke endcap="round"/>
-            <v:path shadowok="f" o:extrusionok="f" fillok="f" insetpenok="f"/>
-            <o:lock v:ext="edit" rotation="t" aspectratio="t" verticies="t" text="t" shapetype="t"/>
-            <o:ink i="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" annotation="t"/>
-          </v:rect>
-        </w:pict>
+        <mc:AlternateContent>
+          <mc:Choice Requires="wpi">
+            <w:drawing>
+              <wp:anchor distT="0" distB="0" distL="114300" distR="114300" simplePos="0" relativeHeight="251651072" behindDoc="0" locked="0" layoutInCell="1" allowOverlap="1" wp14:anchorId="710D25E1" wp14:editId="6B9C97DD">
+                <wp:simplePos x="0" y="0"/>
+                <wp:positionH relativeFrom="column">
+                  <wp:posOffset>3029585</wp:posOffset>
+                </wp:positionH>
+                <wp:positionV relativeFrom="paragraph">
+                  <wp:posOffset>1102995</wp:posOffset>
+                </wp:positionV>
+                <wp:extent cx="579120" cy="284480"/>
+                <wp:effectExtent l="63500" t="66675" r="52705" b="48895"/>
+                <wp:wrapNone/>
+                <wp:docPr id="1457201995" name="Ink 1"/>
+                <wp:cNvGraphicFramePr>
+                  <a:graphicFrameLocks xmlns:a="http://schemas.openxmlformats.org/drawingml/2006/main" noChangeAspect="1"/>
+                </wp:cNvGraphicFramePr>
+                <a:graphic xmlns:a="http://schemas.openxmlformats.org/drawingml/2006/main">
+                  <a:graphicData uri="http://schemas.microsoft.com/office/word/2010/wordprocessingInk">
+                    <w14:contentPart bwMode="auto" r:id="rId16">
+                      <w14:nvContentPartPr>
+                        <w14:cNvContentPartPr>
+                          <a14:cpLocks xmlns:a14="http://schemas.microsoft.com/office/drawing/2010/main" noRot="1" noChangeAspect="1" noEditPoints="1" noChangeArrowheads="1" noChangeShapeType="1"/>
+                        </w14:cNvContentPartPr>
+                      </w14:nvContentPartPr>
+                      <w14:xfrm>
+                        <a:off x="0" y="0"/>
+                        <a:ext cx="579120" cy="284480"/>
+                      </w14:xfrm>
+                    </w14:contentPart>
+                  </a:graphicData>
+                </a:graphic>
+                <wp14:sizeRelH relativeFrom="page">
+                  <wp14:pctWidth>0</wp14:pctWidth>
+                </wp14:sizeRelH>
+                <wp14:sizeRelV relativeFrom="page">
+                  <wp14:pctHeight>0</wp14:pctHeight>
+                </wp14:sizeRelV>
+              </wp:anchor>
+            </w:drawing>
+          </mc:Choice>
+          <mc:Fallback>
+            <w:pict>
+              <v:shape w14:anchorId="30E0CEDE" id="Ink 1" o:spid="_x0000_s1026" type="#_x0000_t75" style="position:absolute;margin-left:237.85pt;margin-top:86.15pt;width:47pt;height:23.8pt;z-index:251651072;visibility:visible;mso-wrap-style:square;mso-width-percent:0;mso-height-percent:0;mso-wrap-distance-left:9pt;mso-wrap-distance-top:0;mso-wrap-distance-right:9pt;mso-wrap-distance-bottom:0;mso-position-horizontal:absolute;mso-position-horizontal-relative:text;mso-position-vertical:absolute;mso-position-vertical-relative:text;mso-width-percent:0;mso-height-percent:0;mso-width-relative:page;mso-height-relative:page" o:gfxdata="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">
+                <v:imagedata r:id="rId17" o:title=""/>
+                <o:lock v:ext="edit" rotation="t" verticies="t" shapetype="t"/>
+              </v:shape>
+            </w:pict>
+          </mc:Fallback>
+        </mc:AlternateContent>
       </w:r>
       <w:r>
         <w:t>Risc-V.PDF Seite.8</w:t>
@@ -303,14 +666,11 @@
     </w:p>
     <w:p>
       <w:pPr>
-        <w:pStyle w:val="berschrift1"/>
-      </w:pPr>
-      <w:r>
-        <w:rPr>
-          <w:noProof/>
-        </w:rPr>
+        <w:pStyle w:val="Heading1"/>
+      </w:pPr>
+      <w:r>
         <w:drawing>
-          <wp:anchor distT="0" distB="0" distL="0" distR="0" simplePos="0" relativeHeight="3" behindDoc="0" locked="0" layoutInCell="1" allowOverlap="1" wp14:anchorId="1FE993EC" wp14:editId="5EDC92A9">
+          <wp:anchor distT="0" distB="0" distL="0" distR="0" simplePos="0" relativeHeight="251627008" behindDoc="0" locked="0" layoutInCell="1" allowOverlap="1" wp14:anchorId="1FE993EC" wp14:editId="7D3FD8B4">
             <wp:simplePos x="0" y="0"/>
             <wp:positionH relativeFrom="column">
               <wp:posOffset>-66675</wp:posOffset>
@@ -335,7 +695,7 @@
                     </pic:cNvPicPr>
                   </pic:nvPicPr>
                   <pic:blipFill>
-                    <a:blip r:embed="rId6"/>
+                    <a:blip r:embed="rId18"/>
                     <a:stretch>
                       <a:fillRect/>
                     </a:stretch>
@@ -370,7 +730,7 @@
     </w:p>
     <w:p>
       <w:pPr>
-        <w:pStyle w:val="berschrift1"/>
+        <w:pStyle w:val="Heading1"/>
         <w:numPr>
           <w:ilvl w:val="0"/>
           <w:numId w:val="0"/>
@@ -382,19 +742,24 @@
     </w:p>
     <w:p>
       <w:pPr>
-        <w:pStyle w:val="berschrift1"/>
+        <w:pStyle w:val="Heading1"/>
       </w:pPr>
       <w:r>
         <w:lastRenderedPageBreak/>
         <w:t>Package for Constants and symbolic register</w:t>
       </w:r>
       <w:r>
-        <w:t>: Arun</w:t>
-      </w:r>
-    </w:p>
-    <w:p>
-      <w:pPr>
-        <w:pStyle w:val="Textkrper"/>
+        <w:t xml:space="preserve">: </w:t>
+      </w:r>
+      <w:proofErr w:type="gramStart"/>
+      <w:r>
+        <w:t>Arun</w:t>
+      </w:r>
+      <w:proofErr w:type="gramEnd"/>
+    </w:p>
+    <w:p>
+      <w:pPr>
+        <w:pStyle w:val="BodyText"/>
       </w:pPr>
       <w:r>
         <w:t>Risc-V.PDF Seite.35</w:t>
@@ -402,14 +767,11 @@
     </w:p>
     <w:p>
       <w:pPr>
-        <w:pStyle w:val="Textkrper"/>
-      </w:pPr>
-      <w:r>
-        <w:rPr>
-          <w:noProof/>
-        </w:rPr>
+        <w:pStyle w:val="BodyText"/>
+      </w:pPr>
+      <w:r>
         <w:drawing>
-          <wp:anchor distT="0" distB="0" distL="0" distR="0" simplePos="0" relativeHeight="4" behindDoc="0" locked="0" layoutInCell="1" allowOverlap="1" wp14:anchorId="4EF333A3" wp14:editId="6310D0AD">
+          <wp:anchor distT="0" distB="0" distL="0" distR="0" simplePos="0" relativeHeight="251628032" behindDoc="0" locked="0" layoutInCell="1" allowOverlap="1" wp14:anchorId="4EF333A3" wp14:editId="15697D82">
             <wp:simplePos x="0" y="0"/>
             <wp:positionH relativeFrom="column">
               <wp:posOffset>17780</wp:posOffset>
@@ -434,7 +796,7 @@
                     </pic:cNvPicPr>
                   </pic:nvPicPr>
                   <pic:blipFill>
-                    <a:blip r:embed="rId7"/>
+                    <a:blip r:embed="rId19"/>
                     <a:stretch>
                       <a:fillRect/>
                     </a:stretch>
@@ -456,8 +818,77 @@
       </w:r>
     </w:p>
     <w:p>
-      <w:r>
-        <w:t>Unsere Symbolic Register müssen als Integer angegeben warden, weil Reg Addressen als Integer definiert sind.</w:t>
+      <w:proofErr w:type="spellStart"/>
+      <w:r>
+        <w:t>Unsere</w:t>
+      </w:r>
+      <w:proofErr w:type="spellEnd"/>
+      <w:r>
+        <w:t xml:space="preserve"> Symbolic Register </w:t>
+      </w:r>
+      <w:proofErr w:type="spellStart"/>
+      <w:r>
+        <w:t>müssen</w:t>
+      </w:r>
+      <w:proofErr w:type="spellEnd"/>
+      <w:r>
+        <w:t xml:space="preserve"> </w:t>
+      </w:r>
+      <w:proofErr w:type="spellStart"/>
+      <w:r>
+        <w:t>als</w:t>
+      </w:r>
+      <w:proofErr w:type="spellEnd"/>
+      <w:r>
+        <w:t xml:space="preserve"> Integer </w:t>
+      </w:r>
+      <w:proofErr w:type="spellStart"/>
+      <w:r>
+        <w:t>angegeben</w:t>
+      </w:r>
+      <w:proofErr w:type="spellEnd"/>
+      <w:r>
+        <w:t xml:space="preserve"> warden, </w:t>
+      </w:r>
+      <w:proofErr w:type="spellStart"/>
+      <w:r>
+        <w:t>weil</w:t>
+      </w:r>
+      <w:proofErr w:type="spellEnd"/>
+      <w:r>
+        <w:t xml:space="preserve"> Reg </w:t>
+      </w:r>
+      <w:proofErr w:type="spellStart"/>
+      <w:r>
+        <w:t>Addressen</w:t>
+      </w:r>
+      <w:proofErr w:type="spellEnd"/>
+      <w:r>
+        <w:t xml:space="preserve"> </w:t>
+      </w:r>
+      <w:proofErr w:type="spellStart"/>
+      <w:r>
+        <w:t>als</w:t>
+      </w:r>
+      <w:proofErr w:type="spellEnd"/>
+      <w:r>
+        <w:t xml:space="preserve"> Integer </w:t>
+      </w:r>
+      <w:proofErr w:type="spellStart"/>
+      <w:r>
+        <w:t>definiert</w:t>
+      </w:r>
+      <w:proofErr w:type="spellEnd"/>
+      <w:r>
+        <w:t xml:space="preserve"> </w:t>
+      </w:r>
+      <w:proofErr w:type="spellStart"/>
+      <w:r>
+        <w:t>sind</w:t>
+      </w:r>
+      <w:proofErr w:type="spellEnd"/>
+      <w:r>
+        <w:t>.</w:t>
       </w:r>
     </w:p>
     <w:p/>
@@ -468,7 +899,7 @@
     </w:p>
     <w:p>
       <w:pPr>
-        <w:pStyle w:val="berschrift1"/>
+        <w:pStyle w:val="Heading1"/>
       </w:pPr>
       <w:r>
         <w:lastRenderedPageBreak/>
@@ -480,7 +911,7 @@
     </w:p>
     <w:p>
       <w:pPr>
-        <w:pStyle w:val="Textkrper"/>
+        <w:pStyle w:val="BodyText"/>
       </w:pPr>
       <w:r>
         <w:t>P03-1 BasicRegisterOperation.PDF Seite.25</w:t>
@@ -488,14 +919,11 @@
     </w:p>
     <w:p>
       <w:pPr>
-        <w:pStyle w:val="Textkrper"/>
-      </w:pPr>
-      <w:r>
-        <w:rPr>
-          <w:noProof/>
-        </w:rPr>
+        <w:pStyle w:val="BodyText"/>
+      </w:pPr>
+      <w:r>
         <w:drawing>
-          <wp:anchor distT="0" distB="0" distL="0" distR="0" simplePos="0" relativeHeight="5" behindDoc="0" locked="0" layoutInCell="1" allowOverlap="1" wp14:anchorId="17225C3C" wp14:editId="1C39260B">
+          <wp:anchor distT="0" distB="0" distL="0" distR="0" simplePos="0" relativeHeight="251629056" behindDoc="0" locked="0" layoutInCell="1" allowOverlap="1" wp14:anchorId="17225C3C" wp14:editId="0B00B17B">
             <wp:simplePos x="0" y="0"/>
             <wp:positionH relativeFrom="column">
               <wp:posOffset>9525</wp:posOffset>
@@ -520,7 +948,7 @@
                     </pic:cNvPicPr>
                   </pic:nvPicPr>
                   <pic:blipFill>
-                    <a:blip r:embed="rId8"/>
+                    <a:blip r:embed="rId20"/>
                     <a:stretch>
                       <a:fillRect/>
                     </a:stretch>
@@ -541,12 +969,20 @@
         </w:drawing>
       </w:r>
       <w:r>
-        <w:t xml:space="preserve">Hardcoded Inhalt von Mem.  </w:t>
-      </w:r>
-    </w:p>
-    <w:p>
-      <w:pPr>
-        <w:pStyle w:val="berschrift1"/>
+        <w:t xml:space="preserve">Hardcoded </w:t>
+      </w:r>
+      <w:proofErr w:type="spellStart"/>
+      <w:r>
+        <w:t>Inhalt</w:t>
+      </w:r>
+      <w:proofErr w:type="spellEnd"/>
+      <w:r>
+        <w:t xml:space="preserve"> von Mem.  </w:t>
+      </w:r>
+    </w:p>
+    <w:p>
+      <w:pPr>
+        <w:pStyle w:val="Heading1"/>
         <w:numPr>
           <w:ilvl w:val="0"/>
           <w:numId w:val="0"/>
@@ -558,24 +994,56 @@
     </w:p>
     <w:p>
       <w:pPr>
-        <w:pStyle w:val="berschrift1"/>
+        <w:pStyle w:val="Heading1"/>
       </w:pPr>
       <w:r>
         <w:lastRenderedPageBreak/>
-        <w:t xml:space="preserve">-Package auxillery functions </w:t>
-      </w:r>
-    </w:p>
-    <w:p>
-      <w:pPr>
-        <w:pStyle w:val="Textkrper"/>
-      </w:pPr>
-      <w:r>
-        <w:t>Conversions to string or formating string (auch bit-String gemeint)</w:t>
-      </w:r>
-    </w:p>
-    <w:p>
-      <w:pPr>
-        <w:pStyle w:val="Textkrper"/>
+        <w:t xml:space="preserve">-Package </w:t>
+      </w:r>
+      <w:proofErr w:type="spellStart"/>
+      <w:r>
+        <w:t>auxillery</w:t>
+      </w:r>
+      <w:proofErr w:type="spellEnd"/>
+      <w:r>
+        <w:t xml:space="preserve"> functions </w:t>
+      </w:r>
+    </w:p>
+    <w:p>
+      <w:pPr>
+        <w:pStyle w:val="BodyText"/>
+      </w:pPr>
+      <w:r>
+        <w:t xml:space="preserve">Conversions to string or </w:t>
+      </w:r>
+      <w:proofErr w:type="spellStart"/>
+      <w:r>
+        <w:t>formating</w:t>
+      </w:r>
+      <w:proofErr w:type="spellEnd"/>
+      <w:r>
+        <w:t xml:space="preserve"> string (</w:t>
+      </w:r>
+      <w:proofErr w:type="spellStart"/>
+      <w:r>
+        <w:t>auch</w:t>
+      </w:r>
+      <w:proofErr w:type="spellEnd"/>
+      <w:r>
+        <w:t xml:space="preserve"> bit-String </w:t>
+      </w:r>
+      <w:proofErr w:type="spellStart"/>
+      <w:r>
+        <w:t>gemeint</w:t>
+      </w:r>
+      <w:proofErr w:type="spellEnd"/>
+      <w:r>
+        <w:t>)</w:t>
+      </w:r>
+    </w:p>
+    <w:p>
+      <w:pPr>
+        <w:pStyle w:val="BodyText"/>
       </w:pPr>
       <w:r>
         <w:br w:type="page"/>
@@ -583,19 +1051,24 @@
     </w:p>
     <w:p>
       <w:pPr>
-        <w:pStyle w:val="berschrift1"/>
+        <w:pStyle w:val="Heading1"/>
       </w:pPr>
       <w:r>
         <w:lastRenderedPageBreak/>
         <w:t>Package for instruction decoding</w:t>
       </w:r>
       <w:r>
-        <w:t>: Tiemo</w:t>
-      </w:r>
-    </w:p>
-    <w:p>
-      <w:pPr>
-        <w:pStyle w:val="Textkrper"/>
+        <w:t xml:space="preserve">: </w:t>
+      </w:r>
+      <w:proofErr w:type="gramStart"/>
+      <w:r>
+        <w:t>Tiemo</w:t>
+      </w:r>
+      <w:proofErr w:type="gramEnd"/>
+    </w:p>
+    <w:p>
+      <w:pPr>
+        <w:pStyle w:val="BodyText"/>
       </w:pPr>
       <w:r>
         <w:t>Risc-V.pdf Seite.10</w:t>
@@ -603,19 +1076,16 @@
     </w:p>
     <w:p>
       <w:pPr>
-        <w:pStyle w:val="Textkrper"/>
-      </w:pPr>
-    </w:p>
-    <w:p>
-      <w:pPr>
-        <w:pStyle w:val="Textkrper"/>
-      </w:pPr>
-      <w:r>
-        <w:rPr>
-          <w:noProof/>
-        </w:rPr>
+        <w:pStyle w:val="BodyText"/>
+      </w:pPr>
+    </w:p>
+    <w:p>
+      <w:pPr>
+        <w:pStyle w:val="BodyText"/>
+      </w:pPr>
+      <w:r>
         <w:drawing>
-          <wp:anchor distT="0" distB="0" distL="0" distR="0" simplePos="0" relativeHeight="6" behindDoc="0" locked="0" layoutInCell="1" allowOverlap="1" wp14:anchorId="577528F8" wp14:editId="44B19C0B">
+          <wp:anchor distT="0" distB="0" distL="0" distR="0" simplePos="0" relativeHeight="251630080" behindDoc="0" locked="0" layoutInCell="1" allowOverlap="1" wp14:anchorId="577528F8" wp14:editId="34A57993">
             <wp:simplePos x="0" y="0"/>
             <wp:positionH relativeFrom="column">
               <wp:posOffset>66675</wp:posOffset>
@@ -640,7 +1110,7 @@
                     </pic:cNvPicPr>
                   </pic:nvPicPr>
                   <pic:blipFill>
-                    <a:blip r:embed="rId9"/>
+                    <a:blip r:embed="rId21"/>
                     <a:stretch>
                       <a:fillRect/>
                     </a:stretch>
@@ -666,15 +1136,23 @@
     </w:p>
     <w:p>
       <w:pPr>
-        <w:pStyle w:val="Textkrper"/>
-      </w:pPr>
-      <w:r>
-        <w:t>-Risc v spec S.38</w:t>
-      </w:r>
-    </w:p>
-    <w:p>
-      <w:pPr>
-        <w:pStyle w:val="Textkrper"/>
+        <w:pStyle w:val="BodyText"/>
+      </w:pPr>
+      <w:r>
+        <w:t>-</w:t>
+      </w:r>
+      <w:proofErr w:type="spellStart"/>
+      <w:r>
+        <w:t>Risc</w:t>
+      </w:r>
+      <w:proofErr w:type="spellEnd"/>
+      <w:r>
+        <w:t xml:space="preserve"> v spec S.38</w:t>
+      </w:r>
+    </w:p>
+    <w:p>
+      <w:pPr>
+        <w:pStyle w:val="BodyText"/>
       </w:pPr>
       <w:r>
         <w:t>-JAL: (unconditional jump)</w:t>
@@ -682,19 +1160,43 @@
     </w:p>
     <w:p>
       <w:pPr>
-        <w:pStyle w:val="Textkrper"/>
+        <w:pStyle w:val="BodyText"/>
         <w:numPr>
           <w:ilvl w:val="0"/>
           <w:numId w:val="2"/>
         </w:numPr>
       </w:pPr>
       <w:r>
-        <w:t>Just jump to destination register rd: PC := Mem(rd)</w:t>
-      </w:r>
-    </w:p>
-    <w:p>
-      <w:pPr>
-        <w:pStyle w:val="Textkrper"/>
+        <w:t xml:space="preserve">Just jump to destination register </w:t>
+      </w:r>
+      <w:proofErr w:type="spellStart"/>
+      <w:r>
+        <w:t>rd</w:t>
+      </w:r>
+      <w:proofErr w:type="spellEnd"/>
+      <w:r>
+        <w:t xml:space="preserve">: </w:t>
+      </w:r>
+      <w:proofErr w:type="gramStart"/>
+      <w:r>
+        <w:t>PC :</w:t>
+      </w:r>
+      <w:proofErr w:type="gramEnd"/>
+      <w:r>
+        <w:t>= Mem(</w:t>
+      </w:r>
+      <w:proofErr w:type="spellStart"/>
+      <w:r>
+        <w:t>rd</w:t>
+      </w:r>
+      <w:proofErr w:type="spellEnd"/>
+      <w:r>
+        <w:t>)</w:t>
+      </w:r>
+    </w:p>
+    <w:p>
+      <w:pPr>
+        <w:pStyle w:val="BodyText"/>
         <w:numPr>
           <w:ilvl w:val="0"/>
           <w:numId w:val="2"/>
@@ -706,7 +1208,7 @@
     </w:p>
     <w:p>
       <w:pPr>
-        <w:pStyle w:val="Textkrper"/>
+        <w:pStyle w:val="BodyText"/>
       </w:pPr>
       <w:r>
         <w:t>-JALR (Jump with return address)</w:t>
@@ -714,7 +1216,7 @@
     </w:p>
     <w:p>
       <w:pPr>
-        <w:pStyle w:val="Textkrper"/>
+        <w:pStyle w:val="BodyText"/>
         <w:numPr>
           <w:ilvl w:val="0"/>
           <w:numId w:val="3"/>
@@ -724,47 +1226,81 @@
         <w:t>Save address after jump Instruction to</w:t>
       </w:r>
       <w:r>
-        <w:t xml:space="preserve"> rd(often</w:t>
-      </w:r>
-      <w:r>
         <w:t xml:space="preserve"> </w:t>
       </w:r>
+      <w:proofErr w:type="spellStart"/>
+      <w:proofErr w:type="gramStart"/>
+      <w:r>
+        <w:t>rd</w:t>
+      </w:r>
+      <w:proofErr w:type="spellEnd"/>
+      <w:r>
+        <w:t>(</w:t>
+      </w:r>
+      <w:proofErr w:type="gramEnd"/>
+      <w:r>
+        <w:t>often</w:t>
+      </w:r>
+      <w:r>
+        <w:t xml:space="preserve"> </w:t>
+      </w:r>
       <w:r>
         <w:t xml:space="preserve">Register x1) </w:t>
       </w:r>
     </w:p>
     <w:p>
       <w:pPr>
-        <w:pStyle w:val="Textkrper"/>
+        <w:pStyle w:val="BodyText"/>
         <w:numPr>
           <w:ilvl w:val="0"/>
           <w:numId w:val="3"/>
         </w:numPr>
       </w:pPr>
       <w:r>
-        <w:t>Add imm to rs1</w:t>
-      </w:r>
-    </w:p>
-    <w:p>
-      <w:pPr>
-        <w:pStyle w:val="Textkrper"/>
+        <w:t xml:space="preserve">Add </w:t>
+      </w:r>
+      <w:proofErr w:type="spellStart"/>
+      <w:r>
+        <w:t>imm</w:t>
+      </w:r>
+      <w:proofErr w:type="spellEnd"/>
+      <w:r>
+        <w:t xml:space="preserve"> to </w:t>
+      </w:r>
+      <w:proofErr w:type="gramStart"/>
+      <w:r>
+        <w:t>rs1</w:t>
+      </w:r>
+      <w:proofErr w:type="gramEnd"/>
+    </w:p>
+    <w:p>
+      <w:pPr>
+        <w:pStyle w:val="BodyText"/>
         <w:numPr>
           <w:ilvl w:val="0"/>
           <w:numId w:val="3"/>
         </w:numPr>
       </w:pPr>
       <w:r>
-        <w:t xml:space="preserve">Jump to rs1+imm (something about LSB to 0, don’t understand): PC := Mem(rs1+imm) </w:t>
-      </w:r>
-    </w:p>
-    <w:p>
-      <w:pPr>
-        <w:pStyle w:val="Textkrper"/>
-      </w:pPr>
-    </w:p>
-    <w:p>
-      <w:pPr>
-        <w:pStyle w:val="Textkrper"/>
+        <w:t xml:space="preserve">Jump to rs1+imm (something about LSB to 0, don’t understand): </w:t>
+      </w:r>
+      <w:proofErr w:type="gramStart"/>
+      <w:r>
+        <w:t>PC :</w:t>
+      </w:r>
+      <w:proofErr w:type="gramEnd"/>
+      <w:r>
+        <w:t xml:space="preserve">= Mem(rs1+imm) </w:t>
+      </w:r>
+    </w:p>
+    <w:p>
+      <w:pPr>
+        <w:pStyle w:val="BodyText"/>
+      </w:pPr>
+    </w:p>
+    <w:p>
+      <w:pPr>
+        <w:pStyle w:val="BodyText"/>
       </w:pPr>
       <w:r>
         <w:t>-Arithmetic Operations</w:t>
@@ -772,10 +1308,18 @@
     </w:p>
     <w:p>
       <w:pPr>
-        <w:pStyle w:val="Textkrper"/>
-      </w:pPr>
-      <w:r>
-        <w:t>-Risc v spec S.</w:t>
+        <w:pStyle w:val="BodyText"/>
+      </w:pPr>
+      <w:r>
+        <w:t>-</w:t>
+      </w:r>
+      <w:proofErr w:type="spellStart"/>
+      <w:r>
+        <w:t>Risc</w:t>
+      </w:r>
+      <w:proofErr w:type="spellEnd"/>
+      <w:r>
+        <w:t xml:space="preserve"> v spec S.</w:t>
       </w:r>
       <w:r>
         <w:t>37</w:t>
@@ -783,7 +1327,7 @@
     </w:p>
     <w:p>
       <w:pPr>
-        <w:pStyle w:val="Textkrper"/>
+        <w:pStyle w:val="BodyText"/>
       </w:pPr>
       <w:r>
         <w:t>-ADD</w:t>
@@ -791,12 +1335,12 @@
     </w:p>
     <w:p>
       <w:pPr>
-        <w:pStyle w:val="Textkrper"/>
-      </w:pPr>
-    </w:p>
-    <w:p>
-      <w:pPr>
-        <w:pStyle w:val="Textkrper"/>
+        <w:pStyle w:val="BodyText"/>
+      </w:pPr>
+    </w:p>
+    <w:p>
+      <w:pPr>
+        <w:pStyle w:val="BodyText"/>
       </w:pPr>
       <w:r>
         <w:t>-ADDI</w:t>
@@ -804,12 +1348,12 @@
     </w:p>
     <w:p>
       <w:pPr>
-        <w:pStyle w:val="Textkrper"/>
-      </w:pPr>
-    </w:p>
-    <w:p>
-      <w:pPr>
-        <w:pStyle w:val="Textkrper"/>
+        <w:pStyle w:val="BodyText"/>
+      </w:pPr>
+    </w:p>
+    <w:p>
+      <w:pPr>
+        <w:pStyle w:val="BodyText"/>
       </w:pPr>
       <w:r>
         <w:lastRenderedPageBreak/>
@@ -818,12 +1362,12 @@
     </w:p>
     <w:p>
       <w:pPr>
-        <w:pStyle w:val="Textkrper"/>
-      </w:pPr>
-    </w:p>
-    <w:p>
-      <w:pPr>
-        <w:pStyle w:val="Textkrper"/>
+        <w:pStyle w:val="BodyText"/>
+      </w:pPr>
+    </w:p>
+    <w:p>
+      <w:pPr>
+        <w:pStyle w:val="BodyText"/>
       </w:pPr>
       <w:r>
         <w:t>-Logical Instructions</w:t>
@@ -831,15 +1375,23 @@
     </w:p>
     <w:p>
       <w:pPr>
-        <w:pStyle w:val="Textkrper"/>
-      </w:pPr>
-      <w:r>
-        <w:t>-Risc v spec S.37</w:t>
-      </w:r>
-    </w:p>
-    <w:p>
-      <w:pPr>
-        <w:pStyle w:val="Textkrper"/>
+        <w:pStyle w:val="BodyText"/>
+      </w:pPr>
+      <w:r>
+        <w:t>-</w:t>
+      </w:r>
+      <w:proofErr w:type="spellStart"/>
+      <w:r>
+        <w:t>Risc</w:t>
+      </w:r>
+      <w:proofErr w:type="spellEnd"/>
+      <w:r>
+        <w:t xml:space="preserve"> v spec S.37</w:t>
+      </w:r>
+    </w:p>
+    <w:p>
+      <w:pPr>
+        <w:pStyle w:val="BodyText"/>
       </w:pPr>
       <w:r>
         <w:t>-AND</w:t>
@@ -847,12 +1399,12 @@
     </w:p>
     <w:p>
       <w:pPr>
-        <w:pStyle w:val="Textkrper"/>
-      </w:pPr>
-    </w:p>
-    <w:p>
-      <w:pPr>
-        <w:pStyle w:val="Textkrper"/>
+        <w:pStyle w:val="BodyText"/>
+      </w:pPr>
+    </w:p>
+    <w:p>
+      <w:pPr>
+        <w:pStyle w:val="BodyText"/>
       </w:pPr>
       <w:r>
         <w:t>-OR</w:t>
@@ -860,12 +1412,12 @@
     </w:p>
     <w:p>
       <w:pPr>
-        <w:pStyle w:val="Textkrper"/>
-      </w:pPr>
-    </w:p>
-    <w:p>
-      <w:pPr>
-        <w:pStyle w:val="Textkrper"/>
+        <w:pStyle w:val="BodyText"/>
+      </w:pPr>
+    </w:p>
+    <w:p>
+      <w:pPr>
+        <w:pStyle w:val="BodyText"/>
       </w:pPr>
       <w:r>
         <w:t>-XOR</w:t>
@@ -873,12 +1425,12 @@
     </w:p>
     <w:p>
       <w:pPr>
-        <w:pStyle w:val="Textkrper"/>
-      </w:pPr>
-    </w:p>
-    <w:p>
-      <w:pPr>
-        <w:pStyle w:val="Textkrper"/>
+        <w:pStyle w:val="BodyText"/>
+      </w:pPr>
+    </w:p>
+    <w:p>
+      <w:pPr>
+        <w:pStyle w:val="BodyText"/>
       </w:pPr>
       <w:r>
         <w:t>-XORI</w:t>
@@ -886,12 +1438,12 @@
     </w:p>
     <w:p>
       <w:pPr>
-        <w:pStyle w:val="Textkrper"/>
-      </w:pPr>
-    </w:p>
-    <w:p>
-      <w:pPr>
-        <w:pStyle w:val="Textkrper"/>
+        <w:pStyle w:val="BodyText"/>
+      </w:pPr>
+    </w:p>
+    <w:p>
+      <w:pPr>
+        <w:pStyle w:val="BodyText"/>
       </w:pPr>
       <w:r>
         <w:t>-ORI</w:t>
@@ -899,12 +1451,12 @@
     </w:p>
     <w:p>
       <w:pPr>
-        <w:pStyle w:val="Textkrper"/>
-      </w:pPr>
-    </w:p>
-    <w:p>
-      <w:pPr>
-        <w:pStyle w:val="Textkrper"/>
+        <w:pStyle w:val="BodyText"/>
+      </w:pPr>
+    </w:p>
+    <w:p>
+      <w:pPr>
+        <w:pStyle w:val="BodyText"/>
       </w:pPr>
       <w:r>
         <w:t>-ANDI</w:t>
@@ -912,7 +1464,7 @@
     </w:p>
     <w:p>
       <w:pPr>
-        <w:pStyle w:val="Textkrper"/>
+        <w:pStyle w:val="BodyText"/>
       </w:pPr>
       <w:r>
         <w:br w:type="page"/>
@@ -920,7 +1472,7 @@
     </w:p>
     <w:p>
       <w:pPr>
-        <w:pStyle w:val="berschrift1"/>
+        <w:pStyle w:val="Heading1"/>
       </w:pPr>
       <w:r>
         <w:lastRenderedPageBreak/>
@@ -932,22 +1484,27 @@
     </w:p>
     <w:p>
       <w:pPr>
-        <w:pStyle w:val="Textkrper"/>
-      </w:pPr>
-      <w:r>
-        <w:t>Testbench to test Cornercases.</w:t>
-      </w:r>
-    </w:p>
-    <w:p>
-      <w:pPr>
-        <w:pStyle w:val="Textkrper"/>
-      </w:pPr>
-      <w:r>
-        <w:rPr>
-          <w:noProof/>
-        </w:rPr>
+        <w:pStyle w:val="BodyText"/>
+      </w:pPr>
+      <w:r>
+        <w:t xml:space="preserve">Testbench to test </w:t>
+      </w:r>
+      <w:proofErr w:type="spellStart"/>
+      <w:r>
+        <w:t>Cornercases</w:t>
+      </w:r>
+      <w:proofErr w:type="spellEnd"/>
+      <w:r>
+        <w:t>.</w:t>
+      </w:r>
+    </w:p>
+    <w:p>
+      <w:pPr>
+        <w:pStyle w:val="BodyText"/>
+      </w:pPr>
+      <w:r>
         <w:drawing>
-          <wp:anchor distT="0" distB="0" distL="0" distR="0" simplePos="0" relativeHeight="7" behindDoc="0" locked="0" layoutInCell="1" allowOverlap="1" wp14:anchorId="6CBC25B0" wp14:editId="08FECD06">
+          <wp:anchor distT="0" distB="0" distL="0" distR="0" simplePos="0" relativeHeight="251631104" behindDoc="0" locked="0" layoutInCell="1" allowOverlap="1" wp14:anchorId="6CBC25B0" wp14:editId="4B35D797">
             <wp:simplePos x="0" y="0"/>
             <wp:positionH relativeFrom="column">
               <wp:align>center</wp:align>
@@ -972,7 +1529,7 @@
                     </pic:cNvPicPr>
                   </pic:nvPicPr>
                   <pic:blipFill>
-                    <a:blip r:embed="rId10"/>
+                    <a:blip r:embed="rId22"/>
                     <a:stretch>
                       <a:fillRect/>
                     </a:stretch>
@@ -992,6 +1549,1925 @@
           </wp:anchor>
         </w:drawing>
       </w:r>
+      <w:r>
+        <w:tab/>
+      </w:r>
+      <w:r>
+        <w:tab/>
+      </w:r>
+      <w:r>
+        <w:tab/>
+      </w:r>
+      <w:r>
+        <w:tab/>
+      </w:r>
+      <w:r>
+        <w:tab/>
+      </w:r>
+      <w:r>
+        <w:tab/>
+      </w:r>
+      <w:r>
+        <w:tab/>
+      </w:r>
+      <w:r>
+        <w:tab/>
+      </w:r>
+      <w:r>
+        <w:tab/>
+      </w:r>
+      <w:r>
+        <w:tab/>
+      </w:r>
+      <w:r>
+        <w:tab/>
+      </w:r>
+      <w:r>
+        <w:tab/>
+      </w:r>
+      <w:r>
+        <w:tab/>
+      </w:r>
+      <w:r>
+        <w:tab/>
+      </w:r>
+      <w:r>
+        <w:tab/>
+      </w:r>
+      <w:r>
+        <w:tab/>
+      </w:r>
+      <w:r>
+        <w:tab/>
+      </w:r>
+      <w:r>
+        <w:tab/>
+      </w:r>
+      <w:r>
+        <w:tab/>
+      </w:r>
+      <w:r>
+        <w:tab/>
+      </w:r>
+      <w:r>
+        <w:tab/>
+      </w:r>
+      <w:r>
+        <w:tab/>
+      </w:r>
+      <w:r>
+        <w:tab/>
+      </w:r>
+      <w:r>
+        <w:tab/>
+      </w:r>
+      <w:r>
+        <w:tab/>
+      </w:r>
+    </w:p>
+    <w:p>
+      <w:pPr>
+        <w:pStyle w:val="BodyText"/>
+      </w:pPr>
+    </w:p>
+    <w:p>
+      <w:pPr>
+        <w:pStyle w:val="BodyText"/>
+      </w:pPr>
+    </w:p>
+    <w:p>
+      <w:pPr>
+        <w:pStyle w:val="BodyText"/>
+      </w:pPr>
+    </w:p>
+    <w:p>
+      <w:pPr>
+        <w:pStyle w:val="BodyText"/>
+      </w:pPr>
+    </w:p>
+    <w:p>
+      <w:pPr>
+        <w:pStyle w:val="BodyText"/>
+      </w:pPr>
+    </w:p>
+    <w:p>
+      <w:pPr>
+        <w:pStyle w:val="BodyText"/>
+      </w:pPr>
+    </w:p>
+    <w:p>
+      <w:pPr>
+        <w:pStyle w:val="BodyText"/>
+      </w:pPr>
+    </w:p>
+    <w:p>
+      <w:pPr>
+        <w:pStyle w:val="BodyText"/>
+      </w:pPr>
+    </w:p>
+    <w:p>
+      <w:pPr>
+        <w:pStyle w:val="BodyText"/>
+      </w:pPr>
+    </w:p>
+    <w:p>
+      <w:pPr>
+        <w:pStyle w:val="BodyText"/>
+      </w:pPr>
+    </w:p>
+    <w:p>
+      <w:pPr>
+        <w:pStyle w:val="BodyText"/>
+      </w:pPr>
+    </w:p>
+    <w:p>
+      <w:pPr>
+        <w:pStyle w:val="BodyText"/>
+      </w:pPr>
+    </w:p>
+    <w:p>
+      <w:pPr>
+        <w:pStyle w:val="BodyText"/>
+      </w:pPr>
+    </w:p>
+    <w:p>
+      <w:pPr>
+        <w:pStyle w:val="BodyText"/>
+      </w:pPr>
+    </w:p>
+    <w:p>
+      <w:pPr>
+        <w:pStyle w:val="BodyText"/>
+        <w:rPr>
+          <w:sz w:val="36"/>
+          <w:szCs w:val="36"/>
+        </w:rPr>
+      </w:pPr>
+      <w:r>
+        <w:rPr>
+          <w:b/>
+          <w:bCs/>
+          <w:sz w:val="36"/>
+          <w:szCs w:val="36"/>
+          <w:u w:val="single"/>
+        </w:rPr>
+        <w:lastRenderedPageBreak/>
+        <w:t>Good to know/</w:t>
+      </w:r>
+      <w:proofErr w:type="gramStart"/>
+      <w:r>
+        <w:rPr>
+          <w:b/>
+          <w:bCs/>
+          <w:sz w:val="36"/>
+          <w:szCs w:val="36"/>
+          <w:u w:val="single"/>
+        </w:rPr>
+        <w:t>read</w:t>
+      </w:r>
+      <w:proofErr w:type="gramEnd"/>
+    </w:p>
+    <w:p>
+      <w:pPr>
+        <w:pStyle w:val="BodyText"/>
+        <w:rPr>
+          <w:sz w:val="36"/>
+          <w:szCs w:val="36"/>
+        </w:rPr>
+      </w:pPr>
+      <w:r>
+        <w:rPr>
+          <w:sz w:val="36"/>
+          <w:szCs w:val="36"/>
+        </w:rPr>
+        <w:drawing>
+          <wp:inline distT="0" distB="0" distL="0" distR="0" wp14:anchorId="155A618A" wp14:editId="2C85533E">
+            <wp:extent cx="4105275" cy="3137524"/>
+            <wp:effectExtent l="0" t="0" r="0" b="0"/>
+            <wp:docPr id="2042272904" name="Picture 1" descr="A page of a instruction manual&#10;&#10;Description automatically generated"/>
+            <wp:cNvGraphicFramePr>
+              <a:graphicFrameLocks xmlns:a="http://schemas.openxmlformats.org/drawingml/2006/main" noChangeAspect="1"/>
+            </wp:cNvGraphicFramePr>
+            <a:graphic xmlns:a="http://schemas.openxmlformats.org/drawingml/2006/main">
+              <a:graphicData uri="http://schemas.openxmlformats.org/drawingml/2006/picture">
+                <pic:pic xmlns:pic="http://schemas.openxmlformats.org/drawingml/2006/picture">
+                  <pic:nvPicPr>
+                    <pic:cNvPr id="2042272904" name="Picture 1" descr="A page of a instruction manual&#10;&#10;Description automatically generated"/>
+                    <pic:cNvPicPr/>
+                  </pic:nvPicPr>
+                  <pic:blipFill>
+                    <a:blip r:embed="rId23"/>
+                    <a:stretch>
+                      <a:fillRect/>
+                    </a:stretch>
+                  </pic:blipFill>
+                  <pic:spPr>
+                    <a:xfrm>
+                      <a:off x="0" y="0"/>
+                      <a:ext cx="4108335" cy="3139862"/>
+                    </a:xfrm>
+                    <a:prstGeom prst="rect">
+                      <a:avLst/>
+                    </a:prstGeom>
+                  </pic:spPr>
+                </pic:pic>
+              </a:graphicData>
+            </a:graphic>
+          </wp:inline>
+        </w:drawing>
+      </w:r>
+    </w:p>
+    <w:p>
+      <w:pPr>
+        <w:pStyle w:val="BodyText"/>
+        <w:rPr>
+          <w:sz w:val="36"/>
+          <w:szCs w:val="36"/>
+        </w:rPr>
+      </w:pPr>
+      <w:proofErr w:type="spellStart"/>
+      <w:r>
+        <w:rPr>
+          <w:sz w:val="36"/>
+          <w:szCs w:val="36"/>
+        </w:rPr>
+        <w:t>Risc</w:t>
+      </w:r>
+      <w:proofErr w:type="spellEnd"/>
+      <w:r>
+        <w:rPr>
+          <w:sz w:val="36"/>
+          <w:szCs w:val="36"/>
+        </w:rPr>
+        <w:t xml:space="preserve"> V spec pdf</w:t>
+      </w:r>
+      <w:r>
+        <w:rPr>
+          <w:sz w:val="36"/>
+          <w:szCs w:val="36"/>
+        </w:rPr>
+        <w:t>, chapter 2</w:t>
+      </w:r>
+    </w:p>
+    <w:p>
+      <w:pPr>
+        <w:pStyle w:val="BodyText"/>
+        <w:rPr>
+          <w:b/>
+          <w:bCs/>
+          <w:sz w:val="36"/>
+          <w:szCs w:val="36"/>
+          <w:u w:val="single"/>
+        </w:rPr>
+      </w:pPr>
+    </w:p>
+    <w:p>
+      <w:pPr>
+        <w:pStyle w:val="BodyText"/>
+        <w:rPr>
+          <w:b/>
+          <w:bCs/>
+          <w:sz w:val="36"/>
+          <w:szCs w:val="36"/>
+          <w:u w:val="single"/>
+        </w:rPr>
+      </w:pPr>
+    </w:p>
+    <w:p>
+      <w:pPr>
+        <w:pStyle w:val="BodyText"/>
+        <w:rPr>
+          <w:b/>
+          <w:bCs/>
+          <w:sz w:val="36"/>
+          <w:szCs w:val="36"/>
+          <w:u w:val="single"/>
+        </w:rPr>
+      </w:pPr>
+    </w:p>
+    <w:p>
+      <w:pPr>
+        <w:pStyle w:val="BodyText"/>
+        <w:rPr>
+          <w:b/>
+          <w:bCs/>
+          <w:sz w:val="36"/>
+          <w:szCs w:val="36"/>
+          <w:u w:val="single"/>
+        </w:rPr>
+      </w:pPr>
+    </w:p>
+    <w:p>
+      <w:pPr>
+        <w:pStyle w:val="BodyText"/>
+        <w:rPr>
+          <w:b/>
+          <w:bCs/>
+          <w:sz w:val="36"/>
+          <w:szCs w:val="36"/>
+          <w:u w:val="single"/>
+        </w:rPr>
+      </w:pPr>
+    </w:p>
+    <w:p>
+      <w:pPr>
+        <w:pStyle w:val="BodyText"/>
+        <w:rPr>
+          <w:b/>
+          <w:bCs/>
+          <w:sz w:val="36"/>
+          <w:szCs w:val="36"/>
+          <w:u w:val="single"/>
+        </w:rPr>
+      </w:pPr>
+    </w:p>
+    <w:p>
+      <w:pPr>
+        <w:pStyle w:val="BodyText"/>
+        <w:rPr>
+          <w:b/>
+          <w:bCs/>
+          <w:sz w:val="36"/>
+          <w:szCs w:val="36"/>
+          <w:u w:val="single"/>
+        </w:rPr>
+      </w:pPr>
+    </w:p>
+    <w:p>
+      <w:pPr>
+        <w:pStyle w:val="BodyText"/>
+        <w:rPr>
+          <w:b/>
+          <w:bCs/>
+          <w:sz w:val="36"/>
+          <w:szCs w:val="36"/>
+          <w:u w:val="single"/>
+        </w:rPr>
+      </w:pPr>
+    </w:p>
+    <w:p>
+      <w:pPr>
+        <w:pStyle w:val="BodyText"/>
+        <w:rPr>
+          <w:b/>
+          <w:bCs/>
+          <w:sz w:val="36"/>
+          <w:szCs w:val="36"/>
+          <w:u w:val="single"/>
+        </w:rPr>
+      </w:pPr>
+    </w:p>
+    <w:p>
+      <w:pPr>
+        <w:pStyle w:val="BodyText"/>
+        <w:rPr>
+          <w:b/>
+          <w:bCs/>
+          <w:sz w:val="36"/>
+          <w:szCs w:val="36"/>
+          <w:u w:val="single"/>
+        </w:rPr>
+      </w:pPr>
+    </w:p>
+    <w:p>
+      <w:pPr>
+        <w:pStyle w:val="BodyText"/>
+        <w:rPr>
+          <w:b/>
+          <w:bCs/>
+          <w:sz w:val="36"/>
+          <w:szCs w:val="36"/>
+          <w:u w:val="single"/>
+        </w:rPr>
+      </w:pPr>
+    </w:p>
+    <w:p>
+      <w:pPr>
+        <w:pStyle w:val="BodyText"/>
+        <w:rPr>
+          <w:b/>
+          <w:bCs/>
+          <w:sz w:val="36"/>
+          <w:szCs w:val="36"/>
+          <w:u w:val="single"/>
+        </w:rPr>
+      </w:pPr>
+    </w:p>
+    <w:p>
+      <w:pPr>
+        <w:pStyle w:val="BodyText"/>
+        <w:rPr>
+          <w:b/>
+          <w:bCs/>
+          <w:sz w:val="36"/>
+          <w:szCs w:val="36"/>
+          <w:u w:val="single"/>
+        </w:rPr>
+      </w:pPr>
+    </w:p>
+    <w:p>
+      <w:pPr>
+        <w:pStyle w:val="BodyText"/>
+        <w:rPr>
+          <w:b/>
+          <w:bCs/>
+          <w:sz w:val="36"/>
+          <w:szCs w:val="36"/>
+          <w:u w:val="single"/>
+        </w:rPr>
+      </w:pPr>
+      <w:r>
+        <w:rPr>
+          <w:b/>
+          <w:bCs/>
+          <w:sz w:val="36"/>
+          <w:szCs w:val="36"/>
+          <w:u w:val="single"/>
+        </w:rPr>
+        <w:lastRenderedPageBreak/>
+        <w:t>Process</w:t>
+      </w:r>
+    </w:p>
+    <w:p>
+      <w:pPr>
+        <w:pStyle w:val="BodyText"/>
+        <w:rPr>
+          <w:sz w:val="36"/>
+          <w:szCs w:val="36"/>
+        </w:rPr>
+      </w:pPr>
+      <w:r>
+        <w:rPr>
+          <w:rFonts w:ascii="Arial" w:hAnsi="Arial" w:cs="Arial"/>
+          <w:noProof/>
+          <w:sz w:val="28"/>
+          <w:szCs w:val="28"/>
+        </w:rPr>
+        <mc:AlternateContent>
+          <mc:Choice Requires="wpi">
+            <w:drawing>
+              <wp:anchor distT="0" distB="0" distL="114300" distR="114300" simplePos="0" relativeHeight="251670528" behindDoc="0" locked="0" layoutInCell="1" allowOverlap="1" wp14:anchorId="04975613" wp14:editId="794D82E8">
+                <wp:simplePos x="0" y="0"/>
+                <wp:positionH relativeFrom="column">
+                  <wp:posOffset>399810</wp:posOffset>
+                </wp:positionH>
+                <wp:positionV relativeFrom="paragraph">
+                  <wp:posOffset>1094470</wp:posOffset>
+                </wp:positionV>
+                <wp:extent cx="4713120" cy="38520"/>
+                <wp:effectExtent l="38100" t="38100" r="30480" b="38100"/>
+                <wp:wrapNone/>
+                <wp:docPr id="1531833460" name="Ink 86"/>
+                <wp:cNvGraphicFramePr>
+                  <a:graphicFrameLocks xmlns:a="http://schemas.openxmlformats.org/drawingml/2006/main"/>
+                </wp:cNvGraphicFramePr>
+                <a:graphic xmlns:a="http://schemas.openxmlformats.org/drawingml/2006/main">
+                  <a:graphicData uri="http://schemas.microsoft.com/office/word/2010/wordprocessingInk">
+                    <w14:contentPart bwMode="auto" r:id="rId24">
+                      <w14:nvContentPartPr>
+                        <w14:cNvContentPartPr>
+                          <a14:cpLocks xmlns:a14="http://schemas.microsoft.com/office/drawing/2010/main" noRot="1"/>
+                        </w14:cNvContentPartPr>
+                      </w14:nvContentPartPr>
+                      <w14:xfrm>
+                        <a:off x="0" y="0"/>
+                        <a:ext cx="4713120" cy="38520"/>
+                      </w14:xfrm>
+                    </w14:contentPart>
+                  </a:graphicData>
+                </a:graphic>
+              </wp:anchor>
+            </w:drawing>
+          </mc:Choice>
+          <mc:Fallback>
+            <w:pict>
+              <v:shape w14:anchorId="030D919E" id="Ink 86" o:spid="_x0000_s1026" type="#_x0000_t75" style="position:absolute;margin-left:30.8pt;margin-top:85.5pt;width:372.5pt;height:4.45pt;z-index:251670528;visibility:visible;mso-wrap-style:square;mso-wrap-distance-left:9pt;mso-wrap-distance-top:0;mso-wrap-distance-right:9pt;mso-wrap-distance-bottom:0;mso-position-horizontal:absolute;mso-position-horizontal-relative:text;mso-position-vertical:absolute;mso-position-vertical-relative:text" o:gfxdata="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">
+                <v:imagedata r:id="rId25" o:title=""/>
+                <o:lock v:ext="edit" rotation="t" aspectratio="f"/>
+              </v:shape>
+            </w:pict>
+          </mc:Fallback>
+        </mc:AlternateContent>
+      </w:r>
+      <w:r>
+        <w:rPr>
+          <w:rFonts w:ascii="Arial" w:hAnsi="Arial" w:cs="Arial"/>
+          <w:noProof/>
+          <w:sz w:val="28"/>
+          <w:szCs w:val="28"/>
+        </w:rPr>
+        <mc:AlternateContent>
+          <mc:Choice Requires="wpi">
+            <w:drawing>
+              <wp:anchor distT="0" distB="0" distL="114300" distR="114300" simplePos="0" relativeHeight="251668480" behindDoc="0" locked="0" layoutInCell="1" allowOverlap="1" wp14:anchorId="5E440D8F" wp14:editId="70F4CAC8">
+                <wp:simplePos x="0" y="0"/>
+                <wp:positionH relativeFrom="column">
+                  <wp:posOffset>-842010</wp:posOffset>
+                </wp:positionH>
+                <wp:positionV relativeFrom="paragraph">
+                  <wp:posOffset>4052570</wp:posOffset>
+                </wp:positionV>
+                <wp:extent cx="4534615" cy="1797435"/>
+                <wp:effectExtent l="38100" t="57150" r="37465" b="31750"/>
+                <wp:wrapNone/>
+                <wp:docPr id="1913363829" name="Ink 84"/>
+                <wp:cNvGraphicFramePr>
+                  <a:graphicFrameLocks xmlns:a="http://schemas.openxmlformats.org/drawingml/2006/main"/>
+                </wp:cNvGraphicFramePr>
+                <a:graphic xmlns:a="http://schemas.openxmlformats.org/drawingml/2006/main">
+                  <a:graphicData uri="http://schemas.microsoft.com/office/word/2010/wordprocessingInk">
+                    <w14:contentPart bwMode="auto" r:id="rId26">
+                      <w14:nvContentPartPr>
+                        <w14:cNvContentPartPr>
+                          <a14:cpLocks xmlns:a14="http://schemas.microsoft.com/office/drawing/2010/main" noRot="1"/>
+                        </w14:cNvContentPartPr>
+                      </w14:nvContentPartPr>
+                      <w14:xfrm>
+                        <a:off x="0" y="0"/>
+                        <a:ext cx="4534615" cy="1797435"/>
+                      </w14:xfrm>
+                    </w14:contentPart>
+                  </a:graphicData>
+                </a:graphic>
+              </wp:anchor>
+            </w:drawing>
+          </mc:Choice>
+          <mc:Fallback>
+            <w:pict>
+              <v:shape w14:anchorId="66D8A4F4" id="Ink 84" o:spid="_x0000_s1026" type="#_x0000_t75" style="position:absolute;margin-left:-67pt;margin-top:318.4pt;width:358.45pt;height:142.95pt;z-index:251668480;visibility:visible;mso-wrap-style:square;mso-wrap-distance-left:9pt;mso-wrap-distance-top:0;mso-wrap-distance-right:9pt;mso-wrap-distance-bottom:0;mso-position-horizontal:absolute;mso-position-horizontal-relative:text;mso-position-vertical:absolute;mso-position-vertical-relative:text" o:gfxdata="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">
+                <v:imagedata r:id="rId27" o:title=""/>
+                <o:lock v:ext="edit" rotation="t" aspectratio="f"/>
+              </v:shape>
+            </w:pict>
+          </mc:Fallback>
+        </mc:AlternateContent>
+      </w:r>
+      <w:r>
+        <w:rPr>
+          <w:rFonts w:ascii="Arial" w:hAnsi="Arial" w:cs="Arial"/>
+          <w:noProof/>
+          <w:sz w:val="28"/>
+          <w:szCs w:val="28"/>
+        </w:rPr>
+        <mc:AlternateContent>
+          <mc:Choice Requires="wpi">
+            <w:drawing>
+              <wp:anchor distT="0" distB="0" distL="114300" distR="114300" simplePos="0" relativeHeight="251649536" behindDoc="0" locked="0" layoutInCell="1" allowOverlap="1" wp14:anchorId="2D138695" wp14:editId="745B6313">
+                <wp:simplePos x="0" y="0"/>
+                <wp:positionH relativeFrom="column">
+                  <wp:posOffset>234930</wp:posOffset>
+                </wp:positionH>
+                <wp:positionV relativeFrom="paragraph">
+                  <wp:posOffset>3802810</wp:posOffset>
+                </wp:positionV>
+                <wp:extent cx="459000" cy="313560"/>
+                <wp:effectExtent l="38100" t="57150" r="36830" b="29845"/>
+                <wp:wrapNone/>
+                <wp:docPr id="1481877743" name="Ink 77"/>
+                <wp:cNvGraphicFramePr>
+                  <a:graphicFrameLocks xmlns:a="http://schemas.openxmlformats.org/drawingml/2006/main"/>
+                </wp:cNvGraphicFramePr>
+                <a:graphic xmlns:a="http://schemas.openxmlformats.org/drawingml/2006/main">
+                  <a:graphicData uri="http://schemas.microsoft.com/office/word/2010/wordprocessingInk">
+                    <w14:contentPart bwMode="auto" r:id="rId28">
+                      <w14:nvContentPartPr>
+                        <w14:cNvContentPartPr>
+                          <a14:cpLocks xmlns:a14="http://schemas.microsoft.com/office/drawing/2010/main" noRot="1"/>
+                        </w14:cNvContentPartPr>
+                      </w14:nvContentPartPr>
+                      <w14:xfrm>
+                        <a:off x="0" y="0"/>
+                        <a:ext cx="459000" cy="313560"/>
+                      </w14:xfrm>
+                    </w14:contentPart>
+                  </a:graphicData>
+                </a:graphic>
+              </wp:anchor>
+            </w:drawing>
+          </mc:Choice>
+          <mc:Fallback>
+            <w:pict>
+              <v:shape w14:anchorId="415A2589" id="Ink 77" o:spid="_x0000_s1026" type="#_x0000_t75" style="position:absolute;margin-left:17.8pt;margin-top:298.75pt;width:37.6pt;height:26.15pt;z-index:251649536;visibility:visible;mso-wrap-style:square;mso-wrap-distance-left:9pt;mso-wrap-distance-top:0;mso-wrap-distance-right:9pt;mso-wrap-distance-bottom:0;mso-position-horizontal:absolute;mso-position-horizontal-relative:text;mso-position-vertical:absolute;mso-position-vertical-relative:text" o:gfxdata="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">
+                <v:imagedata r:id="rId29" o:title=""/>
+                <o:lock v:ext="edit" rotation="t" aspectratio="f"/>
+              </v:shape>
+            </w:pict>
+          </mc:Fallback>
+        </mc:AlternateContent>
+      </w:r>
+      <w:r>
+        <w:rPr>
+          <w:rFonts w:ascii="Arial" w:hAnsi="Arial" w:cs="Arial"/>
+          <w:noProof/>
+          <w:sz w:val="28"/>
+          <w:szCs w:val="28"/>
+        </w:rPr>
+        <mc:AlternateContent>
+          <mc:Choice Requires="wpi">
+            <w:drawing>
+              <wp:anchor distT="0" distB="0" distL="114300" distR="114300" simplePos="0" relativeHeight="251647488" behindDoc="0" locked="0" layoutInCell="1" allowOverlap="1" wp14:anchorId="520CB1F8" wp14:editId="6279C3DA">
+                <wp:simplePos x="0" y="0"/>
+                <wp:positionH relativeFrom="column">
+                  <wp:posOffset>3957320</wp:posOffset>
+                </wp:positionH>
+                <wp:positionV relativeFrom="paragraph">
+                  <wp:posOffset>4172585</wp:posOffset>
+                </wp:positionV>
+                <wp:extent cx="428945" cy="49530"/>
+                <wp:effectExtent l="57150" t="57150" r="0" b="26670"/>
+                <wp:wrapNone/>
+                <wp:docPr id="1728990270" name="Ink 59"/>
+                <wp:cNvGraphicFramePr>
+                  <a:graphicFrameLocks xmlns:a="http://schemas.openxmlformats.org/drawingml/2006/main"/>
+                </wp:cNvGraphicFramePr>
+                <a:graphic xmlns:a="http://schemas.openxmlformats.org/drawingml/2006/main">
+                  <a:graphicData uri="http://schemas.microsoft.com/office/word/2010/wordprocessingInk">
+                    <w14:contentPart bwMode="auto" r:id="rId30">
+                      <w14:nvContentPartPr>
+                        <w14:cNvContentPartPr>
+                          <a14:cpLocks xmlns:a14="http://schemas.microsoft.com/office/drawing/2010/main" noRot="1"/>
+                        </w14:cNvContentPartPr>
+                      </w14:nvContentPartPr>
+                      <w14:xfrm>
+                        <a:off x="0" y="0"/>
+                        <a:ext cx="428945" cy="49530"/>
+                      </w14:xfrm>
+                    </w14:contentPart>
+                  </a:graphicData>
+                </a:graphic>
+              </wp:anchor>
+            </w:drawing>
+          </mc:Choice>
+          <mc:Fallback>
+            <w:pict>
+              <v:shape w14:anchorId="2D36BDE3" id="Ink 59" o:spid="_x0000_s1026" type="#_x0000_t75" style="position:absolute;margin-left:310.9pt;margin-top:327.9pt;width:35.2pt;height:5.25pt;z-index:251647488;visibility:visible;mso-wrap-style:square;mso-wrap-distance-left:9pt;mso-wrap-distance-top:0;mso-wrap-distance-right:9pt;mso-wrap-distance-bottom:0;mso-position-horizontal:absolute;mso-position-horizontal-relative:text;mso-position-vertical:absolute;mso-position-vertical-relative:text" o:gfxdata="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">
+                <v:imagedata r:id="rId31" o:title=""/>
+                <o:lock v:ext="edit" rotation="t" aspectratio="f"/>
+              </v:shape>
+            </w:pict>
+          </mc:Fallback>
+        </mc:AlternateContent>
+      </w:r>
+      <w:r>
+        <w:rPr>
+          <w:rFonts w:ascii="Arial" w:hAnsi="Arial" w:cs="Arial"/>
+          <w:noProof/>
+          <w:sz w:val="28"/>
+          <w:szCs w:val="28"/>
+        </w:rPr>
+        <mc:AlternateContent>
+          <mc:Choice Requires="wpi">
+            <w:drawing>
+              <wp:anchor distT="0" distB="0" distL="114300" distR="114300" simplePos="0" relativeHeight="251645440" behindDoc="0" locked="0" layoutInCell="1" allowOverlap="1" wp14:anchorId="665D722A" wp14:editId="6925995F">
+                <wp:simplePos x="0" y="0"/>
+                <wp:positionH relativeFrom="column">
+                  <wp:posOffset>5051730</wp:posOffset>
+                </wp:positionH>
+                <wp:positionV relativeFrom="paragraph">
+                  <wp:posOffset>4138330</wp:posOffset>
+                </wp:positionV>
+                <wp:extent cx="81360" cy="11880"/>
+                <wp:effectExtent l="57150" t="57150" r="33020" b="26670"/>
+                <wp:wrapNone/>
+                <wp:docPr id="1387653799" name="Ink 58"/>
+                <wp:cNvGraphicFramePr>
+                  <a:graphicFrameLocks xmlns:a="http://schemas.openxmlformats.org/drawingml/2006/main"/>
+                </wp:cNvGraphicFramePr>
+                <a:graphic xmlns:a="http://schemas.openxmlformats.org/drawingml/2006/main">
+                  <a:graphicData uri="http://schemas.microsoft.com/office/word/2010/wordprocessingInk">
+                    <w14:contentPart bwMode="auto" r:id="rId32">
+                      <w14:nvContentPartPr>
+                        <w14:cNvContentPartPr>
+                          <a14:cpLocks xmlns:a14="http://schemas.microsoft.com/office/drawing/2010/main" noRot="1"/>
+                        </w14:cNvContentPartPr>
+                      </w14:nvContentPartPr>
+                      <w14:xfrm>
+                        <a:off x="0" y="0"/>
+                        <a:ext cx="81360" cy="11880"/>
+                      </w14:xfrm>
+                    </w14:contentPart>
+                  </a:graphicData>
+                </a:graphic>
+              </wp:anchor>
+            </w:drawing>
+          </mc:Choice>
+          <mc:Fallback>
+            <w:pict>
+              <v:shape w14:anchorId="1825ACF5" id="Ink 58" o:spid="_x0000_s1026" type="#_x0000_t75" style="position:absolute;margin-left:397.05pt;margin-top:325.15pt;width:7.8pt;height:2.35pt;z-index:251645440;visibility:visible;mso-wrap-style:square;mso-wrap-distance-left:9pt;mso-wrap-distance-top:0;mso-wrap-distance-right:9pt;mso-wrap-distance-bottom:0;mso-position-horizontal:absolute;mso-position-horizontal-relative:text;mso-position-vertical:absolute;mso-position-vertical-relative:text" o:gfxdata="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">
+                <v:imagedata r:id="rId33" o:title=""/>
+                <o:lock v:ext="edit" rotation="t" aspectratio="f"/>
+              </v:shape>
+            </w:pict>
+          </mc:Fallback>
+        </mc:AlternateContent>
+      </w:r>
+      <w:r>
+        <w:rPr>
+          <w:rFonts w:ascii="Arial" w:hAnsi="Arial" w:cs="Arial"/>
+          <w:noProof/>
+          <w:sz w:val="28"/>
+          <w:szCs w:val="28"/>
+        </w:rPr>
+        <mc:AlternateContent>
+          <mc:Choice Requires="wpi">
+            <w:drawing>
+              <wp:anchor distT="0" distB="0" distL="114300" distR="114300" simplePos="0" relativeHeight="251643392" behindDoc="0" locked="0" layoutInCell="1" allowOverlap="1" wp14:anchorId="7C0D30EC" wp14:editId="41B21D94">
+                <wp:simplePos x="0" y="0"/>
+                <wp:positionH relativeFrom="column">
+                  <wp:posOffset>4548810</wp:posOffset>
+                </wp:positionH>
+                <wp:positionV relativeFrom="paragraph">
+                  <wp:posOffset>4165330</wp:posOffset>
+                </wp:positionV>
+                <wp:extent cx="318960" cy="19440"/>
+                <wp:effectExtent l="38100" t="38100" r="24130" b="38100"/>
+                <wp:wrapNone/>
+                <wp:docPr id="183319784" name="Ink 57"/>
+                <wp:cNvGraphicFramePr>
+                  <a:graphicFrameLocks xmlns:a="http://schemas.openxmlformats.org/drawingml/2006/main"/>
+                </wp:cNvGraphicFramePr>
+                <a:graphic xmlns:a="http://schemas.openxmlformats.org/drawingml/2006/main">
+                  <a:graphicData uri="http://schemas.microsoft.com/office/word/2010/wordprocessingInk">
+                    <w14:contentPart bwMode="auto" r:id="rId34">
+                      <w14:nvContentPartPr>
+                        <w14:cNvContentPartPr>
+                          <a14:cpLocks xmlns:a14="http://schemas.microsoft.com/office/drawing/2010/main" noRot="1"/>
+                        </w14:cNvContentPartPr>
+                      </w14:nvContentPartPr>
+                      <w14:xfrm>
+                        <a:off x="0" y="0"/>
+                        <a:ext cx="318960" cy="19440"/>
+                      </w14:xfrm>
+                    </w14:contentPart>
+                  </a:graphicData>
+                </a:graphic>
+              </wp:anchor>
+            </w:drawing>
+          </mc:Choice>
+          <mc:Fallback>
+            <w:pict>
+              <v:shape w14:anchorId="7A0FBFD2" id="Ink 57" o:spid="_x0000_s1026" type="#_x0000_t75" style="position:absolute;margin-left:357.45pt;margin-top:327.3pt;width:26.5pt;height:2.95pt;z-index:251643392;visibility:visible;mso-wrap-style:square;mso-wrap-distance-left:9pt;mso-wrap-distance-top:0;mso-wrap-distance-right:9pt;mso-wrap-distance-bottom:0;mso-position-horizontal:absolute;mso-position-horizontal-relative:text;mso-position-vertical:absolute;mso-position-vertical-relative:text" o:gfxdata="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">
+                <v:imagedata r:id="rId35" o:title=""/>
+                <o:lock v:ext="edit" rotation="t" aspectratio="f"/>
+              </v:shape>
+            </w:pict>
+          </mc:Fallback>
+        </mc:AlternateContent>
+      </w:r>
+      <w:r>
+        <w:rPr>
+          <w:rFonts w:ascii="Arial" w:hAnsi="Arial" w:cs="Arial"/>
+          <w:sz w:val="28"/>
+          <w:szCs w:val="28"/>
+        </w:rPr>
+        <w:drawing>
+          <wp:inline distT="0" distB="0" distL="0" distR="0" wp14:anchorId="031FE789" wp14:editId="2B19FE23">
+            <wp:extent cx="6120130" cy="3516630"/>
+            <wp:effectExtent l="0" t="0" r="0" b="0"/>
+            <wp:docPr id="248751809" name="Picture 1" descr="A close-up of a box&#10;&#10;Description automatically generated"/>
+            <wp:cNvGraphicFramePr>
+              <a:graphicFrameLocks xmlns:a="http://schemas.openxmlformats.org/drawingml/2006/main" noChangeAspect="1"/>
+            </wp:cNvGraphicFramePr>
+            <a:graphic xmlns:a="http://schemas.openxmlformats.org/drawingml/2006/main">
+              <a:graphicData uri="http://schemas.openxmlformats.org/drawingml/2006/picture">
+                <pic:pic xmlns:pic="http://schemas.openxmlformats.org/drawingml/2006/picture">
+                  <pic:nvPicPr>
+                    <pic:cNvPr id="1629935224" name="Picture 1" descr="A close-up of a box&#10;&#10;Description automatically generated"/>
+                    <pic:cNvPicPr/>
+                  </pic:nvPicPr>
+                  <pic:blipFill>
+                    <a:blip r:embed="rId36"/>
+                    <a:stretch>
+                      <a:fillRect/>
+                    </a:stretch>
+                  </pic:blipFill>
+                  <pic:spPr>
+                    <a:xfrm>
+                      <a:off x="0" y="0"/>
+                      <a:ext cx="6120130" cy="3516630"/>
+                    </a:xfrm>
+                    <a:prstGeom prst="rect">
+                      <a:avLst/>
+                    </a:prstGeom>
+                  </pic:spPr>
+                </pic:pic>
+              </a:graphicData>
+            </a:graphic>
+          </wp:inline>
+        </w:drawing>
+      </w:r>
+      <w:r>
+        <w:rPr>
+          <w:sz w:val="36"/>
+          <w:szCs w:val="36"/>
+        </w:rPr>
+        <w:drawing>
+          <wp:inline distT="0" distB="0" distL="0" distR="0" wp14:anchorId="673115D5" wp14:editId="32C8EEF3">
+            <wp:extent cx="6120130" cy="3571875"/>
+            <wp:effectExtent l="0" t="0" r="0" b="0"/>
+            <wp:docPr id="1863224243" name="Picture 1" descr="A diagram of a computer program&#10;&#10;Description automatically generated"/>
+            <wp:cNvGraphicFramePr>
+              <a:graphicFrameLocks xmlns:a="http://schemas.openxmlformats.org/drawingml/2006/main" noChangeAspect="1"/>
+            </wp:cNvGraphicFramePr>
+            <a:graphic xmlns:a="http://schemas.openxmlformats.org/drawingml/2006/main">
+              <a:graphicData uri="http://schemas.openxmlformats.org/drawingml/2006/picture">
+                <pic:pic xmlns:pic="http://schemas.openxmlformats.org/drawingml/2006/picture">
+                  <pic:nvPicPr>
+                    <pic:cNvPr id="1863224243" name="Picture 1" descr="A diagram of a computer program&#10;&#10;Description automatically generated"/>
+                    <pic:cNvPicPr/>
+                  </pic:nvPicPr>
+                  <pic:blipFill rotWithShape="1">
+                    <a:blip r:embed="rId37"/>
+                    <a:srcRect b="12301"/>
+                    <a:stretch/>
+                  </pic:blipFill>
+                  <pic:spPr bwMode="auto">
+                    <a:xfrm>
+                      <a:off x="0" y="0"/>
+                      <a:ext cx="6120130" cy="3571875"/>
+                    </a:xfrm>
+                    <a:prstGeom prst="rect">
+                      <a:avLst/>
+                    </a:prstGeom>
+                    <a:ln>
+                      <a:noFill/>
+                    </a:ln>
+                    <a:extLst>
+                      <a:ext uri="{53640926-AAD7-44D8-BBD7-CCE9431645EC}">
+                        <a14:shadowObscured xmlns:a14="http://schemas.microsoft.com/office/drawing/2010/main"/>
+                      </a:ext>
+                    </a:extLst>
+                  </pic:spPr>
+                </pic:pic>
+              </a:graphicData>
+            </a:graphic>
+          </wp:inline>
+        </w:drawing>
+      </w:r>
+    </w:p>
+    <w:p>
+      <w:pPr>
+        <w:pStyle w:val="BodyText"/>
+        <w:spacing w:line="240" w:lineRule="auto"/>
+        <w:ind w:left="720"/>
+        <w:rPr>
+          <w:rFonts w:ascii="Arial" w:hAnsi="Arial" w:cs="Arial"/>
+          <w:sz w:val="28"/>
+          <w:szCs w:val="28"/>
+        </w:rPr>
+      </w:pPr>
+    </w:p>
+    <w:p>
+      <w:pPr>
+        <w:pStyle w:val="BodyText"/>
+        <w:spacing w:line="240" w:lineRule="auto"/>
+        <w:ind w:left="720"/>
+        <w:rPr>
+          <w:rFonts w:ascii="Arial" w:hAnsi="Arial" w:cs="Arial"/>
+          <w:sz w:val="28"/>
+          <w:szCs w:val="28"/>
+        </w:rPr>
+      </w:pPr>
+    </w:p>
+    <w:p>
+      <w:pPr>
+        <w:pStyle w:val="BodyText"/>
+        <w:numPr>
+          <w:ilvl w:val="0"/>
+          <w:numId w:val="5"/>
+        </w:numPr>
+        <w:spacing w:line="240" w:lineRule="auto"/>
+        <w:rPr>
+          <w:rFonts w:ascii="Arial" w:hAnsi="Arial" w:cs="Arial"/>
+          <w:sz w:val="28"/>
+          <w:szCs w:val="28"/>
+        </w:rPr>
+      </w:pPr>
+      <w:r>
+        <w:rPr>
+          <w:rFonts w:ascii="Arial" w:hAnsi="Arial" w:cs="Arial"/>
+          <w:noProof/>
+          <w:sz w:val="28"/>
+          <w:szCs w:val="28"/>
+        </w:rPr>
+        <w:lastRenderedPageBreak/>
+        <mc:AlternateContent>
+          <mc:Choice Requires="wpi">
+            <w:drawing>
+              <wp:anchor distT="0" distB="0" distL="114300" distR="114300" simplePos="0" relativeHeight="251663360" behindDoc="0" locked="0" layoutInCell="1" allowOverlap="1" wp14:anchorId="52EA4D4B" wp14:editId="02C7AFDB">
+                <wp:simplePos x="0" y="0"/>
+                <wp:positionH relativeFrom="column">
+                  <wp:posOffset>1492410</wp:posOffset>
+                </wp:positionH>
+                <wp:positionV relativeFrom="paragraph">
+                  <wp:posOffset>856470</wp:posOffset>
+                </wp:positionV>
+                <wp:extent cx="542520" cy="271080"/>
+                <wp:effectExtent l="57150" t="57150" r="0" b="34290"/>
+                <wp:wrapNone/>
+                <wp:docPr id="728568768" name="Ink 40"/>
+                <wp:cNvGraphicFramePr>
+                  <a:graphicFrameLocks xmlns:a="http://schemas.openxmlformats.org/drawingml/2006/main"/>
+                </wp:cNvGraphicFramePr>
+                <a:graphic xmlns:a="http://schemas.openxmlformats.org/drawingml/2006/main">
+                  <a:graphicData uri="http://schemas.microsoft.com/office/word/2010/wordprocessingInk">
+                    <w14:contentPart bwMode="auto" r:id="rId38">
+                      <w14:nvContentPartPr>
+                        <w14:cNvContentPartPr>
+                          <a14:cpLocks xmlns:a14="http://schemas.microsoft.com/office/drawing/2010/main" noRot="1"/>
+                        </w14:cNvContentPartPr>
+                      </w14:nvContentPartPr>
+                      <w14:xfrm>
+                        <a:off x="0" y="0"/>
+                        <a:ext cx="542520" cy="271080"/>
+                      </w14:xfrm>
+                    </w14:contentPart>
+                  </a:graphicData>
+                </a:graphic>
+              </wp:anchor>
+            </w:drawing>
+          </mc:Choice>
+          <mc:Fallback>
+            <w:pict>
+              <v:shape w14:anchorId="302B4EB7" id="Ink 40" o:spid="_x0000_s1026" type="#_x0000_t75" style="position:absolute;margin-left:116.8pt;margin-top:66.75pt;width:44.1pt;height:22.8pt;z-index:251663360;visibility:visible;mso-wrap-style:square;mso-wrap-distance-left:9pt;mso-wrap-distance-top:0;mso-wrap-distance-right:9pt;mso-wrap-distance-bottom:0;mso-position-horizontal:absolute;mso-position-horizontal-relative:text;mso-position-vertical:absolute;mso-position-vertical-relative:text" o:gfxdata="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">
+                <v:imagedata r:id="rId39" o:title=""/>
+                <o:lock v:ext="edit" rotation="t" aspectratio="f"/>
+              </v:shape>
+            </w:pict>
+          </mc:Fallback>
+        </mc:AlternateContent>
+      </w:r>
+      <w:r>
+        <w:rPr>
+          <w:rFonts w:ascii="Arial" w:hAnsi="Arial" w:cs="Arial"/>
+          <w:noProof/>
+          <w:sz w:val="28"/>
+          <w:szCs w:val="28"/>
+        </w:rPr>
+        <mc:AlternateContent>
+          <mc:Choice Requires="wpi">
+            <w:drawing>
+              <wp:anchor distT="0" distB="0" distL="114300" distR="114300" simplePos="0" relativeHeight="251662336" behindDoc="0" locked="0" layoutInCell="1" allowOverlap="1" wp14:anchorId="3ECA3974" wp14:editId="452DA2B4">
+                <wp:simplePos x="0" y="0"/>
+                <wp:positionH relativeFrom="column">
+                  <wp:posOffset>750450</wp:posOffset>
+                </wp:positionH>
+                <wp:positionV relativeFrom="paragraph">
+                  <wp:posOffset>-30570</wp:posOffset>
+                </wp:positionV>
+                <wp:extent cx="360" cy="360"/>
+                <wp:effectExtent l="38100" t="38100" r="38100" b="38100"/>
+                <wp:wrapNone/>
+                <wp:docPr id="575915226" name="Ink 39"/>
+                <wp:cNvGraphicFramePr>
+                  <a:graphicFrameLocks xmlns:a="http://schemas.openxmlformats.org/drawingml/2006/main"/>
+                </wp:cNvGraphicFramePr>
+                <a:graphic xmlns:a="http://schemas.openxmlformats.org/drawingml/2006/main">
+                  <a:graphicData uri="http://schemas.microsoft.com/office/word/2010/wordprocessingInk">
+                    <w14:contentPart bwMode="auto" r:id="rId40">
+                      <w14:nvContentPartPr>
+                        <w14:cNvContentPartPr>
+                          <a14:cpLocks xmlns:a14="http://schemas.microsoft.com/office/drawing/2010/main" noRot="1"/>
+                        </w14:cNvContentPartPr>
+                      </w14:nvContentPartPr>
+                      <w14:xfrm>
+                        <a:off x="0" y="0"/>
+                        <a:ext cx="360" cy="360"/>
+                      </w14:xfrm>
+                    </w14:contentPart>
+                  </a:graphicData>
+                </a:graphic>
+              </wp:anchor>
+            </w:drawing>
+          </mc:Choice>
+          <mc:Fallback>
+            <w:pict>
+              <v:shape w14:anchorId="678858D5" id="Ink 39" o:spid="_x0000_s1026" type="#_x0000_t75" style="position:absolute;margin-left:58.4pt;margin-top:-3.1pt;width:1.45pt;height:1.45pt;z-index:251662336;visibility:visible;mso-wrap-style:square;mso-wrap-distance-left:9pt;mso-wrap-distance-top:0;mso-wrap-distance-right:9pt;mso-wrap-distance-bottom:0;mso-position-horizontal:absolute;mso-position-horizontal-relative:text;mso-position-vertical:absolute;mso-position-vertical-relative:text" o:gfxdata="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">
+                <v:imagedata r:id="rId41" o:title=""/>
+                <o:lock v:ext="edit" rotation="t" aspectratio="f"/>
+              </v:shape>
+            </w:pict>
+          </mc:Fallback>
+        </mc:AlternateContent>
+      </w:r>
+      <w:r>
+        <w:rPr>
+          <w:rFonts w:ascii="Arial" w:hAnsi="Arial" w:cs="Arial"/>
+          <w:noProof/>
+          <w:sz w:val="28"/>
+          <w:szCs w:val="28"/>
+        </w:rPr>
+        <mc:AlternateContent>
+          <mc:Choice Requires="wpi">
+            <w:drawing>
+              <wp:anchor distT="0" distB="0" distL="114300" distR="114300" simplePos="0" relativeHeight="251661312" behindDoc="0" locked="0" layoutInCell="1" allowOverlap="1" wp14:anchorId="3B363D78" wp14:editId="179B8AEF">
+                <wp:simplePos x="0" y="0"/>
+                <wp:positionH relativeFrom="column">
+                  <wp:posOffset>3421290</wp:posOffset>
+                </wp:positionH>
+                <wp:positionV relativeFrom="paragraph">
+                  <wp:posOffset>277950</wp:posOffset>
+                </wp:positionV>
+                <wp:extent cx="360" cy="360"/>
+                <wp:effectExtent l="38100" t="38100" r="38100" b="38100"/>
+                <wp:wrapNone/>
+                <wp:docPr id="445065525" name="Ink 38"/>
+                <wp:cNvGraphicFramePr>
+                  <a:graphicFrameLocks xmlns:a="http://schemas.openxmlformats.org/drawingml/2006/main"/>
+                </wp:cNvGraphicFramePr>
+                <a:graphic xmlns:a="http://schemas.openxmlformats.org/drawingml/2006/main">
+                  <a:graphicData uri="http://schemas.microsoft.com/office/word/2010/wordprocessingInk">
+                    <w14:contentPart bwMode="auto" r:id="rId42">
+                      <w14:nvContentPartPr>
+                        <w14:cNvContentPartPr>
+                          <a14:cpLocks xmlns:a14="http://schemas.microsoft.com/office/drawing/2010/main" noRot="1"/>
+                        </w14:cNvContentPartPr>
+                      </w14:nvContentPartPr>
+                      <w14:xfrm>
+                        <a:off x="0" y="0"/>
+                        <a:ext cx="360" cy="360"/>
+                      </w14:xfrm>
+                    </w14:contentPart>
+                  </a:graphicData>
+                </a:graphic>
+              </wp:anchor>
+            </w:drawing>
+          </mc:Choice>
+          <mc:Fallback>
+            <w:pict>
+              <v:shape w14:anchorId="40EB8131" id="Ink 38" o:spid="_x0000_s1026" type="#_x0000_t75" style="position:absolute;margin-left:268.7pt;margin-top:21.2pt;width:1.45pt;height:1.45pt;z-index:251661312;visibility:visible;mso-wrap-style:square;mso-wrap-distance-left:9pt;mso-wrap-distance-top:0;mso-wrap-distance-right:9pt;mso-wrap-distance-bottom:0;mso-position-horizontal:absolute;mso-position-horizontal-relative:text;mso-position-vertical:absolute;mso-position-vertical-relative:text" o:gfxdata="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">
+                <v:imagedata r:id="rId41" o:title=""/>
+                <o:lock v:ext="edit" rotation="t" aspectratio="f"/>
+              </v:shape>
+            </w:pict>
+          </mc:Fallback>
+        </mc:AlternateContent>
+      </w:r>
+      <w:r>
+        <w:rPr>
+          <w:rFonts w:ascii="Arial" w:hAnsi="Arial" w:cs="Arial"/>
+          <w:noProof/>
+          <w:sz w:val="28"/>
+          <w:szCs w:val="28"/>
+        </w:rPr>
+        <mc:AlternateContent>
+          <mc:Choice Requires="wpi">
+            <w:drawing>
+              <wp:anchor distT="0" distB="0" distL="114300" distR="114300" simplePos="0" relativeHeight="251660288" behindDoc="0" locked="0" layoutInCell="1" allowOverlap="1" wp14:anchorId="2976360B" wp14:editId="5EA5BEF4">
+                <wp:simplePos x="0" y="0"/>
+                <wp:positionH relativeFrom="column">
+                  <wp:posOffset>1538605</wp:posOffset>
+                </wp:positionH>
+                <wp:positionV relativeFrom="paragraph">
+                  <wp:posOffset>-149860</wp:posOffset>
+                </wp:positionV>
+                <wp:extent cx="923700" cy="1331595"/>
+                <wp:effectExtent l="57150" t="38100" r="29210" b="20955"/>
+                <wp:wrapNone/>
+                <wp:docPr id="703519794" name="Ink 37"/>
+                <wp:cNvGraphicFramePr>
+                  <a:graphicFrameLocks xmlns:a="http://schemas.openxmlformats.org/drawingml/2006/main"/>
+                </wp:cNvGraphicFramePr>
+                <a:graphic xmlns:a="http://schemas.openxmlformats.org/drawingml/2006/main">
+                  <a:graphicData uri="http://schemas.microsoft.com/office/word/2010/wordprocessingInk">
+                    <w14:contentPart bwMode="auto" r:id="rId43">
+                      <w14:nvContentPartPr>
+                        <w14:cNvContentPartPr>
+                          <a14:cpLocks xmlns:a14="http://schemas.microsoft.com/office/drawing/2010/main" noRot="1"/>
+                        </w14:cNvContentPartPr>
+                      </w14:nvContentPartPr>
+                      <w14:xfrm>
+                        <a:off x="0" y="0"/>
+                        <a:ext cx="923700" cy="1331595"/>
+                      </w14:xfrm>
+                    </w14:contentPart>
+                  </a:graphicData>
+                </a:graphic>
+              </wp:anchor>
+            </w:drawing>
+          </mc:Choice>
+          <mc:Fallback>
+            <w:pict>
+              <v:shape w14:anchorId="48970CA5" id="Ink 37" o:spid="_x0000_s1026" type="#_x0000_t75" style="position:absolute;margin-left:120.45pt;margin-top:-12.5pt;width:74.15pt;height:106.25pt;z-index:251660288;visibility:visible;mso-wrap-style:square;mso-wrap-distance-left:9pt;mso-wrap-distance-top:0;mso-wrap-distance-right:9pt;mso-wrap-distance-bottom:0;mso-position-horizontal:absolute;mso-position-horizontal-relative:text;mso-position-vertical:absolute;mso-position-vertical-relative:text" o:gfxdata="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">
+                <v:imagedata r:id="rId44" o:title=""/>
+                <o:lock v:ext="edit" rotation="t" aspectratio="f"/>
+              </v:shape>
+            </w:pict>
+          </mc:Fallback>
+        </mc:AlternateContent>
+      </w:r>
+      <w:r>
+        <w:rPr>
+          <w:rFonts w:ascii="Arial" w:hAnsi="Arial" w:cs="Arial"/>
+          <w:noProof/>
+          <w:sz w:val="28"/>
+          <w:szCs w:val="28"/>
+        </w:rPr>
+        <mc:AlternateContent>
+          <mc:Choice Requires="wpi">
+            <w:drawing>
+              <wp:anchor distT="0" distB="0" distL="114300" distR="114300" simplePos="0" relativeHeight="251659264" behindDoc="0" locked="0" layoutInCell="1" allowOverlap="1" wp14:anchorId="6ED8F030" wp14:editId="58B62491">
+                <wp:simplePos x="0" y="0"/>
+                <wp:positionH relativeFrom="column">
+                  <wp:posOffset>1341120</wp:posOffset>
+                </wp:positionH>
+                <wp:positionV relativeFrom="paragraph">
+                  <wp:posOffset>262890</wp:posOffset>
+                </wp:positionV>
+                <wp:extent cx="267735" cy="518055"/>
+                <wp:effectExtent l="38100" t="38100" r="18415" b="34925"/>
+                <wp:wrapNone/>
+                <wp:docPr id="282615781" name="Ink 34"/>
+                <wp:cNvGraphicFramePr>
+                  <a:graphicFrameLocks xmlns:a="http://schemas.openxmlformats.org/drawingml/2006/main"/>
+                </wp:cNvGraphicFramePr>
+                <a:graphic xmlns:a="http://schemas.openxmlformats.org/drawingml/2006/main">
+                  <a:graphicData uri="http://schemas.microsoft.com/office/word/2010/wordprocessingInk">
+                    <w14:contentPart bwMode="auto" r:id="rId45">
+                      <w14:nvContentPartPr>
+                        <w14:cNvContentPartPr>
+                          <a14:cpLocks xmlns:a14="http://schemas.microsoft.com/office/drawing/2010/main" noRot="1"/>
+                        </w14:cNvContentPartPr>
+                      </w14:nvContentPartPr>
+                      <w14:xfrm>
+                        <a:off x="0" y="0"/>
+                        <a:ext cx="267735" cy="518055"/>
+                      </w14:xfrm>
+                    </w14:contentPart>
+                  </a:graphicData>
+                </a:graphic>
+              </wp:anchor>
+            </w:drawing>
+          </mc:Choice>
+          <mc:Fallback>
+            <w:pict>
+              <v:shape w14:anchorId="6002BAC5" id="Ink 34" o:spid="_x0000_s1026" type="#_x0000_t75" style="position:absolute;margin-left:104.9pt;margin-top:20pt;width:22.5pt;height:42.25pt;z-index:251659264;visibility:visible;mso-wrap-style:square;mso-wrap-distance-left:9pt;mso-wrap-distance-top:0;mso-wrap-distance-right:9pt;mso-wrap-distance-bottom:0;mso-position-horizontal:absolute;mso-position-horizontal-relative:text;mso-position-vertical:absolute;mso-position-vertical-relative:text" o:gfxdata="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">
+                <v:imagedata r:id="rId46" o:title=""/>
+                <o:lock v:ext="edit" rotation="t" aspectratio="f"/>
+              </v:shape>
+            </w:pict>
+          </mc:Fallback>
+        </mc:AlternateContent>
+      </w:r>
+      <w:r>
+        <w:rPr>
+          <w:rFonts w:ascii="Arial" w:hAnsi="Arial" w:cs="Arial"/>
+          <w:noProof/>
+          <w:sz w:val="28"/>
+          <w:szCs w:val="28"/>
+        </w:rPr>
+        <mc:AlternateContent>
+          <mc:Choice Requires="wpi">
+            <w:drawing>
+              <wp:anchor distT="0" distB="0" distL="114300" distR="114300" simplePos="0" relativeHeight="251636224" behindDoc="0" locked="0" layoutInCell="1" allowOverlap="1" wp14:anchorId="774BC240" wp14:editId="2AC8140E">
+                <wp:simplePos x="0" y="0"/>
+                <wp:positionH relativeFrom="column">
+                  <wp:posOffset>3653122</wp:posOffset>
+                </wp:positionH>
+                <wp:positionV relativeFrom="paragraph">
+                  <wp:posOffset>580868</wp:posOffset>
+                </wp:positionV>
+                <wp:extent cx="360" cy="1800"/>
+                <wp:effectExtent l="38100" t="57150" r="38100" b="36830"/>
+                <wp:wrapNone/>
+                <wp:docPr id="928108770" name="Ink 33"/>
+                <wp:cNvGraphicFramePr>
+                  <a:graphicFrameLocks xmlns:a="http://schemas.openxmlformats.org/drawingml/2006/main"/>
+                </wp:cNvGraphicFramePr>
+                <a:graphic xmlns:a="http://schemas.openxmlformats.org/drawingml/2006/main">
+                  <a:graphicData uri="http://schemas.microsoft.com/office/word/2010/wordprocessingInk">
+                    <w14:contentPart bwMode="auto" r:id="rId47">
+                      <w14:nvContentPartPr>
+                        <w14:cNvContentPartPr>
+                          <a14:cpLocks xmlns:a14="http://schemas.microsoft.com/office/drawing/2010/main" noRot="1"/>
+                        </w14:cNvContentPartPr>
+                      </w14:nvContentPartPr>
+                      <w14:xfrm>
+                        <a:off x="0" y="0"/>
+                        <a:ext cx="360" cy="1800"/>
+                      </w14:xfrm>
+                    </w14:contentPart>
+                  </a:graphicData>
+                </a:graphic>
+              </wp:anchor>
+            </w:drawing>
+          </mc:Choice>
+          <mc:Fallback>
+            <w:pict>
+              <v:shape w14:anchorId="443D783A" id="Ink 33" o:spid="_x0000_s1026" type="#_x0000_t75" style="position:absolute;margin-left:286.95pt;margin-top:45.05pt;width:1.45pt;height:1.6pt;z-index:251636224;visibility:visible;mso-wrap-style:square;mso-wrap-distance-left:9pt;mso-wrap-distance-top:0;mso-wrap-distance-right:9pt;mso-wrap-distance-bottom:0;mso-position-horizontal:absolute;mso-position-horizontal-relative:text;mso-position-vertical:absolute;mso-position-vertical-relative:text" o:gfxdata="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">
+                <v:imagedata r:id="rId48" o:title=""/>
+                <o:lock v:ext="edit" rotation="t" aspectratio="f"/>
+              </v:shape>
+            </w:pict>
+          </mc:Fallback>
+        </mc:AlternateContent>
+      </w:r>
+      <w:r>
+        <w:rPr>
+          <w:rFonts w:ascii="Arial" w:hAnsi="Arial" w:cs="Arial"/>
+          <w:sz w:val="28"/>
+          <w:szCs w:val="28"/>
+        </w:rPr>
+        <w:t xml:space="preserve">Input (.txt file) </w:t>
+      </w:r>
+      <w:r>
+        <w:rPr>
+          <w:rFonts w:ascii="Arial" w:hAnsi="Arial" w:cs="Arial"/>
+          <w:sz w:val="28"/>
+          <w:szCs w:val="28"/>
+        </w:rPr>
+        <w:drawing>
+          <wp:inline distT="0" distB="0" distL="0" distR="0" wp14:anchorId="254F262C" wp14:editId="68783615">
+            <wp:extent cx="745649" cy="1162050"/>
+            <wp:effectExtent l="0" t="0" r="0" b="0"/>
+            <wp:docPr id="1944978676" name="Picture 1" descr="A grey cylinder with black text&#10;&#10;Description automatically generated"/>
+            <wp:cNvGraphicFramePr>
+              <a:graphicFrameLocks xmlns:a="http://schemas.openxmlformats.org/drawingml/2006/main" noChangeAspect="1"/>
+            </wp:cNvGraphicFramePr>
+            <a:graphic xmlns:a="http://schemas.openxmlformats.org/drawingml/2006/main">
+              <a:graphicData uri="http://schemas.openxmlformats.org/drawingml/2006/picture">
+                <pic:pic xmlns:pic="http://schemas.openxmlformats.org/drawingml/2006/picture">
+                  <pic:nvPicPr>
+                    <pic:cNvPr id="1944978676" name="Picture 1" descr="A grey cylinder with black text&#10;&#10;Description automatically generated"/>
+                    <pic:cNvPicPr/>
+                  </pic:nvPicPr>
+                  <pic:blipFill>
+                    <a:blip r:embed="rId49"/>
+                    <a:stretch>
+                      <a:fillRect/>
+                    </a:stretch>
+                  </pic:blipFill>
+                  <pic:spPr>
+                    <a:xfrm>
+                      <a:off x="0" y="0"/>
+                      <a:ext cx="751626" cy="1171365"/>
+                    </a:xfrm>
+                    <a:prstGeom prst="rect">
+                      <a:avLst/>
+                    </a:prstGeom>
+                  </pic:spPr>
+                </pic:pic>
+              </a:graphicData>
+            </a:graphic>
+          </wp:inline>
+        </w:drawing>
+      </w:r>
+      <w:r>
+        <w:rPr>
+          <w:rFonts w:ascii="Arial" w:hAnsi="Arial" w:cs="Arial"/>
+          <w:sz w:val="28"/>
+          <w:szCs w:val="28"/>
+        </w:rPr>
+        <w:t xml:space="preserve"> to memory; Needed:</w:t>
+      </w:r>
+    </w:p>
+    <w:p>
+      <w:pPr>
+        <w:pStyle w:val="BodyText"/>
+        <w:numPr>
+          <w:ilvl w:val="1"/>
+          <w:numId w:val="5"/>
+        </w:numPr>
+        <w:spacing w:line="240" w:lineRule="auto"/>
+        <w:rPr>
+          <w:rFonts w:ascii="Arial" w:hAnsi="Arial" w:cs="Arial"/>
+          <w:sz w:val="28"/>
+          <w:szCs w:val="28"/>
+          <w:highlight w:val="yellow"/>
+        </w:rPr>
+      </w:pPr>
+      <w:proofErr w:type="spellStart"/>
+      <w:r>
+        <w:rPr>
+          <w:rFonts w:ascii="Arial" w:hAnsi="Arial" w:cs="Arial"/>
+          <w:sz w:val="28"/>
+          <w:szCs w:val="28"/>
+          <w:highlight w:val="yellow"/>
+        </w:rPr>
+        <w:t>memory_content</w:t>
+      </w:r>
+      <w:proofErr w:type="spellEnd"/>
+      <w:r>
+        <w:rPr>
+          <w:rFonts w:ascii="Arial" w:hAnsi="Arial" w:cs="Arial"/>
+          <w:sz w:val="28"/>
+          <w:szCs w:val="28"/>
+          <w:highlight w:val="yellow"/>
+        </w:rPr>
+        <w:t xml:space="preserve"> - Voon</w:t>
+      </w:r>
+    </w:p>
+    <w:p>
+      <w:pPr>
+        <w:pStyle w:val="BodyText"/>
+        <w:numPr>
+          <w:ilvl w:val="1"/>
+          <w:numId w:val="5"/>
+        </w:numPr>
+        <w:spacing w:line="240" w:lineRule="auto"/>
+        <w:rPr>
+          <w:rFonts w:ascii="Arial" w:hAnsi="Arial" w:cs="Arial"/>
+          <w:sz w:val="28"/>
+          <w:szCs w:val="28"/>
+        </w:rPr>
+      </w:pPr>
+      <w:r>
+        <w:rPr>
+          <w:rFonts w:ascii="Arial" w:hAnsi="Arial" w:cs="Arial"/>
+          <w:sz w:val="28"/>
+          <w:szCs w:val="28"/>
+        </w:rPr>
+        <w:t>mnemonics</w:t>
+      </w:r>
+    </w:p>
+    <w:p>
+      <w:pPr>
+        <w:pStyle w:val="BodyText"/>
+        <w:numPr>
+          <w:ilvl w:val="1"/>
+          <w:numId w:val="5"/>
+        </w:numPr>
+        <w:spacing w:line="240" w:lineRule="auto"/>
+        <w:rPr>
+          <w:rFonts w:ascii="Arial" w:hAnsi="Arial" w:cs="Arial"/>
+          <w:sz w:val="28"/>
+          <w:szCs w:val="28"/>
+        </w:rPr>
+      </w:pPr>
+      <w:r>
+        <w:rPr>
+          <w:rFonts w:ascii="Arial" w:hAnsi="Arial" w:cs="Arial"/>
+          <w:sz w:val="28"/>
+          <w:szCs w:val="28"/>
+        </w:rPr>
+        <w:t xml:space="preserve">symbolic register names to </w:t>
+      </w:r>
+      <w:proofErr w:type="spellStart"/>
+      <w:r>
+        <w:rPr>
+          <w:rFonts w:ascii="Arial" w:hAnsi="Arial" w:cs="Arial"/>
+          <w:sz w:val="28"/>
+          <w:szCs w:val="28"/>
+        </w:rPr>
+        <w:t>bit_vector</w:t>
+      </w:r>
+      <w:proofErr w:type="spellEnd"/>
+      <w:r>
+        <w:rPr>
+          <w:rFonts w:ascii="Arial" w:hAnsi="Arial" w:cs="Arial"/>
+          <w:sz w:val="28"/>
+          <w:szCs w:val="28"/>
+        </w:rPr>
+        <w:t xml:space="preserve"> </w:t>
+      </w:r>
+    </w:p>
+    <w:p>
+      <w:pPr>
+        <w:pStyle w:val="BodyText"/>
+        <w:numPr>
+          <w:ilvl w:val="0"/>
+          <w:numId w:val="5"/>
+        </w:numPr>
+        <w:spacing w:line="240" w:lineRule="auto"/>
+        <w:rPr>
+          <w:rFonts w:ascii="Arial" w:hAnsi="Arial" w:cs="Arial"/>
+          <w:sz w:val="28"/>
+          <w:szCs w:val="28"/>
+        </w:rPr>
+      </w:pPr>
+      <w:r>
+        <w:rPr>
+          <w:rFonts w:ascii="Arial" w:hAnsi="Arial" w:cs="Arial"/>
+          <w:sz w:val="28"/>
+          <w:szCs w:val="28"/>
+        </w:rPr>
+        <w:t>Behaviour of CPU</w:t>
+      </w:r>
+      <w:r>
+        <w:rPr>
+          <w:rFonts w:ascii="Arial" w:hAnsi="Arial" w:cs="Arial"/>
+          <w:sz w:val="28"/>
+          <w:szCs w:val="28"/>
+        </w:rPr>
+        <w:t>:</w:t>
+      </w:r>
+    </w:p>
+    <w:p>
+      <w:pPr>
+        <w:pStyle w:val="BodyText"/>
+        <w:numPr>
+          <w:ilvl w:val="1"/>
+          <w:numId w:val="5"/>
+        </w:numPr>
+        <w:rPr>
+          <w:rFonts w:ascii="Arial" w:hAnsi="Arial" w:cs="Arial"/>
+          <w:sz w:val="28"/>
+          <w:szCs w:val="28"/>
+        </w:rPr>
+      </w:pPr>
+      <w:r>
+        <w:rPr>
+          <w:rFonts w:ascii="Arial" w:hAnsi="Arial" w:cs="Arial"/>
+          <w:sz w:val="28"/>
+          <w:szCs w:val="28"/>
+        </w:rPr>
+        <w:t>Load</w:t>
+      </w:r>
+    </w:p>
+    <w:p>
+      <w:pPr>
+        <w:pStyle w:val="BodyText"/>
+        <w:numPr>
+          <w:ilvl w:val="1"/>
+          <w:numId w:val="5"/>
+        </w:numPr>
+        <w:rPr>
+          <w:rFonts w:ascii="Arial" w:hAnsi="Arial" w:cs="Arial"/>
+          <w:sz w:val="28"/>
+          <w:szCs w:val="28"/>
+        </w:rPr>
+      </w:pPr>
+      <w:r>
+        <w:rPr>
+          <w:rFonts w:ascii="Arial" w:hAnsi="Arial" w:cs="Arial"/>
+          <w:noProof/>
+          <w:sz w:val="28"/>
+          <w:szCs w:val="28"/>
+        </w:rPr>
+        <mc:AlternateContent>
+          <mc:Choice Requires="wpi">
+            <w:drawing>
+              <wp:anchor distT="0" distB="0" distL="114300" distR="114300" simplePos="0" relativeHeight="251669504" behindDoc="0" locked="0" layoutInCell="1" allowOverlap="1" wp14:anchorId="502C387A" wp14:editId="7A1456A9">
+                <wp:simplePos x="0" y="0"/>
+                <wp:positionH relativeFrom="column">
+                  <wp:posOffset>2167050</wp:posOffset>
+                </wp:positionH>
+                <wp:positionV relativeFrom="paragraph">
+                  <wp:posOffset>166285</wp:posOffset>
+                </wp:positionV>
+                <wp:extent cx="1080" cy="1080"/>
+                <wp:effectExtent l="38100" t="38100" r="37465" b="37465"/>
+                <wp:wrapNone/>
+                <wp:docPr id="697227026" name="Ink 85"/>
+                <wp:cNvGraphicFramePr>
+                  <a:graphicFrameLocks xmlns:a="http://schemas.openxmlformats.org/drawingml/2006/main"/>
+                </wp:cNvGraphicFramePr>
+                <a:graphic xmlns:a="http://schemas.openxmlformats.org/drawingml/2006/main">
+                  <a:graphicData uri="http://schemas.microsoft.com/office/word/2010/wordprocessingInk">
+                    <w14:contentPart bwMode="auto" r:id="rId50">
+                      <w14:nvContentPartPr>
+                        <w14:cNvContentPartPr>
+                          <a14:cpLocks xmlns:a14="http://schemas.microsoft.com/office/drawing/2010/main" noRot="1"/>
+                        </w14:cNvContentPartPr>
+                      </w14:nvContentPartPr>
+                      <w14:xfrm>
+                        <a:off x="0" y="0"/>
+                        <a:ext cx="1080" cy="1080"/>
+                      </w14:xfrm>
+                    </w14:contentPart>
+                  </a:graphicData>
+                </a:graphic>
+              </wp:anchor>
+            </w:drawing>
+          </mc:Choice>
+          <mc:Fallback>
+            <w:pict>
+              <v:shape w14:anchorId="7C3BFEF8" id="Ink 85" o:spid="_x0000_s1026" type="#_x0000_t75" style="position:absolute;margin-left:169.95pt;margin-top:12.4pt;width:1.5pt;height:1.5pt;z-index:251669504;visibility:visible;mso-wrap-style:square;mso-wrap-distance-left:9pt;mso-wrap-distance-top:0;mso-wrap-distance-right:9pt;mso-wrap-distance-bottom:0;mso-position-horizontal:absolute;mso-position-horizontal-relative:text;mso-position-vertical:absolute;mso-position-vertical-relative:text" o:gfxdata="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">
+                <v:imagedata r:id="rId51" o:title=""/>
+                <o:lock v:ext="edit" rotation="t" aspectratio="f"/>
+              </v:shape>
+            </w:pict>
+          </mc:Fallback>
+        </mc:AlternateContent>
+      </w:r>
+      <w:r>
+        <w:rPr>
+          <w:rFonts w:ascii="Arial" w:hAnsi="Arial" w:cs="Arial"/>
+          <w:sz w:val="28"/>
+          <w:szCs w:val="28"/>
+        </w:rPr>
+        <w:t>Store</w:t>
+      </w:r>
+    </w:p>
+    <w:p>
+      <w:pPr>
+        <w:pStyle w:val="BodyText"/>
+        <w:numPr>
+          <w:ilvl w:val="1"/>
+          <w:numId w:val="5"/>
+        </w:numPr>
+        <w:rPr>
+          <w:rFonts w:ascii="Arial" w:hAnsi="Arial" w:cs="Arial"/>
+          <w:sz w:val="28"/>
+          <w:szCs w:val="28"/>
+          <w:highlight w:val="yellow"/>
+        </w:rPr>
+      </w:pPr>
+      <w:r>
+        <w:rPr>
+          <w:rFonts w:ascii="Arial" w:hAnsi="Arial" w:cs="Arial"/>
+          <w:sz w:val="28"/>
+          <w:szCs w:val="28"/>
+          <w:highlight w:val="yellow"/>
+        </w:rPr>
+        <w:t>Arithmetic</w:t>
+      </w:r>
+      <w:r>
+        <w:rPr>
+          <w:rFonts w:ascii="Arial" w:hAnsi="Arial" w:cs="Arial"/>
+          <w:sz w:val="28"/>
+          <w:szCs w:val="28"/>
+          <w:highlight w:val="yellow"/>
+        </w:rPr>
+        <w:t xml:space="preserve"> - </w:t>
+      </w:r>
+      <w:r>
+        <w:rPr>
+          <w:rFonts w:ascii="Arial" w:hAnsi="Arial" w:cs="Arial"/>
+          <w:sz w:val="28"/>
+          <w:szCs w:val="28"/>
+          <w:highlight w:val="yellow"/>
+        </w:rPr>
+        <w:t>Arun</w:t>
+      </w:r>
+    </w:p>
+    <w:p>
+      <w:pPr>
+        <w:pStyle w:val="BodyText"/>
+        <w:numPr>
+          <w:ilvl w:val="1"/>
+          <w:numId w:val="5"/>
+        </w:numPr>
+        <w:rPr>
+          <w:rFonts w:ascii="Arial" w:hAnsi="Arial" w:cs="Arial"/>
+          <w:sz w:val="28"/>
+          <w:szCs w:val="28"/>
+          <w:highlight w:val="yellow"/>
+        </w:rPr>
+      </w:pPr>
+      <w:r>
+        <w:rPr>
+          <w:rFonts w:ascii="Arial" w:hAnsi="Arial" w:cs="Arial"/>
+          <w:sz w:val="28"/>
+          <w:szCs w:val="28"/>
+          <w:highlight w:val="yellow"/>
+        </w:rPr>
+        <w:t>Arithmetic with immediate</w:t>
+      </w:r>
+      <w:r>
+        <w:rPr>
+          <w:rFonts w:ascii="Arial" w:hAnsi="Arial" w:cs="Arial"/>
+          <w:sz w:val="28"/>
+          <w:szCs w:val="28"/>
+          <w:highlight w:val="yellow"/>
+        </w:rPr>
+        <w:t xml:space="preserve"> - Arun</w:t>
+      </w:r>
+    </w:p>
+    <w:p>
+      <w:pPr>
+        <w:pStyle w:val="BodyText"/>
+        <w:numPr>
+          <w:ilvl w:val="1"/>
+          <w:numId w:val="5"/>
+        </w:numPr>
+        <w:rPr>
+          <w:rFonts w:ascii="Arial" w:hAnsi="Arial" w:cs="Arial"/>
+          <w:sz w:val="28"/>
+          <w:szCs w:val="28"/>
+        </w:rPr>
+      </w:pPr>
+      <w:r>
+        <w:rPr>
+          <w:rFonts w:ascii="Arial" w:hAnsi="Arial" w:cs="Arial"/>
+          <w:sz w:val="28"/>
+          <w:szCs w:val="28"/>
+        </w:rPr>
+        <w:t xml:space="preserve">Jump w/o </w:t>
+      </w:r>
+      <w:proofErr w:type="gramStart"/>
+      <w:r>
+        <w:rPr>
+          <w:rFonts w:ascii="Arial" w:hAnsi="Arial" w:cs="Arial"/>
+          <w:sz w:val="28"/>
+          <w:szCs w:val="28"/>
+        </w:rPr>
+        <w:t>conditions</w:t>
+      </w:r>
+      <w:proofErr w:type="gramEnd"/>
+    </w:p>
+    <w:p>
+      <w:pPr>
+        <w:pStyle w:val="BodyText"/>
+        <w:numPr>
+          <w:ilvl w:val="1"/>
+          <w:numId w:val="5"/>
+        </w:numPr>
+        <w:rPr>
+          <w:rFonts w:ascii="Arial" w:hAnsi="Arial" w:cs="Arial"/>
+          <w:sz w:val="28"/>
+          <w:szCs w:val="28"/>
+        </w:rPr>
+      </w:pPr>
+      <w:r>
+        <w:rPr>
+          <w:rFonts w:ascii="Arial" w:hAnsi="Arial" w:cs="Arial"/>
+          <w:sz w:val="28"/>
+          <w:szCs w:val="28"/>
+        </w:rPr>
+        <w:t xml:space="preserve">Jump with return </w:t>
+      </w:r>
+      <w:proofErr w:type="gramStart"/>
+      <w:r>
+        <w:rPr>
+          <w:rFonts w:ascii="Arial" w:hAnsi="Arial" w:cs="Arial"/>
+          <w:sz w:val="28"/>
+          <w:szCs w:val="28"/>
+        </w:rPr>
+        <w:t>address</w:t>
+      </w:r>
+      <w:proofErr w:type="gramEnd"/>
+    </w:p>
+    <w:p>
+      <w:pPr>
+        <w:pStyle w:val="BodyText"/>
+        <w:numPr>
+          <w:ilvl w:val="1"/>
+          <w:numId w:val="5"/>
+        </w:numPr>
+        <w:rPr>
+          <w:rFonts w:ascii="Arial" w:hAnsi="Arial" w:cs="Arial"/>
+          <w:sz w:val="28"/>
+          <w:szCs w:val="28"/>
+        </w:rPr>
+      </w:pPr>
+      <w:r>
+        <w:rPr>
+          <w:rFonts w:ascii="Arial" w:hAnsi="Arial" w:cs="Arial"/>
+          <w:sz w:val="28"/>
+          <w:szCs w:val="28"/>
+        </w:rPr>
+        <w:t>Branches</w:t>
+      </w:r>
+    </w:p>
+    <w:p>
+      <w:pPr>
+        <w:pStyle w:val="BodyText"/>
+        <w:numPr>
+          <w:ilvl w:val="1"/>
+          <w:numId w:val="5"/>
+        </w:numPr>
+        <w:rPr>
+          <w:rFonts w:ascii="Arial" w:hAnsi="Arial" w:cs="Arial"/>
+          <w:sz w:val="28"/>
+          <w:szCs w:val="28"/>
+          <w:highlight w:val="yellow"/>
+        </w:rPr>
+      </w:pPr>
+      <w:r>
+        <w:rPr>
+          <w:rFonts w:ascii="Arial" w:hAnsi="Arial" w:cs="Arial"/>
+          <w:sz w:val="28"/>
+          <w:szCs w:val="28"/>
+          <w:highlight w:val="yellow"/>
+        </w:rPr>
+        <w:t>Load Upper immediate</w:t>
+      </w:r>
+      <w:r>
+        <w:rPr>
+          <w:rFonts w:ascii="Arial" w:hAnsi="Arial" w:cs="Arial"/>
+          <w:sz w:val="28"/>
+          <w:szCs w:val="28"/>
+          <w:highlight w:val="yellow"/>
+        </w:rPr>
+        <w:t xml:space="preserve"> </w:t>
+      </w:r>
+      <w:r>
+        <w:rPr>
+          <w:rFonts w:ascii="Arial" w:hAnsi="Arial" w:cs="Arial"/>
+          <w:sz w:val="28"/>
+          <w:szCs w:val="28"/>
+          <w:highlight w:val="yellow"/>
+        </w:rPr>
+        <w:t xml:space="preserve">- </w:t>
+      </w:r>
+      <w:proofErr w:type="gramStart"/>
+      <w:r>
+        <w:rPr>
+          <w:rFonts w:ascii="Arial" w:hAnsi="Arial" w:cs="Arial"/>
+          <w:sz w:val="28"/>
+          <w:szCs w:val="28"/>
+          <w:highlight w:val="yellow"/>
+        </w:rPr>
+        <w:t>Voon</w:t>
+      </w:r>
+      <w:proofErr w:type="gramEnd"/>
+    </w:p>
+    <w:p>
+      <w:pPr>
+        <w:pStyle w:val="BodyText"/>
+        <w:numPr>
+          <w:ilvl w:val="1"/>
+          <w:numId w:val="5"/>
+        </w:numPr>
+        <w:rPr>
+          <w:rFonts w:ascii="Arial" w:hAnsi="Arial" w:cs="Arial"/>
+          <w:sz w:val="28"/>
+          <w:szCs w:val="28"/>
+          <w:highlight w:val="yellow"/>
+        </w:rPr>
+      </w:pPr>
+      <w:r>
+        <w:rPr>
+          <w:rFonts w:ascii="Arial" w:hAnsi="Arial" w:cs="Arial"/>
+          <w:sz w:val="28"/>
+          <w:szCs w:val="28"/>
+          <w:highlight w:val="yellow"/>
+        </w:rPr>
+        <w:t>AUI PC</w:t>
+      </w:r>
+      <w:r>
+        <w:rPr>
+          <w:rFonts w:ascii="Arial" w:hAnsi="Arial" w:cs="Arial"/>
+          <w:sz w:val="28"/>
+          <w:szCs w:val="28"/>
+          <w:highlight w:val="yellow"/>
+        </w:rPr>
+        <w:t xml:space="preserve"> </w:t>
+      </w:r>
+      <w:r>
+        <w:rPr>
+          <w:rFonts w:ascii="Arial" w:hAnsi="Arial" w:cs="Arial"/>
+          <w:sz w:val="28"/>
+          <w:szCs w:val="28"/>
+        </w:rPr>
+        <w:t>– Yu Hung</w:t>
+      </w:r>
+      <w:r>
+        <w:rPr>
+          <w:rFonts w:ascii="Arial" w:hAnsi="Arial" w:cs="Arial"/>
+          <w:sz w:val="28"/>
+          <w:szCs w:val="28"/>
+        </w:rPr>
+        <w:drawing>
+          <wp:inline distT="0" distB="0" distL="0" distR="0" wp14:anchorId="594B62C9" wp14:editId="48DFA0CA">
+            <wp:extent cx="6120130" cy="628650"/>
+            <wp:effectExtent l="0" t="0" r="0" b="0"/>
+            <wp:docPr id="339994389" name="Picture 1"/>
+            <wp:cNvGraphicFramePr>
+              <a:graphicFrameLocks xmlns:a="http://schemas.openxmlformats.org/drawingml/2006/main" noChangeAspect="1"/>
+            </wp:cNvGraphicFramePr>
+            <a:graphic xmlns:a="http://schemas.openxmlformats.org/drawingml/2006/main">
+              <a:graphicData uri="http://schemas.openxmlformats.org/drawingml/2006/picture">
+                <pic:pic xmlns:pic="http://schemas.openxmlformats.org/drawingml/2006/picture">
+                  <pic:nvPicPr>
+                    <pic:cNvPr id="339994389" name=""/>
+                    <pic:cNvPicPr/>
+                  </pic:nvPicPr>
+                  <pic:blipFill>
+                    <a:blip r:embed="rId52"/>
+                    <a:stretch>
+                      <a:fillRect/>
+                    </a:stretch>
+                  </pic:blipFill>
+                  <pic:spPr>
+                    <a:xfrm>
+                      <a:off x="0" y="0"/>
+                      <a:ext cx="6120130" cy="628650"/>
+                    </a:xfrm>
+                    <a:prstGeom prst="rect">
+                      <a:avLst/>
+                    </a:prstGeom>
+                  </pic:spPr>
+                </pic:pic>
+              </a:graphicData>
+            </a:graphic>
+          </wp:inline>
+        </w:drawing>
+      </w:r>
+    </w:p>
+    <w:p>
+      <w:pPr>
+        <w:pStyle w:val="BodyText"/>
+        <w:numPr>
+          <w:ilvl w:val="1"/>
+          <w:numId w:val="5"/>
+        </w:numPr>
+        <w:rPr>
+          <w:rFonts w:ascii="Arial" w:hAnsi="Arial" w:cs="Arial"/>
+          <w:sz w:val="28"/>
+          <w:szCs w:val="28"/>
+        </w:rPr>
+      </w:pPr>
+      <w:r>
+        <w:rPr>
+          <w:rFonts w:ascii="Arial" w:hAnsi="Arial" w:cs="Arial"/>
+          <w:sz w:val="28"/>
+          <w:szCs w:val="28"/>
+        </w:rPr>
+        <w:t>Stop</w:t>
+      </w:r>
+    </w:p>
+    <w:p>
+      <w:pPr>
+        <w:pStyle w:val="BodyText"/>
+        <w:numPr>
+          <w:ilvl w:val="0"/>
+          <w:numId w:val="5"/>
+        </w:numPr>
+        <w:rPr>
+          <w:rFonts w:ascii="Arial" w:hAnsi="Arial" w:cs="Arial"/>
+          <w:sz w:val="28"/>
+          <w:szCs w:val="28"/>
+        </w:rPr>
+      </w:pPr>
+      <w:r>
+        <w:rPr>
+          <w:rFonts w:ascii="Arial" w:hAnsi="Arial" w:cs="Arial"/>
+          <w:sz w:val="28"/>
+          <w:szCs w:val="28"/>
+        </w:rPr>
+        <w:t xml:space="preserve">Memory Dump + Trace </w:t>
+      </w:r>
+    </w:p>
+    <w:p>
+      <w:pPr>
+        <w:pStyle w:val="BodyText"/>
+        <w:numPr>
+          <w:ilvl w:val="1"/>
+          <w:numId w:val="5"/>
+        </w:numPr>
+        <w:rPr>
+          <w:rFonts w:ascii="Arial" w:hAnsi="Arial" w:cs="Arial"/>
+          <w:sz w:val="28"/>
+          <w:szCs w:val="28"/>
+        </w:rPr>
+      </w:pPr>
+      <w:r>
+        <w:rPr>
+          <w:rFonts w:ascii="Arial" w:hAnsi="Arial" w:cs="Arial"/>
+          <w:sz w:val="28"/>
+          <w:szCs w:val="28"/>
+        </w:rPr>
+        <w:t>Result area (</w:t>
+      </w:r>
+      <w:proofErr w:type="spellStart"/>
+      <w:r>
+        <w:rPr>
+          <w:rFonts w:ascii="Arial" w:hAnsi="Arial" w:cs="Arial"/>
+          <w:sz w:val="28"/>
+          <w:szCs w:val="28"/>
+        </w:rPr>
+        <w:t>Addr</w:t>
+      </w:r>
+      <w:proofErr w:type="spellEnd"/>
+      <w:r>
+        <w:rPr>
+          <w:rFonts w:ascii="Arial" w:hAnsi="Arial" w:cs="Arial"/>
+          <w:sz w:val="28"/>
+          <w:szCs w:val="28"/>
+        </w:rPr>
+        <w:t xml:space="preserve">: 64535 – 65535) “1000 </w:t>
+      </w:r>
+      <w:proofErr w:type="spellStart"/>
+      <w:r>
+        <w:rPr>
+          <w:rFonts w:ascii="Arial" w:hAnsi="Arial" w:cs="Arial"/>
+          <w:sz w:val="28"/>
+          <w:szCs w:val="28"/>
+        </w:rPr>
+        <w:t>Zeilen</w:t>
+      </w:r>
+      <w:proofErr w:type="spellEnd"/>
+      <w:r>
+        <w:rPr>
+          <w:rFonts w:ascii="Arial" w:hAnsi="Arial" w:cs="Arial"/>
+          <w:sz w:val="28"/>
+          <w:szCs w:val="28"/>
+        </w:rPr>
+        <w:t>”</w:t>
+      </w:r>
+    </w:p>
+    <w:p>
+      <w:pPr>
+        <w:pStyle w:val="BodyText"/>
+        <w:ind w:left="720"/>
+        <w:rPr>
+          <w:rFonts w:ascii="Arial" w:hAnsi="Arial" w:cs="Arial"/>
+          <w:sz w:val="28"/>
+          <w:szCs w:val="28"/>
+        </w:rPr>
+      </w:pPr>
+    </w:p>
+    <w:p>
+      <w:pPr>
+        <w:pStyle w:val="BodyText"/>
+        <w:rPr>
+          <w:rFonts w:ascii="Arial" w:hAnsi="Arial" w:cs="Arial"/>
+          <w:sz w:val="28"/>
+          <w:szCs w:val="28"/>
+        </w:rPr>
+      </w:pPr>
     </w:p>
     <w:sectPr>
       <w:pgSz w:w="11906" w:h="16838"/>
@@ -1092,6 +3568,95 @@
     </w:lvl>
   </w:abstractNum>
   <w:abstractNum w:abstractNumId="1" w15:restartNumberingAfterBreak="0">
+    <w:nsid w:val="1B24665B"/>
+    <w:multiLevelType w:val="hybridMultilevel"/>
+    <w:tmpl w:val="3C90DCCC"/>
+    <w:lvl w:ilvl="0" w:tplc="0409000F">
+      <w:start w:val="1"/>
+      <w:numFmt w:val="decimal"/>
+      <w:lvlText w:val="%1."/>
+      <w:lvlJc w:val="left"/>
+      <w:pPr>
+        <w:ind w:left="720" w:hanging="360"/>
+      </w:pPr>
+      <w:rPr>
+        <w:rFonts w:hint="default"/>
+      </w:rPr>
+    </w:lvl>
+    <w:lvl w:ilvl="1" w:tplc="04090019">
+      <w:start w:val="1"/>
+      <w:numFmt w:val="lowerLetter"/>
+      <w:lvlText w:val="%2."/>
+      <w:lvlJc w:val="left"/>
+      <w:pPr>
+        <w:ind w:left="1440" w:hanging="360"/>
+      </w:pPr>
+    </w:lvl>
+    <w:lvl w:ilvl="2" w:tplc="0409001B" w:tentative="1">
+      <w:start w:val="1"/>
+      <w:numFmt w:val="lowerRoman"/>
+      <w:lvlText w:val="%3."/>
+      <w:lvlJc w:val="right"/>
+      <w:pPr>
+        <w:ind w:left="2160" w:hanging="180"/>
+      </w:pPr>
+    </w:lvl>
+    <w:lvl w:ilvl="3" w:tplc="0409000F" w:tentative="1">
+      <w:start w:val="1"/>
+      <w:numFmt w:val="decimal"/>
+      <w:lvlText w:val="%4."/>
+      <w:lvlJc w:val="left"/>
+      <w:pPr>
+        <w:ind w:left="2880" w:hanging="360"/>
+      </w:pPr>
+    </w:lvl>
+    <w:lvl w:ilvl="4" w:tplc="04090019" w:tentative="1">
+      <w:start w:val="1"/>
+      <w:numFmt w:val="lowerLetter"/>
+      <w:lvlText w:val="%5."/>
+      <w:lvlJc w:val="left"/>
+      <w:pPr>
+        <w:ind w:left="3600" w:hanging="360"/>
+      </w:pPr>
+    </w:lvl>
+    <w:lvl w:ilvl="5" w:tplc="0409001B" w:tentative="1">
+      <w:start w:val="1"/>
+      <w:numFmt w:val="lowerRoman"/>
+      <w:lvlText w:val="%6."/>
+      <w:lvlJc w:val="right"/>
+      <w:pPr>
+        <w:ind w:left="4320" w:hanging="180"/>
+      </w:pPr>
+    </w:lvl>
+    <w:lvl w:ilvl="6" w:tplc="0409000F" w:tentative="1">
+      <w:start w:val="1"/>
+      <w:numFmt w:val="decimal"/>
+      <w:lvlText w:val="%7."/>
+      <w:lvlJc w:val="left"/>
+      <w:pPr>
+        <w:ind w:left="5040" w:hanging="360"/>
+      </w:pPr>
+    </w:lvl>
+    <w:lvl w:ilvl="7" w:tplc="04090019" w:tentative="1">
+      <w:start w:val="1"/>
+      <w:numFmt w:val="lowerLetter"/>
+      <w:lvlText w:val="%8."/>
+      <w:lvlJc w:val="left"/>
+      <w:pPr>
+        <w:ind w:left="5760" w:hanging="360"/>
+      </w:pPr>
+    </w:lvl>
+    <w:lvl w:ilvl="8" w:tplc="0409001B" w:tentative="1">
+      <w:start w:val="1"/>
+      <w:numFmt w:val="lowerRoman"/>
+      <w:lvlText w:val="%9."/>
+      <w:lvlJc w:val="right"/>
+      <w:pPr>
+        <w:ind w:left="6480" w:hanging="180"/>
+      </w:pPr>
+    </w:lvl>
+  </w:abstractNum>
+  <w:abstractNum w:abstractNumId="2" w15:restartNumberingAfterBreak="0">
     <w:nsid w:val="281A1AE5"/>
     <w:multiLevelType w:val="hybridMultilevel"/>
     <w:tmpl w:val="02640776"/>
@@ -1177,14 +3742,103 @@
       </w:pPr>
     </w:lvl>
   </w:abstractNum>
-  <w:abstractNum w:abstractNumId="2" w15:restartNumberingAfterBreak="0">
+  <w:abstractNum w:abstractNumId="3" w15:restartNumberingAfterBreak="0">
+    <w:nsid w:val="61D74655"/>
+    <w:multiLevelType w:val="hybridMultilevel"/>
+    <w:tmpl w:val="AC942FC0"/>
+    <w:lvl w:ilvl="0" w:tplc="0409000F">
+      <w:start w:val="1"/>
+      <w:numFmt w:val="decimal"/>
+      <w:lvlText w:val="%1."/>
+      <w:lvlJc w:val="left"/>
+      <w:pPr>
+        <w:ind w:left="720" w:hanging="360"/>
+      </w:pPr>
+      <w:rPr>
+        <w:rFonts w:hint="default"/>
+      </w:rPr>
+    </w:lvl>
+    <w:lvl w:ilvl="1" w:tplc="04090019" w:tentative="1">
+      <w:start w:val="1"/>
+      <w:numFmt w:val="lowerLetter"/>
+      <w:lvlText w:val="%2."/>
+      <w:lvlJc w:val="left"/>
+      <w:pPr>
+        <w:ind w:left="1440" w:hanging="360"/>
+      </w:pPr>
+    </w:lvl>
+    <w:lvl w:ilvl="2" w:tplc="0409001B" w:tentative="1">
+      <w:start w:val="1"/>
+      <w:numFmt w:val="lowerRoman"/>
+      <w:lvlText w:val="%3."/>
+      <w:lvlJc w:val="right"/>
+      <w:pPr>
+        <w:ind w:left="2160" w:hanging="180"/>
+      </w:pPr>
+    </w:lvl>
+    <w:lvl w:ilvl="3" w:tplc="0409000F" w:tentative="1">
+      <w:start w:val="1"/>
+      <w:numFmt w:val="decimal"/>
+      <w:lvlText w:val="%4."/>
+      <w:lvlJc w:val="left"/>
+      <w:pPr>
+        <w:ind w:left="2880" w:hanging="360"/>
+      </w:pPr>
+    </w:lvl>
+    <w:lvl w:ilvl="4" w:tplc="04090019" w:tentative="1">
+      <w:start w:val="1"/>
+      <w:numFmt w:val="lowerLetter"/>
+      <w:lvlText w:val="%5."/>
+      <w:lvlJc w:val="left"/>
+      <w:pPr>
+        <w:ind w:left="3600" w:hanging="360"/>
+      </w:pPr>
+    </w:lvl>
+    <w:lvl w:ilvl="5" w:tplc="0409001B" w:tentative="1">
+      <w:start w:val="1"/>
+      <w:numFmt w:val="lowerRoman"/>
+      <w:lvlText w:val="%6."/>
+      <w:lvlJc w:val="right"/>
+      <w:pPr>
+        <w:ind w:left="4320" w:hanging="180"/>
+      </w:pPr>
+    </w:lvl>
+    <w:lvl w:ilvl="6" w:tplc="0409000F" w:tentative="1">
+      <w:start w:val="1"/>
+      <w:numFmt w:val="decimal"/>
+      <w:lvlText w:val="%7."/>
+      <w:lvlJc w:val="left"/>
+      <w:pPr>
+        <w:ind w:left="5040" w:hanging="360"/>
+      </w:pPr>
+    </w:lvl>
+    <w:lvl w:ilvl="7" w:tplc="04090019" w:tentative="1">
+      <w:start w:val="1"/>
+      <w:numFmt w:val="lowerLetter"/>
+      <w:lvlText w:val="%8."/>
+      <w:lvlJc w:val="left"/>
+      <w:pPr>
+        <w:ind w:left="5760" w:hanging="360"/>
+      </w:pPr>
+    </w:lvl>
+    <w:lvl w:ilvl="8" w:tplc="0409001B" w:tentative="1">
+      <w:start w:val="1"/>
+      <w:numFmt w:val="lowerRoman"/>
+      <w:lvlText w:val="%9."/>
+      <w:lvlJc w:val="right"/>
+      <w:pPr>
+        <w:ind w:left="6480" w:hanging="180"/>
+      </w:pPr>
+    </w:lvl>
+  </w:abstractNum>
+  <w:abstractNum w:abstractNumId="4" w15:restartNumberingAfterBreak="0">
     <w:nsid w:val="6A661F76"/>
     <w:multiLevelType w:val="multilevel"/>
     <w:tmpl w:val="3932B574"/>
     <w:lvl w:ilvl="0">
       <w:start w:val="1"/>
       <w:numFmt w:val="none"/>
-      <w:pStyle w:val="berschrift1"/>
+      <w:pStyle w:val="Heading1"/>
       <w:suff w:val="nothing"/>
       <w:lvlText w:val=""/>
       <w:lvlJc w:val="left"/>
@@ -1301,13 +3955,19 @@
     </w:lvl>
   </w:abstractNum>
   <w:num w:numId="1" w16cid:durableId="1821655730">
-    <w:abstractNumId w:val="2"/>
+    <w:abstractNumId w:val="4"/>
   </w:num>
   <w:num w:numId="2" w16cid:durableId="1298531809">
-    <w:abstractNumId w:val="1"/>
+    <w:abstractNumId w:val="2"/>
   </w:num>
   <w:num w:numId="3" w16cid:durableId="1309017208">
     <w:abstractNumId w:val="0"/>
+  </w:num>
+  <w:num w:numId="4" w16cid:durableId="517240014">
+    <w:abstractNumId w:val="3"/>
+  </w:num>
+  <w:num w:numId="5" w16cid:durableId="2067097437">
+    <w:abstractNumId w:val="1"/>
   </w:num>
 </w:numbering>
 </file>
@@ -1708,14 +4368,17 @@
     <w:lsdException w:name="Unresolved Mention" w:semiHidden="1" w:unhideWhenUsed="1"/>
     <w:lsdException w:name="Smart Link" w:semiHidden="1" w:unhideWhenUsed="1"/>
   </w:latentStyles>
-  <w:style w:type="paragraph" w:default="1" w:styleId="Standard">
+  <w:style w:type="paragraph" w:default="1" w:styleId="Normal">
     <w:name w:val="Normal"/>
     <w:qFormat/>
+    <w:rPr>
+      <w:lang w:val="en-GB"/>
+    </w:rPr>
   </w:style>
-  <w:style w:type="paragraph" w:styleId="berschrift1">
+  <w:style w:type="paragraph" w:styleId="Heading1">
     <w:name w:val="heading 1"/>
     <w:basedOn w:val="Heading"/>
-    <w:next w:val="Textkrper"/>
+    <w:next w:val="BodyText"/>
     <w:uiPriority w:val="9"/>
     <w:qFormat/>
     <w:pPr>
@@ -1731,13 +4394,13 @@
       <w:szCs w:val="36"/>
     </w:rPr>
   </w:style>
-  <w:style w:type="character" w:default="1" w:styleId="Absatz-Standardschriftart">
+  <w:style w:type="character" w:default="1" w:styleId="DefaultParagraphFont">
     <w:name w:val="Default Paragraph Font"/>
     <w:uiPriority w:val="1"/>
     <w:semiHidden/>
     <w:unhideWhenUsed/>
   </w:style>
-  <w:style w:type="table" w:default="1" w:styleId="NormaleTabelle">
+  <w:style w:type="table" w:default="1" w:styleId="TableNormal">
     <w:name w:val="Normal Table"/>
     <w:uiPriority w:val="99"/>
     <w:semiHidden/>
@@ -1752,7 +4415,7 @@
       </w:tblCellMar>
     </w:tblPr>
   </w:style>
-  <w:style w:type="numbering" w:default="1" w:styleId="KeineListe">
+  <w:style w:type="numbering" w:default="1" w:styleId="NoList">
     <w:name w:val="No List"/>
     <w:uiPriority w:val="99"/>
     <w:semiHidden/>
@@ -1760,8 +4423,8 @@
   </w:style>
   <w:style w:type="paragraph" w:customStyle="1" w:styleId="Heading">
     <w:name w:val="Heading"/>
-    <w:basedOn w:val="Standard"/>
-    <w:next w:val="Textkrper"/>
+    <w:basedOn w:val="Normal"/>
+    <w:next w:val="BodyText"/>
     <w:qFormat/>
     <w:pPr>
       <w:keepNext/>
@@ -1773,20 +4436,20 @@
       <w:szCs w:val="28"/>
     </w:rPr>
   </w:style>
-  <w:style w:type="paragraph" w:styleId="Textkrper">
+  <w:style w:type="paragraph" w:styleId="BodyText">
     <w:name w:val="Body Text"/>
-    <w:basedOn w:val="Standard"/>
+    <w:basedOn w:val="Normal"/>
     <w:pPr>
       <w:spacing w:after="140" w:line="276" w:lineRule="auto"/>
     </w:pPr>
   </w:style>
-  <w:style w:type="paragraph" w:styleId="Liste">
+  <w:style w:type="paragraph" w:styleId="List">
     <w:name w:val="List"/>
-    <w:basedOn w:val="Textkrper"/>
+    <w:basedOn w:val="BodyText"/>
   </w:style>
-  <w:style w:type="paragraph" w:styleId="Beschriftung">
+  <w:style w:type="paragraph" w:styleId="Caption">
     <w:name w:val="caption"/>
-    <w:basedOn w:val="Standard"/>
+    <w:basedOn w:val="Normal"/>
     <w:qFormat/>
     <w:pPr>
       <w:suppressLineNumbers/>
@@ -1799,16 +4462,16 @@
   </w:style>
   <w:style w:type="paragraph" w:customStyle="1" w:styleId="Index">
     <w:name w:val="Index"/>
-    <w:basedOn w:val="Standard"/>
+    <w:basedOn w:val="Normal"/>
     <w:qFormat/>
     <w:pPr>
       <w:suppressLineNumbers/>
     </w:pPr>
   </w:style>
-  <w:style w:type="paragraph" w:styleId="Titel">
+  <w:style w:type="paragraph" w:styleId="Title">
     <w:name w:val="Title"/>
     <w:basedOn w:val="Heading"/>
-    <w:next w:val="Textkrper"/>
+    <w:next w:val="BodyText"/>
     <w:uiPriority w:val="10"/>
     <w:qFormat/>
     <w:pPr>
@@ -1822,6 +4485,606 @@
     </w:rPr>
   </w:style>
 </w:styles>
+</file>
+
+<file path=word/ink/ink1.xml><?xml version="1.0" encoding="utf-8"?>
+<inkml:ink xmlns:inkml="http://www.w3.org/2003/InkML">
+  <inkml:definitions>
+    <inkml:context xml:id="ctx0">
+      <inkml:inkSource xml:id="inkSrc0">
+        <inkml:traceFormat>
+          <inkml:channel name="X" type="integer" min="-2.14748E9" max="2.14748E9" units="cm"/>
+          <inkml:channel name="Y" type="integer" min="-2.14748E9" max="2.14748E9" units="cm"/>
+          <inkml:channel name="F" type="integer" max="32767" units="dev"/>
+        </inkml:traceFormat>
+        <inkml:channelProperties>
+          <inkml:channelProperty channel="X" name="resolution" value="1000" units="1/cm"/>
+          <inkml:channelProperty channel="Y" name="resolution" value="1000" units="1/cm"/>
+          <inkml:channelProperty channel="F" name="resolution" value="0" units="1/dev"/>
+        </inkml:channelProperties>
+      </inkml:inkSource>
+      <inkml:timestamp xml:id="ts0" timeString="2024-05-07T20:01:43.606"/>
+    </inkml:context>
+    <inkml:brush xml:id="br0">
+      <inkml:brushProperty name="width" value="0.05" units="cm"/>
+      <inkml:brushProperty name="height" value="0.05" units="cm"/>
+      <inkml:brushProperty name="color" value="#E71224"/>
+    </inkml:brush>
+  </inkml:definitions>
+  <inkml:trace contextRef="#ctx0" brushRef="#br0">0 0 24575,'0'0'-8191</inkml:trace>
+</inkml:ink>
+</file>
+
+<file path=word/ink/ink10.xml><?xml version="1.0" encoding="utf-8"?>
+<inkml:ink xmlns:inkml="http://www.w3.org/2003/InkML">
+  <inkml:definitions>
+    <inkml:context xml:id="ctx0">
+      <inkml:inkSource xml:id="inkSrc0">
+        <inkml:traceFormat>
+          <inkml:channel name="X" type="integer" min="-2.14748E9" max="2.14748E9" units="cm"/>
+          <inkml:channel name="Y" type="integer" min="-2.14748E9" max="2.14748E9" units="cm"/>
+          <inkml:channel name="F" type="integer" max="32767" units="dev"/>
+        </inkml:traceFormat>
+        <inkml:channelProperties>
+          <inkml:channelProperty channel="X" name="resolution" value="1000" units="1/cm"/>
+          <inkml:channelProperty channel="Y" name="resolution" value="1000" units="1/cm"/>
+          <inkml:channelProperty channel="F" name="resolution" value="0" units="1/dev"/>
+        </inkml:channelProperties>
+      </inkml:inkSource>
+      <inkml:timestamp xml:id="ts0" timeString="2024-05-27T17:15:17.092"/>
+    </inkml:context>
+    <inkml:brush xml:id="br0">
+      <inkml:brushProperty name="width" value="0.05" units="cm"/>
+      <inkml:brushProperty name="height" value="0.05" units="cm"/>
+      <inkml:brushProperty name="color" value="#E71224"/>
+    </inkml:brush>
+  </inkml:definitions>
+  <inkml:trace contextRef="#ctx0" brushRef="#br0">204 87 24575,'7'0'0,"-1"1"0,0 1 0,0-1 0,0 1 0,0 0 0,0 0 0,0 1 0,0-1 0,-1 1 0,7 5 0,55 42 0,-53-39 0,310 291 0,-217-196 0,-102-100 0,-1-2 0,1 1 0,-1-1 0,1 1 0,0-1 0,0 0 0,0-1 0,0 1 0,1-1 0,-1 0 0,1-1 0,6 3 0,-11-5 0,-1 0 0,0-1 0,1 1 0,-1 0 0,1 0 0,-1-1 0,0 1 0,1 0 0,-1-1 0,0 1 0,1 0 0,-1-1 0,0 1 0,0-1 0,1 1 0,-1 0 0,0-1 0,0 1 0,0-1 0,1 1 0,-1-1 0,0 1 0,0-1 0,0 1 0,0-1 0,0 1 0,0-1 0,0 1 0,0 0 0,0-1 0,0 1 0,0-1 0,0 1 0,-1-1 0,1 1 0,0-1 0,0 1 0,0 0 0,-1-1 0,1 1 0,-1-1 0,-8-27 0,7 24 0,-2-9 0,0 0 0,1 0 0,1-1 0,0 1 0,1 0 0,0-1 0,1 1 0,1-1 0,0 1 0,1 0 0,0 0 0,1-1 0,0 1 0,1 1 0,1-1 0,0 0 0,0 1 0,2 0 0,9-15 0,-16 27 0,0 0 0,1 0 0,-1-1 0,0 1 0,0 0 0,0 0 0,0 0 0,1 0 0,-1 0 0,0-1 0,0 1 0,0 0 0,1 0 0,-1 0 0,0 0 0,0 0 0,1 0 0,-1 0 0,0 0 0,0 0 0,1 0 0,-1 0 0,0 0 0,0 0 0,1 0 0,-1 0 0,0 0 0,0 0 0,1 0 0,-1 0 0,0 0 0,0 0 0,1 0 0,-1 0 0,0 0 0,0 1 0,0-1 0,1 0 0,-1 0 0,0 0 0,0 0 0,0 1 0,0-1 0,1 0 0,-1 0 0,0 1 0,9 16 0,3 25 0,-11-41 0,7 32 0,-2 0 0,-1 0 0,-2 1 0,-1-1 0,-3 47 0,0-77 0,0 0 0,0 0 0,0 0 0,-1 0 0,1 0 0,-1-1 0,0 1 0,0 0 0,0-1 0,0 1 0,0-1 0,-1 0 0,1 0 0,-1 0 0,1 0 0,-1 0 0,0-1 0,0 1 0,1-1 0,-1 1 0,0-1 0,-5 1 0,-13 5 0,-1 0 0,-24 3 0,29-6 0,-99 20 0,-1-6 0,-1-4 0,-194-3 0,1345 0 0,-1033-11 0,1 0 0,-1 0 0,1 0 0,-1 0 0,1 1 0,-1-1 0,1 0 0,-1 0 0,1 0 0,-1 0 0,1 0 0,-1 0 0,1-1 0,-1 1 0,1 0 0,-1 0 0,1 0 0,-1 0 0,1-1 0,-1 1 0,1 0 0,-1 0 0,0-1 0,1 1 0,-1 0 0,1-1 0,-1 1 0,0-1 0,1 1 0,-1 0 0,0-1 0,1 1 0,-1-1 0,0 1 0,0-1 0,1 0 0,-10-17 0,-3-4 0,7-1 0,1 0 0,0-1 0,2 1 0,1-1 0,2-31 0,20-117 0,-11 113 0,3-82 0,-22 194 0,-19 67 0,12-56 0,-12 45 0,6-30 0,-15 121 0,36-198 0,0-1 0,0 1 0,0 0 0,1-1 0,-2 1 0,1-1 0,0 0 0,0 1 0,0-1 0,-1 0 0,1 1 0,0-1 0,-1 0 0,1 0 0,-1 0 0,0 0 0,1-1 0,-1 1 0,0 0 0,1-1 0,-1 1 0,0-1 0,0 1 0,0-1 0,-1 0 0,-61 8 0,48-7 0,-707 25 0,698-26 0,6 1 0,0-1 0,1-1 0,-1-1 0,0-1 0,1 0 0,-31-10 0,49 13 0,-1 0 0,1 0 0,-1 0 0,1 0 0,-1 0 0,1-1 0,-1 1 0,1 0 0,-1 0 0,1 0 0,-1-1 0,1 1 0,-1 0 0,1-1 0,0 1 0,-1 0 0,1-1 0,-1 1 0,1-1 0,0 1 0,0 0 0,-1-1 0,1 1 0,0-1 0,0 1 0,-1-1 0,1 1 0,0-1 0,0 1 0,0-1 0,0 1 0,0-1 0,0 1 0,0-2 0,16-9 0,28 0 0,44 3 0,168 6 0,-127 4 0,45 0 0,193-4 0,-366 2 0,0 0 0,0-1 0,1 1 0,-1 0 0,0-1 0,0 1 0,0-1 0,0 1 0,0-1 0,1 0 0,-1 1 0,0-1 0,0 0 0,-1 0 0,1 0 0,0 1 0,0-1 0,0 0 0,0 0 0,-1-1 0,1 1 0,-1 0 0,1 0 0,-1 0 0,1 0 0,-1 0 0,1-1 0,-1 1 0,0 0 0,0 0 0,0-1 0,0 1 0,0-2 0,-2-52 0,-1 32 0,-15-207 0,8 146 0,4 0 0,4-1 0,8-85 0,5 134 0,-3 29 0,-1 25 0,-2 20 0,-3 1 0,-1 0 0,-7 70 0,2-59 0,-29 222 0,6-72 0,26-199 0,1 0 0,0 1 0,-1-1 0,1 0 0,-1 0 0,1 0 0,-1 0 0,1 0 0,-1 1 0,0-1 0,0 0 0,0-1 0,1 1 0,-1 0 0,0 0 0,0 0 0,0 0 0,0-1 0,-1 1 0,1 0 0,0-1 0,0 1 0,0-1 0,0 0 0,-1 1 0,1-1 0,0 0 0,0 1 0,-1-1 0,1 0 0,-2 0 0,-51-2 0,28 0 0,-207 23 0,42-1 0,111-15 0,-135 2 0,197-11 0,39-2 0,39-2 0,290-2 0,-72 5 0,-212 2-115,4 1-302,-1-3 1,93-19-1,-145 20-6409</inkml:trace>
+</inkml:ink>
+</file>
+
+<file path=word/ink/ink11.xml><?xml version="1.0" encoding="utf-8"?>
+<inkml:ink xmlns:inkml="http://www.w3.org/2003/InkML">
+  <inkml:definitions>
+    <inkml:context xml:id="ctx0">
+      <inkml:inkSource xml:id="inkSrc0">
+        <inkml:traceFormat>
+          <inkml:channel name="X" type="integer" min="-2.14748E9" max="2.14748E9" units="cm"/>
+          <inkml:channel name="Y" type="integer" min="-2.14748E9" max="2.14748E9" units="cm"/>
+          <inkml:channel name="F" type="integer" max="32767" units="dev"/>
+        </inkml:traceFormat>
+        <inkml:channelProperties>
+          <inkml:channelProperty channel="X" name="resolution" value="1000" units="1/cm"/>
+          <inkml:channelProperty channel="Y" name="resolution" value="1000" units="1/cm"/>
+          <inkml:channelProperty channel="F" name="resolution" value="0" units="1/dev"/>
+        </inkml:channelProperties>
+      </inkml:inkSource>
+      <inkml:timestamp xml:id="ts0" timeString="2024-05-27T17:14:58.649"/>
+    </inkml:context>
+    <inkml:brush xml:id="br0">
+      <inkml:brushProperty name="width" value="0.05" units="cm"/>
+      <inkml:brushProperty name="height" value="0.05" units="cm"/>
+      <inkml:brushProperty name="color" value="#E71224"/>
+    </inkml:brush>
+  </inkml:definitions>
+  <inkml:trace contextRef="#ctx0" brushRef="#br0">2 138 24575,'-2'0'0</inkml:trace>
+  <inkml:trace contextRef="#ctx0" brushRef="#br0" timeOffset="371.04">415 1 24575,'2'0'0,"2"0"0</inkml:trace>
+  <inkml:trace contextRef="#ctx0" brushRef="#br0" timeOffset="372.04">997 54 24575,'11'1'0,"9"2"0,4-1 0,1 0 0,-3-1 0,-3 0 0,-3 0 0,-3-1 0,-3-2 0,1-1 0,1 1 0,-1 0-8191</inkml:trace>
+</inkml:ink>
+</file>
+
+<file path=word/ink/ink12.xml><?xml version="1.0" encoding="utf-8"?>
+<inkml:ink xmlns:inkml="http://www.w3.org/2003/InkML">
+  <inkml:definitions>
+    <inkml:context xml:id="ctx0">
+      <inkml:inkSource xml:id="inkSrc0">
+        <inkml:traceFormat>
+          <inkml:channel name="X" type="integer" min="-2.14748E9" max="2.14748E9" units="cm"/>
+          <inkml:channel name="Y" type="integer" min="-2.14748E9" max="2.14748E9" units="cm"/>
+          <inkml:channel name="F" type="integer" max="32767" units="dev"/>
+        </inkml:traceFormat>
+        <inkml:channelProperties>
+          <inkml:channelProperty channel="X" name="resolution" value="1000" units="1/cm"/>
+          <inkml:channelProperty channel="Y" name="resolution" value="1000" units="1/cm"/>
+          <inkml:channelProperty channel="F" name="resolution" value="0" units="1/dev"/>
+        </inkml:channelProperties>
+      </inkml:inkSource>
+      <inkml:timestamp xml:id="ts0" timeString="2024-05-27T17:14:59.769"/>
+    </inkml:context>
+    <inkml:brush xml:id="br0">
+      <inkml:brushProperty name="width" value="0.05" units="cm"/>
+      <inkml:brushProperty name="height" value="0.05" units="cm"/>
+      <inkml:brushProperty name="color" value="#E71224"/>
+    </inkml:brush>
+  </inkml:definitions>
+  <inkml:trace contextRef="#ctx0" brushRef="#br0">1 33 24575,'5'-2'0,"6"0"0,2-2 0,3 0 0,1 0 0,0 0 0,0 0 0,-1 0 0,-3 2 0,0 1 0,-1 0 0,0 1 0,1 0 0,0 0 0,-1 0 0,1 0 0,-1 0-8191</inkml:trace>
+</inkml:ink>
+</file>
+
+<file path=word/ink/ink13.xml><?xml version="1.0" encoding="utf-8"?>
+<inkml:ink xmlns:inkml="http://www.w3.org/2003/InkML">
+  <inkml:definitions>
+    <inkml:context xml:id="ctx0">
+      <inkml:inkSource xml:id="inkSrc0">
+        <inkml:traceFormat>
+          <inkml:channel name="X" type="integer" min="-2.14748E9" max="2.14748E9" units="cm"/>
+          <inkml:channel name="Y" type="integer" min="-2.14748E9" max="2.14748E9" units="cm"/>
+          <inkml:channel name="F" type="integer" max="32767" units="dev"/>
+        </inkml:traceFormat>
+        <inkml:channelProperties>
+          <inkml:channelProperty channel="X" name="resolution" value="1000" units="1/cm"/>
+          <inkml:channelProperty channel="Y" name="resolution" value="1000" units="1/cm"/>
+          <inkml:channelProperty channel="F" name="resolution" value="0" units="1/dev"/>
+        </inkml:channelProperties>
+      </inkml:inkSource>
+      <inkml:timestamp xml:id="ts0" timeString="2024-05-27T17:14:59.394"/>
+    </inkml:context>
+    <inkml:brush xml:id="br0">
+      <inkml:brushProperty name="width" value="0.05" units="cm"/>
+      <inkml:brushProperty name="height" value="0.05" units="cm"/>
+      <inkml:brushProperty name="color" value="#E71224"/>
+    </inkml:brush>
+  </inkml:definitions>
+  <inkml:trace contextRef="#ctx0" brushRef="#br0">1 53 24575,'1'-1'0,"4"-2"0,1 1 0,2 0 0,2 1 0</inkml:trace>
+  <inkml:trace contextRef="#ctx0" brushRef="#br0" timeOffset="1">720 11 24575,'0'-2'0,"2"0"0,2 0 0,3 0 0,3 0 0,2 2 0,1-1 0,1 1 0,3 0 0,1 0 0,4 0 0,2 0 0,-1 0-8191</inkml:trace>
+</inkml:ink>
+</file>
+
+<file path=word/ink/ink14.xml><?xml version="1.0" encoding="utf-8"?>
+<inkml:ink xmlns:inkml="http://www.w3.org/2003/InkML">
+  <inkml:definitions>
+    <inkml:context xml:id="ctx0">
+      <inkml:inkSource xml:id="inkSrc0">
+        <inkml:traceFormat>
+          <inkml:channel name="X" type="integer" min="-2.14748E9" max="2.14748E9" units="cm"/>
+          <inkml:channel name="Y" type="integer" min="-2.14748E9" max="2.14748E9" units="cm"/>
+          <inkml:channel name="F" type="integer" max="32767" units="dev"/>
+        </inkml:traceFormat>
+        <inkml:channelProperties>
+          <inkml:channelProperty channel="X" name="resolution" value="1000" units="1/cm"/>
+          <inkml:channelProperty channel="Y" name="resolution" value="1000" units="1/cm"/>
+          <inkml:channelProperty channel="F" name="resolution" value="0" units="1/dev"/>
+        </inkml:channelProperties>
+      </inkml:inkSource>
+      <inkml:timestamp xml:id="ts0" timeString="2024-05-27T17:12:07.991"/>
+    </inkml:context>
+    <inkml:brush xml:id="br0">
+      <inkml:brushProperty name="width" value="0.05" units="cm"/>
+      <inkml:brushProperty name="height" value="0.05" units="cm"/>
+      <inkml:brushProperty name="color" value="#E71224"/>
+    </inkml:brush>
+  </inkml:definitions>
+  <inkml:trace contextRef="#ctx0" brushRef="#br0">1188 383 24575,'7'-6'0,"0"-1"0,-1 1 0,0-1 0,0 0 0,-1-1 0,0 1 0,0-1 0,-1 0 0,5-13 0,-8 17 0,0 0 0,0 0 0,-1 0 0,0 0 0,0-1 0,0 1 0,0 0 0,0 0 0,-1 0 0,0 0 0,0 0 0,0 0 0,0 0 0,-1 0 0,1 0 0,-1 0 0,0 0 0,0 1 0,-1-1 0,1 1 0,-1 0 0,0 0 0,-3-4 0,-13-11 0,-1 1 0,-1 0 0,0 1 0,-2 2 0,0 0 0,0 1 0,-1 1 0,0 2 0,-32-10 0,-2 6 0,-1 3 0,0 2 0,-108-2 0,103 8 0,39 1 0,-1 2 0,1 0 0,0 2 0,0 1 0,0 0 0,1 2 0,-1 1 0,1 1 0,0 1 0,1 1 0,0 1 0,0 1 0,-37 25 0,46-27 0,1 1 0,0 1 0,0 0 0,1 0 0,1 1 0,0 1 0,-11 16 0,16-20 0,1 1 0,0 0 0,1 0 0,0 0 0,0 0 0,1 1 0,1-1 0,0 1 0,0 0 0,1 0 0,0 21 0,2-24 0,0 1 0,0-1 0,0 1 0,1-1 0,1 0 0,0 0 0,0 0 0,0 0 0,1 0 0,0-1 0,0 1 0,1-1 0,0 0 0,1-1 0,-1 1 0,8 6 0,1 2 0,0-1 0,1-1 0,1 0 0,0-1 0,0-1 0,1-1 0,1 0 0,28 12 0,19 2 0,77 19 0,-35-12 0,-60-18 0,1-2 0,1-2 0,0-2 0,0-3 0,71-2 0,-80-3 0,-1-2 0,0-1 0,0-3 0,0-1 0,-1-1 0,0-3 0,-1-1 0,0-1 0,51-29 0,-75 36 0,0-1 0,-1-1 0,0 0 0,0-1 0,16-16 0,-24 21 0,0 0 0,-1 0 0,1-1 0,-1 1 0,0-1 0,0 0 0,0 0 0,-1 0 0,0 0 0,-1 0 0,1 0 0,-1 0 0,0-1 0,0 1 0,-1-10 0,-1 6 0,-1 1 0,0-1 0,-1 0 0,0 1 0,0 0 0,-1 0 0,0 0 0,-1 0 0,0 0 0,0 1 0,-1 0 0,0 0 0,0 1 0,-12-12 0,-10-7 0,0 1 0,-46-30 0,48 38 0,-1 2 0,0 1 0,-1 1 0,-44-13 0,-123-25 0,131 39 0,-1 3 0,0 3 0,-1 2 0,1 4 0,0 2 0,-1 3 0,1 3 0,1 3 0,-112 33 0,167-40 0,0-1 0,-1 1 0,2 1 0,-1-1 0,0 1 0,1 1 0,0 0 0,0 0 0,1 0 0,0 1 0,0 0 0,1 1 0,-1 0 0,1 0 0,1 0 0,-9 17 0,8-11 0,1 1 0,0 0 0,1 0 0,1 0 0,0 0 0,1 1 0,0-1 0,2 1 0,0-1 0,2 19 0,-1-30 0,0 0 0,0 0 0,0-1 0,1 1 0,-1 0 0,1-1 0,0 1 0,0-1 0,0 1 0,0-1 0,1 0 0,0 0 0,-1 0 0,1-1 0,0 1 0,0 0 0,1-1 0,-1 0 0,0 0 0,6 3 0,11 4 0,-1 0 0,35 9 0,-26-9 0,418 117 0,-415-118 0,10 2-682,52 7-1,-74-16-6143</inkml:trace>
+</inkml:ink>
+</file>
+
+<file path=word/ink/ink15.xml><?xml version="1.0" encoding="utf-8"?>
+<inkml:ink xmlns:inkml="http://www.w3.org/2003/InkML">
+  <inkml:definitions>
+    <inkml:context xml:id="ctx0">
+      <inkml:inkSource xml:id="inkSrc0">
+        <inkml:traceFormat>
+          <inkml:channel name="X" type="integer" min="-2.14748E9" max="2.14748E9" units="cm"/>
+          <inkml:channel name="Y" type="integer" min="-2.14748E9" max="2.14748E9" units="cm"/>
+          <inkml:channel name="F" type="integer" max="32767" units="dev"/>
+        </inkml:traceFormat>
+        <inkml:channelProperties>
+          <inkml:channelProperty channel="X" name="resolution" value="1000" units="1/cm"/>
+          <inkml:channelProperty channel="Y" name="resolution" value="1000" units="1/cm"/>
+          <inkml:channelProperty channel="F" name="resolution" value="0" units="1/dev"/>
+        </inkml:channelProperties>
+      </inkml:inkSource>
+      <inkml:timestamp xml:id="ts0" timeString="2024-05-27T17:11:34.588"/>
+    </inkml:context>
+    <inkml:brush xml:id="br0">
+      <inkml:brushProperty name="width" value="0.05" units="cm"/>
+      <inkml:brushProperty name="height" value="0.05" units="cm"/>
+      <inkml:brushProperty name="color" value="#E71224"/>
+    </inkml:brush>
+  </inkml:definitions>
+  <inkml:trace contextRef="#ctx0" brushRef="#br0">0 0 24575,'0'0'-8191</inkml:trace>
+</inkml:ink>
+</file>
+
+<file path=word/ink/ink16.xml><?xml version="1.0" encoding="utf-8"?>
+<inkml:ink xmlns:inkml="http://www.w3.org/2003/InkML">
+  <inkml:definitions>
+    <inkml:context xml:id="ctx0">
+      <inkml:inkSource xml:id="inkSrc0">
+        <inkml:traceFormat>
+          <inkml:channel name="X" type="integer" min="-2.14748E9" max="2.14748E9" units="cm"/>
+          <inkml:channel name="Y" type="integer" min="-2.14748E9" max="2.14748E9" units="cm"/>
+          <inkml:channel name="F" type="integer" max="32767" units="dev"/>
+        </inkml:traceFormat>
+        <inkml:channelProperties>
+          <inkml:channelProperty channel="X" name="resolution" value="1000" units="1/cm"/>
+          <inkml:channelProperty channel="Y" name="resolution" value="1000" units="1/cm"/>
+          <inkml:channelProperty channel="F" name="resolution" value="0" units="1/dev"/>
+        </inkml:channelProperties>
+      </inkml:inkSource>
+      <inkml:timestamp xml:id="ts0" timeString="2024-05-27T17:11:29.338"/>
+    </inkml:context>
+    <inkml:brush xml:id="br0">
+      <inkml:brushProperty name="width" value="0.05" units="cm"/>
+      <inkml:brushProperty name="height" value="0.05" units="cm"/>
+      <inkml:brushProperty name="color" value="#E71224"/>
+    </inkml:brush>
+  </inkml:definitions>
+  <inkml:trace contextRef="#ctx0" brushRef="#br0">0 0 24575,'0'0'-8191</inkml:trace>
+</inkml:ink>
+</file>
+
+<file path=word/ink/ink17.xml><?xml version="1.0" encoding="utf-8"?>
+<inkml:ink xmlns:inkml="http://www.w3.org/2003/InkML">
+  <inkml:definitions>
+    <inkml:context xml:id="ctx0">
+      <inkml:inkSource xml:id="inkSrc0">
+        <inkml:traceFormat>
+          <inkml:channel name="X" type="integer" min="-2.14748E9" max="2.14748E9" units="cm"/>
+          <inkml:channel name="Y" type="integer" min="-2.14748E9" max="2.14748E9" units="cm"/>
+          <inkml:channel name="F" type="integer" max="32767" units="dev"/>
+        </inkml:traceFormat>
+        <inkml:channelProperties>
+          <inkml:channelProperty channel="X" name="resolution" value="1000" units="1/cm"/>
+          <inkml:channelProperty channel="Y" name="resolution" value="1000" units="1/cm"/>
+          <inkml:channelProperty channel="F" name="resolution" value="0" units="1/dev"/>
+        </inkml:channelProperties>
+      </inkml:inkSource>
+      <inkml:timestamp xml:id="ts0" timeString="2024-05-27T17:09:05.188"/>
+    </inkml:context>
+    <inkml:brush xml:id="br0">
+      <inkml:brushProperty name="width" value="0.05" units="cm"/>
+      <inkml:brushProperty name="height" value="0.05" units="cm"/>
+      <inkml:brushProperty name="color" value="#E71224"/>
+    </inkml:brush>
+  </inkml:definitions>
+  <inkml:trace contextRef="#ctx0" brushRef="#br0">86 607 24575,'-1'99'0,"19"446"0,7-14 0,5-98 0,-19-324 0,3 564 0,-16-424 0,12-30 0,-9-204 0,-2-9 0,1 0 0,1-1 0,-1 1 0,1 0 0,0 0 0,0 0 0,3 6 0,-3-10 0,1 0 0,-1 1 0,1-1 0,-1 0 0,1 0 0,0 0 0,0 0 0,0-1 0,0 1 0,0 0 0,1-1 0,-1 1 0,0-1 0,1 0 0,-1 0 0,1 0 0,-1 0 0,1 0 0,3 0 0,370 87 0,-285-73 0,2-5 0,107 0 0,190 0 0,392-10 0,-779 0 0,-1-1 0,0 1 0,0-1 0,1 1 0,-1-1 0,0 0 0,0 1 0,0-1 0,0 0 0,0-1 0,0 1 0,0 0 0,0 0 0,0-1 0,-1 1 0,1-1 0,0 0 0,-1 1 0,1-1 0,-1 0 0,0 0 0,0 0 0,0 0 0,0 0 0,0 0 0,0 0 0,1-4 0,2-8 0,0-1 0,-1 0 0,1-20 0,0 6 0,20-220 0,-14 111 0,18-472 0,-26 528 0,12-247 0,-3-327 0,-16 107 0,6 328 0,11 34 0,-5 126 0,-4 0 0,-4-78 0,1 137 0,-1 0 0,0 0 0,0 0 0,0 0 0,0 0 0,0 0 0,0 0 0,0 0 0,0 0 0,-1 1 0,1-1 0,-1 1 0,1-1 0,-1 1 0,0-1 0,0 1 0,1 0 0,-1 0 0,0 0 0,0 0 0,0 0 0,0 0 0,0 1 0,0-1 0,-3 0 0,-68-11 0,45 8 0,-176-33 0,-369-18 0,-24 44 0,522 10 0,-1 4 0,-112 18 0,182-19 0,0 0 0,0 0 0,0 0 0,0 0 0,0 1 0,1 0 0,-1 0 0,1 1 0,-1-1 0,1 1 0,1 0 0,-1 1 0,0-1 0,1 1 0,0 0 0,0 0 0,0 0 0,1 0 0,0 1 0,0 0 0,-3 7 0,-3 12 0,2 0 0,0 1 0,-5 52 0,-1-4 0,-48 195 0,-63 312 0,-5 151 0,120-684 0,2 1 0,2 0 0,2 71 0,13-57 0,-9-58 0,0-1 0,0 0 0,0 0 0,1 0 0,0 0 0,0 0 0,0-1 0,0 1 0,1 0 0,-1-1 0,1 0 0,5 6 0,-8-9 2,0 0 0,1 0 0,-1 1 0,1-1 0,-1 0 0,0 0 0,1 1 0,-1-1 0,1 0 0,-1 0 0,0 0 0,1 0 0,-1 0 0,1 0 0,-1 0 0,1 0 0,-1 0 0,0 0 0,1 0 0,-1 0 0,1 0 0,-1 0 0,1 0 0,-1 0 0,0 0 0,1-1 0,-1 1 0,1 0 0,-1 0 0,0 0 0,1-1 0,-1 1 0,0 0 0,1 0 0,-1-1 0,0 1 0,1 0 0,-1-1 0,0 1 0,0-1 0,1 0 0,7-18-672,-7 15-109,2-7-6047</inkml:trace>
+  <inkml:trace contextRef="#ctx0" brushRef="#br0" timeOffset="839.09">869 1274 24575,'1'-8'0,"0"1"0,0-1 0,1 1 0,0-1 0,0 1 0,1 0 0,0 0 0,0 0 0,1 0 0,0 1 0,0-1 0,10-10 0,8-10 0,41-35 0,-44 44 0,124-112 0,222-155 0,186-72 0,-449 294 0,286-166 0,-429 282-1365,30-39-5461</inkml:trace>
+</inkml:ink>
+</file>
+
+<file path=word/ink/ink18.xml><?xml version="1.0" encoding="utf-8"?>
+<inkml:ink xmlns:inkml="http://www.w3.org/2003/InkML">
+  <inkml:definitions>
+    <inkml:context xml:id="ctx0">
+      <inkml:inkSource xml:id="inkSrc0">
+        <inkml:traceFormat>
+          <inkml:channel name="X" type="integer" min="-2.14748E9" max="2.14748E9" units="cm"/>
+          <inkml:channel name="Y" type="integer" min="-2.14748E9" max="2.14748E9" units="cm"/>
+          <inkml:channel name="F" type="integer" max="32767" units="dev"/>
+        </inkml:traceFormat>
+        <inkml:channelProperties>
+          <inkml:channelProperty channel="X" name="resolution" value="1000" units="1/cm"/>
+          <inkml:channelProperty channel="Y" name="resolution" value="1000" units="1/cm"/>
+          <inkml:channelProperty channel="F" name="resolution" value="0" units="1/dev"/>
+        </inkml:channelProperties>
+      </inkml:inkSource>
+      <inkml:timestamp xml:id="ts0" timeString="2024-05-27T17:08:49.334"/>
+    </inkml:context>
+    <inkml:brush xml:id="br0">
+      <inkml:brushProperty name="width" value="0.05" units="cm"/>
+      <inkml:brushProperty name="height" value="0.05" units="cm"/>
+      <inkml:brushProperty name="color" value="#E71224"/>
+    </inkml:brush>
+  </inkml:definitions>
+  <inkml:trace contextRef="#ctx0" brushRef="#br0">216 240 24575,'78'-1'0,"110"-16"0,-108 14 0,-65 4 0,0-1 0,0 0 0,0-1 0,0-1 0,15-3 0,-19-3 342,-20 1-2049,-3 4-5119</inkml:trace>
+  <inkml:trace contextRef="#ctx0" brushRef="#br0" timeOffset="503">527 1 24575,'8'0'0,"1"0"0,-1 1 0,1 1 0,-1-1 0,0 1 0,0 1 0,0-1 0,0 1 0,0 1 0,-1-1 0,1 2 0,-1-1 0,0 1 0,0 0 0,0 0 0,-1 0 0,0 1 0,0 0 0,0 1 0,-1-1 0,0 1 0,0 0 0,-1 0 0,0 1 0,0-1 0,-1 1 0,0 0 0,0 0 0,0 0 0,-1 0 0,-1 1 0,1-1 0,-1 14 0,0-7 0,0-1 0,-2 0 0,0 0 0,0 0 0,-1 1 0,-1-2 0,-8 24 0,9-32 0,0 0 0,-1 0 0,0 0 0,0-1 0,-1 1 0,1-1 0,-1 0 0,0 0 0,0 0 0,0 0 0,0-1 0,-1 1 0,0-1 0,1 0 0,-1-1 0,0 1 0,-1-1 0,1 0 0,0 0 0,0-1 0,-1 1 0,-7 0 0,-50 3 0,58-5 342,9-1-2049,4 1-5119</inkml:trace>
+  <inkml:trace contextRef="#ctx0" brushRef="#br0" timeOffset="1530.14">192 623 24575,'49'-11'0,"-6"0"0,17 7 0,66 6 0,51-3 0,-157-3-1365,-5-1-5461</inkml:trace>
+  <inkml:trace contextRef="#ctx0" brushRef="#br0" timeOffset="2054.16">503 406 24575,'11'1'0,"0"0"0,0 1 0,-1 0 0,1 0 0,-1 1 0,1 1 0,-1-1 0,0 2 0,0-1 0,-1 1 0,1 1 0,-1 0 0,-1 0 0,1 1 0,-1 0 0,0 1 0,0-1 0,-1 1 0,0 1 0,-1 0 0,0-1 0,0 2 0,0-1 0,-2 1 0,1 0 0,-1 0 0,0 0 0,-1 1 0,-1-1 0,1 1 0,-2-1 0,2 17 0,-4-19 27,0-1-1,-1 1 0,0-1 0,0 0 1,0 0-1,-1 0 0,0 0 0,0 0 1,-1-1-1,0 1 0,0-1 0,-10 11 1,11-13-102,1-1 1,-2 0 0,1 1 0,0-1 0,-1 0-1,1-1 1,-1 1 0,0 0 0,0-1 0,0 0-1,0 0 1,0 0 0,0-1 0,0 1 0,-1-1-1,1 0 1,-1 0 0,1-1 0,-1 1 0,1-1-1,-1 0 1,-4-1 0,-6-3-6752</inkml:trace>
+  <inkml:trace contextRef="#ctx0" brushRef="#br0" timeOffset="2592.26">49 1006 24575,'17'-1'0,"1"-1"0,0-1 0,18-5 0,18-3 0,-37 9 0,39-7 0,1 2 0,0 2 0,94 5 0,-148 0-124,-1 1 0,1-1 0,-1 0 0,1 1 0,-1 0 0,1-1-1,-1 1 1,0 0 0,1 0 0,2 2 0</inkml:trace>
+  <inkml:trace contextRef="#ctx0" brushRef="#br0" timeOffset="3061.26">480 767 24575,'11'0'0,"0"0"0,0 0 0,0 1 0,0 1 0,0 0 0,-1 1 0,18 6 0,-24-7 0,0 0 0,0 0 0,0 1 0,0 0 0,0 0 0,-1 0 0,1 0 0,-1 0 0,0 1 0,0 0 0,0-1 0,0 1 0,-1 0 0,0 0 0,0 1 0,0-1 0,0 0 0,0 1 0,-1-1 0,2 9 0,-2-1 25,0 0-1,0 1 0,-1-1 1,0 0-1,-2 1 1,1-1-1,-1 0 0,-1 0 1,0 0-1,-1 0 0,0-1 1,0 1-1,-13 20 1,10-20-168,0 0 1,-1 0 0,0-1 0,-1 0-1,0 0 1,-1-1 0,0-1 0,-1 1 0,0-2-1,0 1 1,-25 12 0,19-14-6684</inkml:trace>
+  <inkml:trace contextRef="#ctx0" brushRef="#br0" timeOffset="3598.96">1 1367 24575,'40'-2'0,"53"-9"0,-53 5 0,56-1 0,136 8-1365</inkml:trace>
+  <inkml:trace contextRef="#ctx0" brushRef="#br0" timeOffset="4138.96">455 1054 24575,'11'0'0,"-1"1"0,0 1 0,1-1 0,-1 2 0,0-1 0,0 1 0,0 1 0,-1 0 0,1 0 0,16 11 0,-19-11 0,-1 1 0,0-1 0,1 2 0,-2-1 0,1 1 0,-1-1 0,1 2 0,-2-1 0,1 0 0,-1 1 0,0 0 0,0 0 0,-1 0 0,5 14 0,-7-16 0,-1 0 0,0 0 0,0 0 0,0 0 0,0 0 0,-1 0 0,0 0 0,0 0 0,0 0 0,0 0 0,-1-1 0,0 1 0,0 0 0,-1-1 0,1 1 0,-1-1 0,0 0 0,0 0 0,0 0 0,0 0 0,-1-1 0,0 1 0,-6 4 0,-10 8 0,-2 0 0,1-1 0,-26 12 0,47-27 0,-74 42-1365,53-28-5461</inkml:trace>
+</inkml:ink>
+</file>
+
+<file path=word/ink/ink19.xml><?xml version="1.0" encoding="utf-8"?>
+<inkml:ink xmlns:inkml="http://www.w3.org/2003/InkML">
+  <inkml:definitions>
+    <inkml:context xml:id="ctx0">
+      <inkml:inkSource xml:id="inkSrc0">
+        <inkml:traceFormat>
+          <inkml:channel name="X" type="integer" min="-2.14748E9" max="2.14748E9" units="cm"/>
+          <inkml:channel name="Y" type="integer" min="-2.14748E9" max="2.14748E9" units="cm"/>
+          <inkml:channel name="F" type="integer" max="32767" units="dev"/>
+        </inkml:traceFormat>
+        <inkml:channelProperties>
+          <inkml:channelProperty channel="X" name="resolution" value="1000" units="1/cm"/>
+          <inkml:channelProperty channel="Y" name="resolution" value="1000" units="1/cm"/>
+          <inkml:channelProperty channel="F" name="resolution" value="0" units="1/dev"/>
+        </inkml:channelProperties>
+      </inkml:inkSource>
+      <inkml:timestamp xml:id="ts0" timeString="2024-05-27T17:08:53.849"/>
+    </inkml:context>
+    <inkml:brush xml:id="br0">
+      <inkml:brushProperty name="width" value="0.05" units="cm"/>
+      <inkml:brushProperty name="height" value="0.05" units="cm"/>
+      <inkml:brushProperty name="color" value="#E71224"/>
+    </inkml:brush>
+  </inkml:definitions>
+  <inkml:trace contextRef="#ctx0" brushRef="#br0">1 4 24575</inkml:trace>
+  <inkml:trace contextRef="#ctx0" brushRef="#br0" timeOffset="1">1 4 24575,'0'-4'0</inkml:trace>
+</inkml:ink>
+</file>
+
+<file path=word/ink/ink2.xml><?xml version="1.0" encoding="utf-8"?>
+<inkml:ink xmlns:inkml="http://www.w3.org/2003/InkML">
+  <inkml:definitions>
+    <inkml:context xml:id="ctx0">
+      <inkml:inkSource xml:id="inkSrc0">
+        <inkml:traceFormat>
+          <inkml:channel name="X" type="integer" min="-2.14748E9" max="2.14748E9" units="cm"/>
+          <inkml:channel name="Y" type="integer" min="-2.14748E9" max="2.14748E9" units="cm"/>
+          <inkml:channel name="F" type="integer" max="32767" units="dev"/>
+        </inkml:traceFormat>
+        <inkml:channelProperties>
+          <inkml:channelProperty channel="X" name="resolution" value="1000" units="1/cm"/>
+          <inkml:channelProperty channel="Y" name="resolution" value="1000" units="1/cm"/>
+          <inkml:channelProperty channel="F" name="resolution" value="0" units="1/dev"/>
+        </inkml:channelProperties>
+      </inkml:inkSource>
+      <inkml:timestamp xml:id="ts0" timeString="2024-05-07T20:01:42.276"/>
+    </inkml:context>
+    <inkml:brush xml:id="br0">
+      <inkml:brushProperty name="width" value="0.05" units="cm"/>
+      <inkml:brushProperty name="height" value="0.05" units="cm"/>
+      <inkml:brushProperty name="color" value="#E71224"/>
+    </inkml:brush>
+  </inkml:definitions>
+  <inkml:trace contextRef="#ctx0" brushRef="#br0">0 0 24575,'0'0'-8191</inkml:trace>
+</inkml:ink>
+</file>
+
+<file path=word/ink/ink20.xml><?xml version="1.0" encoding="utf-8"?>
+<inkml:ink xmlns:inkml="http://www.w3.org/2003/InkML">
+  <inkml:definitions>
+    <inkml:context xml:id="ctx0">
+      <inkml:inkSource xml:id="inkSrc0">
+        <inkml:traceFormat>
+          <inkml:channel name="X" type="integer" min="-2.14748E9" max="2.14748E9" units="cm"/>
+          <inkml:channel name="Y" type="integer" min="-2.14748E9" max="2.14748E9" units="cm"/>
+          <inkml:channel name="F" type="integer" max="32767" units="dev"/>
+        </inkml:traceFormat>
+        <inkml:channelProperties>
+          <inkml:channelProperty channel="X" name="resolution" value="1000" units="1/cm"/>
+          <inkml:channelProperty channel="Y" name="resolution" value="1000" units="1/cm"/>
+          <inkml:channelProperty channel="F" name="resolution" value="0" units="1/dev"/>
+        </inkml:channelProperties>
+      </inkml:inkSource>
+      <inkml:timestamp xml:id="ts0" timeString="2024-05-27T17:15:35.704"/>
+    </inkml:context>
+    <inkml:brush xml:id="br0">
+      <inkml:brushProperty name="width" value="0.05" units="cm"/>
+      <inkml:brushProperty name="height" value="0.05" units="cm"/>
+      <inkml:brushProperty name="color" value="#E71224"/>
+    </inkml:brush>
+  </inkml:definitions>
+  <inkml:trace contextRef="#ctx0" brushRef="#br0">2 2 24575,'-2'-2'0</inkml:trace>
+</inkml:ink>
+</file>
+
+<file path=word/ink/ink3.xml><?xml version="1.0" encoding="utf-8"?>
+<inkml:ink xmlns:inkml="http://www.w3.org/2003/InkML">
+  <inkml:definitions>
+    <inkml:context xml:id="ctx0">
+      <inkml:inkSource xml:id="inkSrc0">
+        <inkml:traceFormat>
+          <inkml:channel name="X" type="integer" min="-2.14748E9" max="2.14748E9" units="cm"/>
+          <inkml:channel name="Y" type="integer" min="-2.14748E9" max="2.14748E9" units="cm"/>
+          <inkml:channel name="F" type="integer" max="32767" units="dev"/>
+        </inkml:traceFormat>
+        <inkml:channelProperties>
+          <inkml:channelProperty channel="X" name="resolution" value="1000" units="1/cm"/>
+          <inkml:channelProperty channel="Y" name="resolution" value="1000" units="1/cm"/>
+          <inkml:channelProperty channel="F" name="resolution" value="0" units="1/dev"/>
+        </inkml:channelProperties>
+      </inkml:inkSource>
+      <inkml:timestamp xml:id="ts0" timeString="2024-05-07T20:01:38.359"/>
+    </inkml:context>
+    <inkml:brush xml:id="br0">
+      <inkml:brushProperty name="width" value="0.05" units="cm"/>
+      <inkml:brushProperty name="height" value="0.05" units="cm"/>
+      <inkml:brushProperty name="color" value="#E71224"/>
+    </inkml:brush>
+  </inkml:definitions>
+  <inkml:trace contextRef="#ctx0" brushRef="#br0">1710 21 24575,'-137'-10'0,"1"-1"0,-7 16 0,1 6 0,0 6 0,-156 40 0,249-43 0,0 1 0,2 3 0,0 2 0,1 1 0,1 3 0,2 1 0,0 3 0,2 1 0,1 2 0,1 2 0,2 2 0,1 1 0,-35 47 0,60-68 0,2 0 0,0 1 0,1 0 0,0 0 0,1 1 0,1 0 0,-4 21 0,6-25 0,2-1 0,0 1 0,0 0 0,1 0 0,1 0 0,0 0 0,0 0 0,2 0 0,-1 0 0,7 20 0,-6-28 0,0-1 0,0 0 0,1 0 0,0 0 0,0 0 0,0 0 0,0-1 0,0 1 0,1-1 0,0 0 0,0 0 0,-1 0 0,2-1 0,-1 1 0,0-1 0,0 0 0,1 0 0,-1-1 0,6 2 0,14 4 0,0-2 0,39 4 0,-31-4 0,85 6 0,0-4 0,121-10 0,-68 0 0,-102 3 0,143 1 0,338-42 0,-485 31 0,332-62 0,-341 60 0,-7 2 0,0-2 0,0-2 0,61-27 0,-69 22 0,-22 12 0,-1-1 0,0 0 0,0-2 0,-1 0 0,0-1 0,27-25 0,-40 34 0,0-1 0,0 0 0,0 0 0,0-1 0,-1 1 0,0-1 0,1 1 0,-1-1 0,0 0 0,-1 1 0,1-1 0,-1 0 0,0 0 0,0 0 0,0-1 0,0 1 0,-1 0 0,1 0 0,-1 0 0,0-1 0,0 1 0,-1 0 0,0 0 0,1 0 0,-1 0 0,0 0 0,-1 0 0,-2-5 0,0 0 0,-1 1 0,-1 0 0,0 1 0,0-1 0,0 1 0,-1 1 0,0-1 0,-1 1 0,1 0 0,-1 1 0,-13-8 0,-25-11 0,-1 3 0,0 1 0,-67-18 0,-158-27 0,154 39 0,-788-146 0,845 168-1365,45 4-5461</inkml:trace>
+</inkml:ink>
+</file>
+
+<file path=word/ink/ink4.xml><?xml version="1.0" encoding="utf-8"?>
+<inkml:ink xmlns:inkml="http://www.w3.org/2003/InkML">
+  <inkml:definitions>
+    <inkml:context xml:id="ctx0">
+      <inkml:inkSource xml:id="inkSrc0">
+        <inkml:traceFormat>
+          <inkml:channel name="X" type="integer" min="-2.14748E9" max="2.14748E9" units="cm"/>
+          <inkml:channel name="Y" type="integer" min="-2.14748E9" max="2.14748E9" units="cm"/>
+          <inkml:channel name="F" type="integer" max="32767" units="dev"/>
+        </inkml:traceFormat>
+        <inkml:channelProperties>
+          <inkml:channelProperty channel="X" name="resolution" value="1000" units="1/cm"/>
+          <inkml:channelProperty channel="Y" name="resolution" value="1000" units="1/cm"/>
+          <inkml:channelProperty channel="F" name="resolution" value="0" units="1/dev"/>
+        </inkml:channelProperties>
+      </inkml:inkSource>
+      <inkml:timestamp xml:id="ts0" timeString="2024-05-07T20:01:34.140"/>
+    </inkml:context>
+    <inkml:brush xml:id="br0">
+      <inkml:brushProperty name="width" value="0.05" units="cm"/>
+      <inkml:brushProperty name="height" value="0.05" units="cm"/>
+      <inkml:brushProperty name="color" value="#E71224"/>
+    </inkml:brush>
+  </inkml:definitions>
+  <inkml:trace contextRef="#ctx0" brushRef="#br0">1321 270 24575,'-367'-16'0,"34"10"0,211 7 0,105 0 0,0 0 0,-1 1 0,1 0 0,1 2 0,-1 0 0,0 1 0,1 0 0,0 2 0,0 0 0,1 0 0,0 2 0,0 0 0,0 0 0,-16 16 0,9-5 0,1 1 0,1 1 0,1 0 0,1 2 0,1 0 0,1 1 0,-19 41 0,23-42 0,1 1 0,0 0 0,2 1 0,2 0 0,0 0 0,1 1 0,2-1 0,0 1 0,2 51 0,4-68 0,0-1 0,0 1 0,2-1 0,-1 1 0,1-1 0,0 0 0,1-1 0,0 1 0,1-1 0,-1 0 0,1 0 0,1 0 0,13 11 0,6 5 0,2-1 0,43 27 0,-24-20 0,1-1 0,1-3 0,2-2 0,1-2 0,0-2 0,1-3 0,2-2 0,-1-2 0,84 8 0,-44-12 0,1-3 0,0-4 0,184-22 0,433-101 0,-210 47 0,-414 62 0,6 1 0,-1-5 0,123-36 0,-213 51 0,-1 0 0,1 0 0,0 0 0,-1 0 0,1-1 0,-1 1 0,1-1 0,-1 0 0,0 1 0,0-1 0,1 0 0,-1 0 0,-1 0 0,1-1 0,0 1 0,0 0 0,-1-1 0,0 1 0,1-1 0,-1 1 0,1-5 0,-1 2 0,0 0 0,0 0 0,-1-1 0,0 1 0,0 0 0,0 0 0,-1-1 0,0 1 0,0 0 0,-3-10 0,-2-2 0,-1 1 0,-1-1 0,0 1 0,-1 0 0,-21-26 0,6 13 0,-2 2 0,-1 0 0,-2 2 0,-39-28 0,-135-73 0,72 57 0,-2 7 0,-272-87 0,-303-15 0,502 133 0,-2 10 0,-250 5 0,402 15-45,35-1-219,-1 1 0,1 2 0,0 0 0,-33 6 0,42-2-6562</inkml:trace>
+</inkml:ink>
+</file>
+
+<file path=word/ink/ink5.xml><?xml version="1.0" encoding="utf-8"?>
+<inkml:ink xmlns:inkml="http://www.w3.org/2003/InkML">
+  <inkml:definitions>
+    <inkml:context xml:id="ctx0">
+      <inkml:inkSource xml:id="inkSrc0">
+        <inkml:traceFormat>
+          <inkml:channel name="X" type="integer" min="-2.14748E9" max="2.14748E9" units="cm"/>
+          <inkml:channel name="Y" type="integer" min="-2.14748E9" max="2.14748E9" units="cm"/>
+          <inkml:channel name="F" type="integer" max="32767" units="dev"/>
+        </inkml:traceFormat>
+        <inkml:channelProperties>
+          <inkml:channelProperty channel="X" name="resolution" value="1000" units="1/cm"/>
+          <inkml:channelProperty channel="Y" name="resolution" value="1000" units="1/cm"/>
+          <inkml:channelProperty channel="F" name="resolution" value="0" units="1/dev"/>
+        </inkml:channelProperties>
+      </inkml:inkSource>
+      <inkml:timestamp xml:id="ts0" timeString="2024-05-07T18:03:28.518"/>
+    </inkml:context>
+    <inkml:brush xml:id="br0">
+      <inkml:brushProperty name="width" value="0.05" units="cm"/>
+      <inkml:brushProperty name="height" value="0.05" units="cm"/>
+      <inkml:brushProperty name="color" value="#E71224"/>
+    </inkml:brush>
+  </inkml:definitions>
+  <inkml:trace contextRef="#ctx0" brushRef="#br0">0 0 24575,'0'0'-8191</inkml:trace>
+</inkml:ink>
+</file>
+
+<file path=word/ink/ink6.xml><?xml version="1.0" encoding="utf-8"?>
+<inkml:ink xmlns:inkml="http://www.w3.org/2003/InkML">
+  <inkml:definitions>
+    <inkml:context xml:id="ctx0">
+      <inkml:inkSource xml:id="inkSrc0">
+        <inkml:traceFormat>
+          <inkml:channel name="X" type="integer" min="-2.14748E9" max="2.14748E9" units="cm"/>
+          <inkml:channel name="Y" type="integer" min="-2.14748E9" max="2.14748E9" units="cm"/>
+          <inkml:channel name="F" type="integer" max="32767" units="dev"/>
+        </inkml:traceFormat>
+        <inkml:channelProperties>
+          <inkml:channelProperty channel="X" name="resolution" value="1000" units="1/cm"/>
+          <inkml:channelProperty channel="Y" name="resolution" value="1000" units="1/cm"/>
+          <inkml:channelProperty channel="F" name="resolution" value="0" units="1/dev"/>
+        </inkml:channelProperties>
+      </inkml:inkSource>
+      <inkml:timestamp xml:id="ts0" timeString="2024-05-07T18:03:26.563"/>
+    </inkml:context>
+    <inkml:brush xml:id="br0">
+      <inkml:brushProperty name="width" value="0.05" units="cm"/>
+      <inkml:brushProperty name="height" value="0.05" units="cm"/>
+      <inkml:brushProperty name="color" value="#E71224"/>
+    </inkml:brush>
+  </inkml:definitions>
+  <inkml:trace contextRef="#ctx0" brushRef="#br0">854 7 24575,'-17'2'0,"0"0"0,1 1 0,-1 1 0,2 2 0,-1-1 0,0 2 0,1-1 0,-14 11 0,-58 21 0,16-17 0,-3-3 0,0-3 0,-120 6 0,174-20 0,0 2 0,0 0 0,0 0 0,-20 8 0,37-10 0,-1 0 0,-1 0 0,1 1 0,1 1 0,-1-2 0,1 1 0,-1 0 0,1 1 0,0-1 0,-1 2 0,1-2 0,0 1 0,0 0 0,1 1 0,-1-1 0,1 0 0,0 1 0,0 0 0,0 0 0,-1-1 0,1 2 0,1-2 0,0 1 0,0 1 0,0-1 0,0 5 0,-1 8 0,0 0 0,2 1 0,0-1 0,1 0 0,0 1 0,2-1 0,0 0 0,0 1 0,3-1 0,-1-1 0,0 1 0,1-1 0,13 20 0,-15-31 0,0-1 0,0 1 0,2-1 0,-2-1 0,1 2 0,0-2 0,0 0 0,1 0 0,-1 0 0,1-1 0,11 4 0,73 16 0,-65-17 0,35 5 0,1-3 0,-1-4 0,94-6 0,-34-1 0,-41 5 0,135-7 0,-189 4 0,-1-3 0,0 1 0,0-2 0,-1-2 0,1 0 0,36-19 0,-49 19 0,1-1 0,-2-1 0,-1 2 0,2-3 0,-3 0 0,1 0 0,0 0 0,-2-1 0,0 0 0,1-1 0,-2 1 0,-1-1 0,0 0 0,0-1 0,0 1 0,-2-1 0,0 0 0,1-21 0,-3 21 0,-1-1 0,0 1 0,-1-1 0,0 1 0,-2-1 0,1 0 0,-2 1 0,-8-21 0,8 24 0,-2 1 0,0-1 0,0 1 0,0 2 0,-1-2 0,-1 1 0,0 1 0,0 0 0,-1 0 0,1 1 0,-14-8 0,11 7 0,-1 3 0,1-1 0,0 1 0,-1 0 0,0 1 0,0 1 0,0 0 0,-1 0 0,-18 0 0,-16 1 0,-58 5 0,18 1 0,50-1-1365,26 1-5461</inkml:trace>
+</inkml:ink>
+</file>
+
+<file path=word/ink/ink7.xml><?xml version="1.0" encoding="utf-8"?>
+<inkml:ink xmlns:inkml="http://www.w3.org/2003/InkML">
+  <inkml:definitions>
+    <inkml:context xml:id="ctx0">
+      <inkml:inkSource xml:id="inkSrc0">
+        <inkml:traceFormat>
+          <inkml:channel name="X" type="integer" min="-2.14748E9" max="2.14748E9" units="cm"/>
+          <inkml:channel name="Y" type="integer" min="-2.14748E9" max="2.14748E9" units="cm"/>
+          <inkml:channel name="F" type="integer" max="32767" units="dev"/>
+        </inkml:traceFormat>
+        <inkml:channelProperties>
+          <inkml:channelProperty channel="X" name="resolution" value="1000" units="1/cm"/>
+          <inkml:channelProperty channel="Y" name="resolution" value="1000" units="1/cm"/>
+          <inkml:channelProperty channel="F" name="resolution" value="0" units="1/dev"/>
+        </inkml:channelProperties>
+      </inkml:inkSource>
+      <inkml:timestamp xml:id="ts0" timeString="2024-05-07T18:03:23.449"/>
+    </inkml:context>
+    <inkml:brush xml:id="br0">
+      <inkml:brushProperty name="width" value="0.05" units="cm"/>
+      <inkml:brushProperty name="height" value="0.05" units="cm"/>
+      <inkml:brushProperty name="color" value="#E71224"/>
+    </inkml:brush>
+  </inkml:definitions>
+  <inkml:trace contextRef="#ctx0" brushRef="#br0">1177 35 24575,'-71'-11'0,"26"2"0,22 5 0,1-1 0,-1 2 0,1 1 0,-1 1 0,0 1 0,0 1 0,1 0 0,-29 8 0,-256 50 0,-55 13 0,351-68 0,0-1 0,0 0 0,1 1 0,-1 1 0,1 0 0,0 0 0,0 2 0,1-1 0,0 2 0,-15 13 0,20-17 0,1 1 0,-1-1 0,1 1 0,0 1 0,0-1 0,0 0 0,1 1 0,0-1 0,1 0 0,-1 1 0,1 0 0,0-1 0,0 1 0,0 0 0,1 0 0,0 0 0,0-1 0,1 2 0,-1-2 0,1 2 0,0-2 0,1 0 0,2 9 0,7 14 0,1 0 0,0-1 0,29 41 0,-3-3 0,-30-51 0,1 0 0,1-1 0,-1 0 0,1-1 0,1-1 0,1 1 0,0-1 0,1-1 0,-1-1 0,1 1 0,1-3 0,0 2 0,0-3 0,0 2 0,2-3 0,-2 0 0,21 4 0,18 5 0,0-3 0,2-3 0,73 3 0,165-15 0,-197-3 0,0-3 0,181-48 0,-266 55 0,0-1 0,-1 0 0,0 0 0,1-2 0,-1 1 0,-1 0 0,1-2 0,-1 1 0,-1-2 0,1 1 0,0-1 0,-2 0 0,0-1 0,0 1 0,0-2 0,0 1 0,-1-1 0,-1 0 0,0-1 0,0 2 0,-1-2 0,0-1 0,0 2 0,-2-1 0,1-1 0,-2 1 0,1 0 0,-1-1 0,-1-18 0,-2 16 0,0 1 0,-1-1 0,-1 1 0,1 1 0,-3-1 0,1 1 0,0-1 0,-1 1 0,-1 1 0,-1-1 0,-12-17 0,-11-9 0,-63-59 0,81 85 0,-1 2 0,1 0 0,-2 0 0,1 2 0,-1 0 0,0 1 0,0-1 0,-1 3 0,0 0 0,-1 0 0,2 1 0,-2 1 0,-23-2 0,-18 4 0,1 1 0,-89 14 0,102-8 0,-26 7-1365,53-10-5461</inkml:trace>
+</inkml:ink>
+</file>
+
+<file path=word/ink/ink8.xml><?xml version="1.0" encoding="utf-8"?>
+<inkml:ink xmlns:inkml="http://www.w3.org/2003/InkML">
+  <inkml:definitions>
+    <inkml:context xml:id="ctx0">
+      <inkml:inkSource xml:id="inkSrc0">
+        <inkml:traceFormat>
+          <inkml:channel name="X" type="integer" min="-2.14748E9" max="2.14748E9" units="cm"/>
+          <inkml:channel name="Y" type="integer" min="-2.14748E9" max="2.14748E9" units="cm"/>
+          <inkml:channel name="F" type="integer" max="32767" units="dev"/>
+        </inkml:traceFormat>
+        <inkml:channelProperties>
+          <inkml:channelProperty channel="X" name="resolution" value="1000" units="1/cm"/>
+          <inkml:channelProperty channel="Y" name="resolution" value="1000" units="1/cm"/>
+          <inkml:channelProperty channel="F" name="resolution" value="0" units="1/dev"/>
+        </inkml:channelProperties>
+      </inkml:inkSource>
+      <inkml:timestamp xml:id="ts0" timeString="2024-05-27T17:15:52.973"/>
+    </inkml:context>
+    <inkml:brush xml:id="br0">
+      <inkml:brushProperty name="width" value="0.05" units="cm"/>
+      <inkml:brushProperty name="height" value="0.05" units="cm"/>
+      <inkml:brushProperty name="color" value="#E71224"/>
+    </inkml:brush>
+  </inkml:definitions>
+  <inkml:trace contextRef="#ctx0" brushRef="#br0">0 75 24575,'55'-3'0,"62"-10"0,51-3 0,375 21 0,-107 0 0,330-14 0,-374 13 0,-115 1 0,83 7 0,4-2 0,17 1 0,175-1 0,-238 1 0,1055-11 0,-948-11 0,1170 11 0,-1095-11 0,-141-5 0,5 0 0,-12 5 0,111-10 0,-36 11 0,337 0 0,759 10 0,-1319 10-1365,-195-10-5461</inkml:trace>
+</inkml:ink>
+</file>
+
+<file path=word/ink/ink9.xml><?xml version="1.0" encoding="utf-8"?>
+<inkml:ink xmlns:inkml="http://www.w3.org/2003/InkML">
+  <inkml:definitions>
+    <inkml:context xml:id="ctx0">
+      <inkml:inkSource xml:id="inkSrc0">
+        <inkml:traceFormat>
+          <inkml:channel name="X" type="integer" min="-2.14748E9" max="2.14748E9" units="cm"/>
+          <inkml:channel name="Y" type="integer" min="-2.14748E9" max="2.14748E9" units="cm"/>
+          <inkml:channel name="F" type="integer" max="32767" units="dev"/>
+        </inkml:traceFormat>
+        <inkml:channelProperties>
+          <inkml:channelProperty channel="X" name="resolution" value="1000" units="1/cm"/>
+          <inkml:channelProperty channel="Y" name="resolution" value="1000" units="1/cm"/>
+          <inkml:channelProperty channel="F" name="resolution" value="0" units="1/dev"/>
+        </inkml:channelProperties>
+      </inkml:inkSource>
+      <inkml:timestamp xml:id="ts0" timeString="2024-05-27T17:14:56.206"/>
+    </inkml:context>
+    <inkml:brush xml:id="br0">
+      <inkml:brushProperty name="width" value="0.05" units="cm"/>
+      <inkml:brushProperty name="height" value="0.05" units="cm"/>
+      <inkml:brushProperty name="color" value="#E71224"/>
+    </inkml:brush>
+  </inkml:definitions>
+  <inkml:trace contextRef="#ctx0" brushRef="#br0">9418 229 24575,'4'-2'0,"-1"0"0,1 0 0,0 0 0,0-1 0,-1 1 0,0-1 0,1 0 0,-1 0 0,0 0 0,4-6 0,2 0 0,25-22 0,1 1 0,1 2 0,69-40 0,-104 67 0,-1 0 0,1 1 0,0-1 0,0 1 0,0-1 0,-1 1 0,1 0 0,0-1 0,0 1 0,0 0 0,0-1 0,0 1 0,0 0 0,0 0 0,0 0 0,0 0 0,0 0 0,-1 0 0,1 0 0,0 0 0,0 1 0,0-1 0,0 0 0,0 0 0,0 1 0,1 0 0,-2 0 0,1 0 0,0 0 0,-1 0 0,1 0 0,-1 0 0,1 0 0,-1 1 0,0-1 0,1 0 0,-1 0 0,0 1 0,0-1 0,0 0 0,0 0 0,0 1 0,0-1 0,0 2 0,-18 67 0,13-53 0,-5 15 0,2 0 0,2 0 0,0 1 0,3 0 0,0 58 0,3-90 3,0 0-1,0 0 0,0 0 1,0 0-1,0 0 0,1 0 1,-1 0-1,0 0 0,1 0 1,-1 0-1,1 0 0,-1 0 1,1-1-1,-1 1 0,1 0 1,0 0-1,-1 0 1,1-1-1,0 1 0,0 0 1,0-1-1,-1 1 0,1-1 1,0 1-1,0-1 0,0 1 1,0-1-1,0 1 0,0-1 1,0 0-1,0 0 0,0 1 1,0-1-1,0 0 0,0 0 1,0 0-1,0 0 0,0 0 1,0 0-1,0-1 1,0 1-1,0 0 0,0 0 1,0-1-1,0 1 0,0-1 1,0 1-1,0-1 0,0 1 1,1-2-1,46-27-1487,-37 20-5341</inkml:trace>
+  <inkml:trace contextRef="#ctx0" brushRef="#br0" timeOffset="450">10169 112 24575,'-6'3'0,"1"-1"0,-1 1 0,1 0 0,0 0 0,0 0 0,0 1 0,1 0 0,-1 0 0,1 0 0,-6 7 0,4-5 0,-9 9 0,1 1 0,1 0 0,1 1 0,-17 29 0,24-39 0,1 1 0,0 0 0,1 0 0,0 0 0,0 1 0,1-1 0,0 1 0,0 0 0,1-1 0,0 1 0,1 0 0,-1 0 0,3 12 0,-2-19 0,1 0 0,-1 0 0,1 0 0,0 0 0,0-1 0,0 1 0,0 0 0,0 0 0,0-1 0,0 1 0,0-1 0,1 1 0,-1-1 0,0 1 0,1-1 0,0 0 0,-1 0 0,1 1 0,3 0 0,-1 0 0,1 0 0,0 0 0,0-1 0,0 0 0,0 0 0,0 0 0,9 0 0,4-1 0,-1-1 0,1-1 0,26-6 0,-32 6 0,1-2 0,-1 1 0,1-2 0,-1 0 0,-1 0 0,1-1 0,-1-1 0,0 0 0,0 0 0,-1-1 0,0 0 0,15-17 0,-20 20 0,-1 0 0,0-1 0,-1 1 0,1-1 0,-1 0 0,0-1 0,0 1 0,-1 0 0,0-1 0,0 1 0,-1-1 0,1 0 0,-2 1 0,1-1 0,-1 0 0,0 0 0,0 0 0,0 0 0,-1 1 0,0-1 0,-1 0 0,0 1 0,0-1 0,0 1 0,-6-11 0,3 6 0,-2 0 0,1 0 0,-2 1 0,1 0 0,-1 1 0,-1 0 0,0 0 0,0 0 0,0 1 0,-1 1 0,-14-9 0,16 11 0,0 1 0,0 0 0,0 0 0,-1 1 0,0 0 0,1 0 0,-1 1 0,0 0 0,0 1 0,0 0 0,0 0 0,0 1 0,0 0 0,-1 1 0,1 0 0,-11 2 0,19-3-36,0 1 0,-1-1 0,1 0 1,0 0-1,-1 1 0,1-1 0,0 1 0,-1-1 0,1 1 0,0 0 0,0-1 0,0 1 0,-1 0 0,1 0 0,0 0 0,0 0 0,0 0 1,0 0-1,1 0 0,-1 0 0,0 0 0,0 0 0,1 1 0,-1-1 0,0 0 0,1 0 0,-1 1 0,1-1 0,0 0 0,-1 1 0,1-1 1,0 1-1,0-1 0,0 0 0,0 1 0,0-1 0,1 3 0,3 5-6790</inkml:trace>
+  <inkml:trace contextRef="#ctx0" brushRef="#br0" timeOffset="932">10613 239 24575,'2'-7'0,"1"1"0,-1 0 0,1 0 0,0 0 0,1 1 0,-1-1 0,1 1 0,8-9 0,-5 5 0,70-87 0,-77 96 0,0 0 0,0 0 0,0 0 0,0 0 0,0 1 0,0-1 0,0 0 0,0 0 0,0 0 0,0 0 0,0 0 0,0 0 0,0 0 0,0 0 0,1 0 0,-1 0 0,0 0 0,0 1 0,0-1 0,0 0 0,0 0 0,0 0 0,0 0 0,0 0 0,0 0 0,1 0 0,-1 0 0,0 0 0,0 0 0,0 0 0,0 0 0,0 0 0,0 0 0,0 0 0,0 0 0,1 0 0,-1 0 0,0 0 0,0 0 0,0 0 0,0 0 0,0 0 0,0 0 0,0 0 0,0 0 0,0-1 0,1 1 0,-1 0 0,0 0 0,0 0 0,0 0 0,0 0 0,0 0 0,0 0 0,0 0 0,0 0 0,0 0 0,0 0 0,0-1 0,0 1 0,0 0 0,-1 15 0,-6 20 0,7-34 0,-8 31 0,2-8 0,0 1 0,1 0 0,2-1 0,0 1 0,2 42 0,1-66 3,0 0 0,0-1 0,0 1-1,0 0 1,0 0 0,1 0 0,-1 0 0,0-1-1,0 1 1,1 0 0,-1 0 0,0-1-1,1 1 1,-1 0 0,1 0 0,-1-1 0,1 1-1,-1 0 1,1-1 0,-1 1 0,1-1 0,0 1-1,-1-1 1,1 1 0,0-1 0,-1 1-1,1-1 1,0 0 0,0 1 0,-1-1 0,1 0-1,0 1 1,0-1 0,0 0 0,0 0 0,-1 0-1,1 0 1,0 0 0,0 0 0,0 0-1,0 0 1,0-1 0,2 1-102,-1-1 0,0 0 0,0 0 0,0 1 0,1-2 0,-1 1 0,0 0 0,-1 0 0,1-1 0,0 1 0,0-1 0,-1 1 0,1-1 0,1-2 0,3-4-6727</inkml:trace>
+  <inkml:trace contextRef="#ctx0" brushRef="#br0" timeOffset="1301.99">11142 102 24575,'-3'2'0,"0"1"0,-1-1 0,1 1 0,0 0 0,0 0 0,1 0 0,-1 0 0,1 0 0,-1 1 0,1-1 0,-3 6 0,0-1 0,-2 3 0,-4 2 0,2 1 0,0 0 0,0 0 0,1 1 0,1 0 0,1 0 0,0 0 0,-5 21 0,11-36 0,0 1 0,-1 0 0,1 0 0,0 0 0,0-1 0,0 1 0,0 0 0,0 0 0,0 0 0,0 0 0,1-1 0,-1 1 0,0 0 0,0 0 0,1 0 0,-1-1 0,0 1 0,1 0 0,-1-1 0,0 1 0,1 0 0,-1-1 0,1 1 0,0 0 0,-1-1 0,1 1 0,-1-1 0,1 1 0,0-1 0,-1 1 0,1-1 0,1 1 0,1 0 0,-1-1 0,1 1 0,0-1 0,0 0 0,-1 0 0,1 0 0,0 0 0,-1-1 0,1 1 0,3-1 0,5-2 0,0-1 0,-1 0 0,0 0 0,12-6 0,-19 8 0,19-11 0,0-2 0,-1 0 0,24-23 0,-40 34 0,0-2 0,-1 1 0,0 0 0,0-1 0,0 0 0,0 0 0,4-11 0,-7 14 0,0 0 0,0 0 0,0 0 0,-1-1 0,1 1 0,-1 0 0,0 0 0,0 0 0,0-1 0,0 1 0,-1 0 0,1 0 0,-1 0 0,0 0 0,0-1 0,0 1 0,-2-4 0,2 5 5,0 1-1,0-1 1,-1 0 0,1 1-1,0-1 1,-1 1-1,1 0 1,-1-1 0,1 1-1,-1 0 1,0 0-1,1 0 1,-1 0 0,0 0-1,0 0 1,0 1-1,0-1 1,0 0 0,0 1-1,0 0 1,0-1-1,0 1 1,0 0 0,-2 0-1,-50 9-1327,52-9 1166,-7 2-6669</inkml:trace>
+  <inkml:trace contextRef="#ctx0" brushRef="#br0" timeOffset="1678">11629 208 24575,'2'-5'0,"0"1"0,0 0 0,0 0 0,0 0 0,1 0 0,-1 1 0,1-1 0,0 1 0,0 0 0,1-1 0,-1 1 0,5-2 0,5-8 0,130-126 0,-143 139 0,1-1 0,-1 1 0,0 0 0,0-1 0,0 1 0,1 0 0,-1-1 0,0 1 0,0 0 0,1 0 0,-1-1 0,0 1 0,1 0 0,-1 0 0,0-1 0,1 1 0,-1 0 0,0 0 0,1 0 0,-1 0 0,0 0 0,1 0 0,-1 0 0,1-1 0,-1 1 0,0 0 0,1 0 0,-1 0 0,0 1 0,1-1 0,-1 0 0,1 0 0,-1 0 0,0 0 0,1 0 0,-1 0 0,1 1 0,2 15 0,-8 32 0,4-40 0,-6 30-100,-4 46 322,11-80-309,-1 0-1,1-1 1,1 1-1,-1 0 1,0 0-1,1 0 1,0-1-1,0 1 1,0 0-1,0-1 1,0 1-1,1-1 1,0 1-1,0-1 1,0 0-1,4 6 1</inkml:trace>
+  <inkml:trace contextRef="#ctx0" brushRef="#br0" timeOffset="2051.01">12370 101 24575,'-5'1'0,"-1"0"0,0 1 0,1-1 0,-1 1 0,1 0 0,-1 1 0,1 0 0,0-1 0,0 2 0,0-1 0,0 0 0,1 1 0,-1 0 0,1 0 0,0 1 0,0-1 0,1 1 0,-1-1 0,1 1 0,-5 10 0,6-11 0,0 1 0,0-1 0,0 1 0,0 0 0,1 0 0,0 0 0,0-1 0,0 1 0,1 0 0,-1 0 0,2 7 0,-1-9 0,0 0 0,1 0 0,0 0 0,0 0 0,0-1 0,0 1 0,0 0 0,0-1 0,1 1 0,-1 0 0,1-1 0,0 0 0,0 1 0,0-1 0,0 0 0,0 0 0,0 0 0,0 0 0,6 2 0,-4-2 0,1 0 0,0 0 0,-1-1 0,1 1 0,0-1 0,0-1 0,0 1 0,0-1 0,0 0 0,0 0 0,0 0 0,0-1 0,0 1 0,0-1 0,0-1 0,0 1 0,0-1 0,5-2 0,12-5 0,0-1 0,27-18 0,-47 27 0,12-7 0,-1-1 0,0 0 0,-1-1 0,17-17 0,-26 24 0,0 0 0,0 0 0,0-1 0,0 1 0,-1-1 0,1 0 0,-1 0 0,0 1 0,0-1 0,-1-1 0,1 1 0,-1 0 0,0 0 0,0 0 0,0-1 0,-1 1 0,0-1 0,1 1 0,-1 0 0,-1-1 0,0-4 0,0 8-37,1-1 0,-1 1 1,0-1-1,0 0 0,0 1 0,0 0 0,-1-1 0,1 1 0,0 0 0,-1-1 0,1 1 0,-1 0 1,1 0-1,-1 0 0,1 0 0,-1 1 0,0-1 0,1 0 0,-1 1 0,0-1 0,0 1 0,1-1 1,-1 1-1,0 0 0,0 0 0,0 0 0,1 0 0,-1 0 0,0 0 0,0 0 0,0 1 0,1-1 1,-1 1-1,0-1 0,0 1 0,-2 1 0</inkml:trace>
+  <inkml:trace contextRef="#ctx0" brushRef="#br0" timeOffset="-3645.14">3840 133 24575,'-2'0'0,"1"1"0,-1-1 0,0 1 0,0 0 0,1 0 0,-1 0 0,1 0 0,-1 0 0,1 0 0,0 0 0,-1 1 0,1-1 0,0 1 0,0-1 0,0 0 0,0 1 0,0 0 0,0-1 0,0 1 0,0 0 0,1-1 0,-1 1 0,1 0 0,-1 2 0,-10 46 0,9-32 0,0 0 0,1 0 0,1 1 0,1-1 0,1 0 0,0 0 0,8 26 0,-8-38 0,0-1 0,0 0 0,0 1 0,1-1 0,-1 0 0,1-1 0,0 1 0,1-1 0,-1 1 0,1-1 0,0 0 0,0 0 0,1 0 0,-1-1 0,1 0 0,-1 0 0,1 0 0,0 0 0,0-1 0,0 1 0,1-1 0,-1-1 0,0 1 0,1-1 0,-1 0 0,1 0 0,0 0 0,5-1 0,3 0 0,-1-1 0,0-1 0,0 0 0,0 0 0,0-1 0,0-1 0,-1 0 0,0-1 0,1 0 0,-2-1 0,1 0 0,-1-1 0,0-1 0,0 1 0,-1-2 0,0 1 0,0-1 0,-1-1 0,13-16 0,-17 19 0,0 0 0,-1 0 0,1 0 0,-1 0 0,-1-1 0,1 1 0,-1-1 0,-1 0 0,1 0 0,-1 0 0,-1-1 0,1 1 0,-2 0 0,1-1 0,-1 1 0,0 0 0,-1-1 0,0 1 0,0 0 0,-1-1 0,0 1 0,0 0 0,-1 0 0,0 1 0,0-1 0,-1 0 0,0 1 0,0 0 0,-1 0 0,0 0 0,-10-10 0,10 13 0,0-1 0,-1 1 0,0-1 0,0 2 0,0-1 0,0 1 0,-1 0 0,0 0 0,1 0 0,-1 1 0,0 0 0,0 1 0,0-1 0,-9 1 0,-3-1 0,0 2 0,0 0 0,0 1 0,-23 4 0,34-3-188,-1 1 0,1-1-1,0 1 1,-12 7 0,17-9-236,-6 3-6402</inkml:trace>
+  <inkml:trace contextRef="#ctx0" brushRef="#br0" timeOffset="-3121.11">4593 261 24575,'-4'3'0,"1"-1"0,-1 2 0,1-1 0,0 0 0,1 1 0,-1-1 0,0 1 0,1 0 0,0 0 0,0 0 0,0 0 0,-1 5 0,1-4 0,-6 8 0,2 2 0,0-1 0,0 1 0,2 0 0,0 0 0,-3 23 0,6-34 0,1 0 0,0 0 0,0 0 0,0 1 0,1-1 0,0 0 0,-1 0 0,1 0 0,1 0 0,-1 0 0,1 0 0,-1-1 0,1 1 0,0 0 0,0-1 0,1 1 0,-1-1 0,1 0 0,0 0 0,0 0 0,0 0 0,0 0 0,0-1 0,0 1 0,1-1 0,-1 0 0,1 0 0,0 0 0,4 1 0,10 4 0,1-1 0,0-1 0,0-1 0,0 0 0,1-2 0,-1 0 0,1-1 0,0-1 0,-1-1 0,1-1 0,-1 0 0,1-2 0,-1 0 0,0-1 0,-1-1 0,1 0 0,-1-2 0,0 0 0,-1-1 0,26-18 0,-36 22 0,0-1 0,-1 0 0,0 0 0,-1 0 0,1-1 0,-1 0 0,0 0 0,-1 0 0,0-1 0,0 0 0,0 0 0,-1 0 0,0 0 0,-1 0 0,0 0 0,0-1 0,-1 1 0,0-1 0,0 1 0,-1-1 0,0 1 0,0-1 0,-1 0 0,-1 1 0,-3-17 0,2 16 0,-1 0 0,0-1 0,0 1 0,0 0 0,-1 1 0,0-1 0,-1 1 0,0 0 0,-1 0 0,1 1 0,-1 0 0,-1 0 0,1 1 0,-1 0 0,0 0 0,0 0 0,-1 1 0,0 1 0,0-1 0,0 2 0,0-1 0,-11-2 0,-3 1 24,1 1 0,-1 0 0,0 2 0,-38 1 0,48 2-173,0 0 1,0 1-1,0 1 1,0 0-1,0 0 1,1 1-1,0 1 1,0 0-1,-19 11 1,23-11-6678</inkml:trace>
+  <inkml:trace contextRef="#ctx0" brushRef="#br0" timeOffset="-2617.09">5355 186 24575,'-2'19'0,"0"1"0,-7 29 0,6-37 0,0 1 0,1-1 0,0 1 0,1 0 0,0-1 0,1 1 0,1 0 0,3 21 0,-2-30 0,0-1 0,0 1 0,0-1 0,0 0 0,0 0 0,1 0 0,-1 0 0,1 0 0,0-1 0,0 1 0,0-1 0,0 0 0,1 1 0,-1-1 0,0-1 0,1 1 0,0-1 0,-1 1 0,1-1 0,0 0 0,0 0 0,-1-1 0,6 1 0,11 2 0,0-1 0,1-1 0,21-1 0,-19-2 0,-1 0 0,1-2 0,-1 0 0,1-2 0,-1 0 0,-1-2 0,1 0 0,22-13 0,-36 16 0,1 0 0,0-1 0,-1 0 0,0 0 0,-1-1 0,1 0 0,-1 0 0,-1-1 0,8-10 0,-11 13 0,0 0 0,0-1 0,-1 0 0,0 1 0,0-1 0,0 0 0,0 0 0,-1 0 0,0 0 0,0-1 0,-1 1 0,0 0 0,0 0 0,0 0 0,-1-1 0,-1-5 0,1 7 7,0 1-1,-1-1 0,1 1 0,-1 0 1,0 0-1,0 0 0,0 0 1,0 0-1,-1 0 0,1 0 1,-1 1-1,0-1 0,-1 1 0,1 0 1,0 0-1,-1 0 0,0 0 1,-5-3-1,2 3-155,0 0 1,-1 0-1,1 0 1,-1 1-1,1 0 1,-1 1-1,0 0 1,0 0-1,-15 0 1,12 1-6678</inkml:trace>
+  <inkml:trace contextRef="#ctx0" brushRef="#br0" timeOffset="-2241.09">6095 165 24575,'-24'58'0,"22"-53"0,0 1 0,1 0 0,-1-1 0,1 1 0,1 0 0,-1 0 0,1-1 0,0 1 0,0 0 0,1 0 0,-1 0 0,1-1 0,1 1 0,-1 0 0,1-1 0,0 1 0,0-1 0,1 0 0,-1 0 0,1 0 0,1 0 0,-1 0 0,0 0 0,1-1 0,0 0 0,0 0 0,1 0 0,-1 0 0,1-1 0,-1 1 0,1-1 0,0 0 0,1-1 0,-1 1 0,0-1 0,1 0 0,-1 0 0,1-1 0,0 1 0,10 0 0,-2 0 0,1-1 0,-1 0 0,0-1 0,1 0 0,-1-1 0,0-1 0,1 0 0,-1-1 0,0-1 0,-1 0 0,1-1 0,-1 0 0,0-1 0,0 0 0,0-1 0,-1-1 0,0 0 0,-1 0 0,0-1 0,0-1 0,-1 0 0,0-1 0,0 1 0,-1-2 0,-1 1 0,0-1 0,-1-1 0,0 1 0,9-25 0,-13 29 0,-1 0 0,1 0 0,-1 0 0,-1-1 0,0 1 0,0-1 0,0 1 0,-1-1 0,-1 1 0,1-1 0,-3-11 0,2 17 0,0-1 0,-1 1 0,1-1 0,-1 1 0,1 0 0,-1 0 0,0-1 0,0 1 0,0 0 0,-1 1 0,1-1 0,-1 0 0,1 1 0,-1-1 0,0 1 0,0 0 0,0 0 0,0 0 0,-1 0 0,1 1 0,0-1 0,-1 1 0,1 0 0,-1 0 0,0 0 0,1 0 0,-1 1 0,-4-1 0,-5 1-151,0-1-1,-1 2 0,1 0 0,0 1 1,0 0-1,0 1 0,0 0 1,-22 9-1,16-4-6674</inkml:trace>
+  <inkml:trace contextRef="#ctx0" brushRef="#br0" timeOffset="-1869.08">6888 133 24575,'-10'0'0,"0"2"0,0-1 0,0 1 0,0 1 0,0 0 0,1 0 0,-1 1 0,1 1 0,0-1 0,0 1 0,0 1 0,1-1 0,0 2 0,-10 8 0,14-11 0,-1 0 0,1 0 0,-1 1 0,1 0 0,1-1 0,-1 2 0,1-1 0,-1 0 0,2 1 0,-1-1 0,0 1 0,1 0 0,0 0 0,1 0 0,-1 0 0,1 0 0,0 0 0,1 0 0,0 0 0,-1 1 0,2-1 0,-1 0 0,1 0 0,2 9 0,-1-11 0,0-1 0,0 0 0,0 0 0,0 0 0,1 0 0,-1 0 0,1 0 0,0-1 0,-1 0 0,1 1 0,1-1 0,-1 0 0,0 0 0,0 0 0,1-1 0,-1 1 0,1-1 0,-1 0 0,1 0 0,0 0 0,-1 0 0,7 0 0,10 1 0,0 0 0,35-2 0,-41-1 0,1-1 0,-1 0 0,0-1 0,0 0 0,-1-1 0,1-1 0,-1 0 0,0-1 0,0 0 0,-1-1 0,1-1 0,-2 0 0,18-14 0,-25 18 0,1 0 0,-1-1 0,0 1 0,0-1 0,0 1 0,-1-1 0,0 0 0,0-1 0,0 1 0,0 0 0,-1-1 0,0 0 0,0 1 0,-1-1 0,1 0 0,-1 0 0,0 0 0,-1 0 0,0 0 0,0 0 0,0 0 0,0 0 0,-1 0 0,0 0 0,0 0 0,-1 1 0,0-1 0,0 0 0,0 1 0,-1-1 0,1 1 0,-1 0 0,-8-10 0,4 6 9,0 1-1,-1 0 1,0 0-1,-1 1 1,1 0 0,-1 0-1,-1 1 1,1 0-1,-1 1 1,0 0-1,-1 0 1,1 1-1,-18-4 1,19 6-92,0-1 1,0 2-1,0-1 1,0 1-1,0 1 1,0 0-1,0 0 1,0 0-1,0 1 1,0 1-1,0 0 1,0 0-1,0 0 1,1 1-1,-1 1 1,1-1-1,-10 7 1,8-3-6744</inkml:trace>
+  <inkml:trace contextRef="#ctx0" brushRef="#br0" timeOffset="-1477.09">7311 207 24575,'-3'0'0,"-1"0"0,1 0 0,0 1 0,-1-1 0,1 1 0,0 0 0,0 0 0,-1 0 0,1 1 0,0-1 0,0 1 0,0 0 0,1 0 0,-1 0 0,0 0 0,1 0 0,-4 3 0,2 0 0,0 1 0,0 0 0,0-1 0,0 1 0,1 1 0,0-1 0,0 0 0,-1 8 0,0-1 0,1 0 0,0 0 0,1 0 0,1 0 0,0 0 0,1 0 0,0 0 0,3 22 0,-1-31 0,-1 1 0,1-1 0,0 1 0,1-1 0,-1 0 0,1 0 0,0 0 0,0 0 0,0 0 0,0-1 0,0 1 0,1-1 0,0 0 0,0 0 0,0 0 0,0-1 0,0 1 0,0-1 0,1 0 0,-1 0 0,1 0 0,-1-1 0,1 0 0,0 0 0,0 0 0,5 0 0,4 1 0,0 0 0,0-2 0,0 1 0,1-2 0,-1 0 0,0-1 0,26-6 0,-27 3 0,0 0 0,-1-1 0,0 0 0,0-1 0,0-1 0,-1 0 0,0 0 0,0-1 0,-1-1 0,0 1 0,-1-2 0,0 1 0,-1-1 0,0-1 0,0 1 0,6-16 0,-10 20 0,-1 0 0,0 0 0,0 0 0,-1-1 0,0 1 0,0-1 0,0 0 0,-1 1 0,0-1 0,-1 0 0,0 1 0,0-1 0,-1 0 0,0 0 0,0 1 0,0-1 0,-1 0 0,-1 1 0,1 0 0,-1-1 0,0 1 0,-1 0 0,1 1 0,-2-1 0,1 1 0,-1-1 0,1 1 0,-2 1 0,1-1 0,-7-5 0,3 4 11,-1 1 0,1-1 0,-1 2 0,-1-1 0,1 1 0,-1 1-1,0 0 1,0 0 0,0 1 0,-15-2 0,20 4-82,0 0 1,0 1-1,-1-1 0,1 1 0,0 1 1,0-1-1,0 1 0,0 0 1,0 0-1,0 1 0,0-1 0,0 1 1,0 1-1,1-1 0,-1 1 1,1 0-1,0 0 0,0 1 0,0 0 1,-7 6-1,1 3-6755</inkml:trace>
+  <inkml:trace contextRef="#ctx0" brushRef="#br0" timeOffset="-1106.05">8043 270 24575,'-5'0'0,"1"0"0,0 0 0,0 1 0,0-1 0,0 1 0,0 0 0,0 0 0,0 0 0,0 1 0,1-1 0,-1 1 0,0 0 0,1 0 0,-7 5 0,5-2 0,0 1 0,0-1 0,1 1 0,-1 0 0,2 0 0,-1 1 0,-5 11 0,1 0 0,1 1 0,-8 26 0,14-40 0,-1 0 0,1 0 0,0 0 0,1 1 0,-1-1 0,1 0 0,0 1 0,0-1 0,1 0 0,-1 1 0,1-1 0,0 0 0,1 0 0,1 5 0,-1-7 0,0-1 0,0 0 0,0 0 0,0-1 0,0 1 0,0 0 0,0-1 0,1 1 0,-1-1 0,0 0 0,1 0 0,-1 0 0,1 0 0,0 0 0,-1 0 0,1-1 0,0 1 0,-1-1 0,1 0 0,0 0 0,-1 0 0,1 0 0,0 0 0,0-1 0,-1 1 0,4-2 0,6 0 0,0-1 0,0 0 0,0-1 0,16-8 0,-10 2 0,0-1 0,0-1 0,-1 0 0,0-1 0,-1-1 0,-1-1 0,0 0 0,23-31 0,-31 37 0,-1-1 0,0 0 0,-1 0 0,0-1 0,-1 1 0,1-1 0,3-21 0,-7 25 0,0 0 0,0 0 0,-1 0 0,0 0 0,0 0 0,-1 0 0,0 0 0,0 0 0,0 0 0,-1 0 0,0 0 0,-1 1 0,-5-11 0,6 12 5,-1 1-1,0 0 1,1 0-1,-2 1 0,1-1 1,0 0-1,-1 1 1,1 0-1,-1 0 1,0 0-1,0 1 0,-1-1 1,1 1-1,0 0 1,-1 0-1,1 0 1,-1 1-1,0-1 1,1 1-1,-1 0 0,0 1 1,0-1-1,0 1 1,1 0-1,-1 0 1,-6 1-1,-3 1-169,0 0 0,1 1 0,0 1 0,-1 0 0,1 1 0,0 0 0,1 1 0,-13 7 0,10-3-6661</inkml:trace>
+  <inkml:trace contextRef="#ctx0" brushRef="#br0" timeOffset="-484">8699 334 24575,'1'-9'0,"0"1"0,0-1 0,1 1 0,0 0 0,0-1 0,1 1 0,0 0 0,1 0 0,-1 1 0,2-1 0,-1 1 0,9-11 0,9-8 0,45-44 0,-33 36 0,-33 33 0,-1 1 0,0-1 0,0 1 0,1 0 0,-1-1 0,0 1 0,0-1 0,1 1 0,-1 0 0,0-1 0,1 1 0,-1 0 0,0-1 0,1 1 0,-1 0 0,1 0 0,-1-1 0,0 1 0,1 0 0,-1 0 0,1 0 0,-1 0 0,1 0 0,-1-1 0,1 1 0,-1 0 0,1 0 0,-1 0 0,1 0 0,-1 0 0,1 0 0,-1 1 0,1-1 0,-1 0 0,0 0 0,1 0 0,-1 0 0,1 0 0,-1 1 0,1-1 0,-1 0 0,0 0 0,1 1 0,-1-1 0,1 0 0,-1 1 0,6 29 0,-11 49 0,5-74 0,-1 1 0,-10 146 0,11-133 0,0-1 0,2 0 0,0 1 0,1-1 0,0 0 0,8 20 0,-11-37-5,0 1 1,1-1-1,-1 0 0,1 0 0,-1 0 0,1 0 0,-1 0 1,1 0-1,0 1 0,-1-2 0,1 1 0,0 0 0,0 0 1,0 0-1,0 0 0,0 0 0,0-1 0,0 1 0,0 0 1,1 0-1,-1-1 13,0 0 1,0 0-1,0 0 0,0 0 1,0 0-1,0-1 1,-1 1-1,1 0 0,0 0 1,0-1-1,0 1 1,0-1-1,-1 1 1,1-1-1,0 1 0,0-1 1,-1 1-1,1-1 1,0 1-1,0-2 0,5-6-118,0 0 0,-1 0-1,0 0 1,4-10-1,-3 8-777,1-2-5938</inkml:trace>
+  <inkml:trace contextRef="#ctx0" brushRef="#br0" timeOffset="6258.17">869 1150 24575,'-9'1'0,"0"1"0,1 1 0,-1-1 0,1 2 0,-1-1 0,1 1 0,0 0 0,-8 6 0,-20 9 0,30-16 0,-29 11 0,0 3 0,-49 31 0,77-44 0,0 0 0,1 1 0,-1 0 0,1 0 0,0 1 0,1 0 0,-1 0 0,1 0 0,0 1 0,1-1 0,-1 1 0,1 0 0,1 1 0,-1-1 0,1 1 0,0-1 0,1 1 0,-2 13 0,3-17 0,1 1 0,1-1 0,-1 1 0,1-1 0,-1 1 0,1-1 0,1 0 0,-1 1 0,0-1 0,1 0 0,0 0 0,0 0 0,0 0 0,6 6 0,-2-3 0,0 0 0,0 0 0,1-1 0,0 0 0,0-1 0,15 9 0,6 0 0,-1-1 0,2-1 0,37 9 0,-51-16 0,0-2 0,1 0 0,-1-1 0,0 0 0,1-1 0,-1-1 0,1 0 0,27-5 0,-38 4 0,-1 1 0,0-1 0,1-1 0,-1 1 0,0 0 0,0-1 0,0 0 0,0 0 0,0 0 0,0-1 0,0 1 0,-1-1 0,1 0 0,-1 0 0,0 0 0,0 0 0,0-1 0,0 1 0,0-1 0,-1 1 0,0-1 0,0 0 0,0 0 0,0 0 0,-1-1 0,1 1 0,-1 0 0,0-1 0,0 1 0,-1 0 0,1-1 0,-1 1 0,0-1 0,-1-6 0,1 8 2,-1-1-1,1 1 0,-1-1 1,0 1-1,0 0 0,-1 0 1,1-1-1,-1 1 0,1 0 1,-1 0-1,0 0 0,0 1 1,0-1-1,-1 0 1,1 1-1,-1-1 0,1 1 1,-1 0-1,0 0 0,0 0 1,0 0-1,0 1 0,0-1 1,-6-1-1,-9-4-39,0 2-1,0 0 1,-30-3 0,-8-2-1208,46 7-5580</inkml:trace>
+  <inkml:trace contextRef="#ctx0" brushRef="#br0" timeOffset="6763.27">1314 1160 24575,'80'-13'0,"12"6"0,107 5 0,-109 3 0,-77 1-80,-20 1 280,-20 2-1685,16-5-5341</inkml:trace>
+  <inkml:trace contextRef="#ctx0" brushRef="#br0" timeOffset="7307.27">1335 1171 24575,'1'0'0,"1"0"0,-1 0 0,0 0 0,1 0 0,-1 0 0,0 1 0,0-1 0,1 0 0,-1 1 0,0-1 0,0 1 0,0-1 0,0 1 0,1 0 0,-1 0 0,0-1 0,0 1 0,0 0 0,0 0 0,-1 0 0,1 0 0,0 0 0,0 0 0,-1 0 0,1 0 0,0 1 0,0 1 0,0 1 0,0 0 0,0 1 0,0-1 0,0 0 0,-1 1 0,0-1 0,0 1 0,-1 6 0,-1 5 0,-1 0 0,-1 0 0,-10 27 0,14-43 0,0 1 0,0-1 0,0 1 0,0 0 0,0-1 0,0 1 0,0-1 0,1 1 0,-1 0 0,0-1 0,0 1 0,0-1 0,1 1 0,-1-1 0,0 1 0,0-1 0,1 1 0,-1-1 0,0 1 0,1-1 0,-1 1 0,1-1 0,-1 1 0,1-1 0,-1 0 0,1 1 0,-1-1 0,1 0 0,-1 0 0,1 1 0,-1-1 0,1 0 0,0 0 0,-1 0 0,1 0 0,-1 1 0,1-1 0,-1 0 0,1 0 0,0 0 0,-1 0 0,1 0 0,-1-1 0,1 1 0,1 0 0,40-1 0,-31 0 0,46 0 0,80 9 0,-117-6 0,0 1 0,0 1 0,-1 2 0,1-1 0,-1 2 0,-1 1 0,29 15 0,-46-23 0,0 1 0,1-1 0,-1 1 0,0 0 0,0 0 0,0-1 0,0 1 0,0 0 0,0 0 0,0 0 0,0 0 0,0 0 0,0 1 0,0-1 0,-1 0 0,1 0 0,0 0 0,-1 1 0,1-1 0,-1 0 0,0 1 0,1-1 0,-1 1 0,0-1 0,0 0 0,0 2 0,0-1 0,-1 1 0,0-1 0,0 0 0,0 0 0,0 0 0,0-1 0,0 1 0,-1 0 0,1 0 0,0-1 0,-1 1 0,0-1 0,1 1 0,-4 1 0,-6 5 0,0-2 0,0 0 0,-1 0 0,-16 6 0,-6-2 0,-1-1 0,0-1 0,-53 4 0,-111-3 0,158-8 0,10-5 120,31 4-160,-1 0 0,0-1 0,1 1-1,-1 0 1,0-1 0,1 1 0,-1-1 0,0 1 0,1-1 0,-1 1 0,1-1-1,-1 1 1,1-1 0,-1 0 0,1 1 0,0-1 0,-1 0 0,1 1-1,0-1 1,-1 0 0,1 0 0,0 1 0,0-1 0,0 0 0,0 0-1,-1 1 1,1-1 0,0 0 0,0 0 0,1 1 0,-1-1 0,0 0 0,0 0-1,0 1 1,0-1 0,1-1 0</inkml:trace>
+  <inkml:trace contextRef="#ctx0" brushRef="#br0" timeOffset="9214.59">2055 1159 24575,'5'-2'0,"0"-1"0,0 1 0,0-1 0,0 1 0,1 1 0,-1-1 0,1 1 0,-1 0 0,1 0 0,0 1 0,10 0 0,-1-1 0,18-3 0,30-3 0,0 3 0,118 6 0,-181-2-20,0 0-1,0 0 1,0 0 0,0 0-1,0 0 1,0 0 0,1 0-1,-1 0 1,0 0-1,0 0 1,0 0 0,0 0-1,0 0 1,0 0 0,1 0-1,-1 0 1,0 0-1,0 0 1,0 0 0,0 0-1,0 0 1,0 0 0,1 0-1,-1 0 1,0 0-1,0 0 1,0 0 0,0 0-1,0 0 1,0 0 0,0 0-1,1 0 1,-1 1-1,0-1 1,0 0 0,0 0-1,0 0 1,0 0-1,0 0 1,0 0 0,0 0-1,0 0 1,0 1 0,0-1-1,0 0 1,0 0-1,0 0 1,1 0 0,-1 0-1,0 0 1,0 1 0,0-1-1,0 0 1,0 0-1,-1 0 1,1 0 0,0 0-1,0 0 1,0 1 0,0-1-1,0 0 1,0 0-1,0 0 1,0 0 0,0 0-1,0 1 1</inkml:trace>
+  <inkml:trace contextRef="#ctx0" brushRef="#br0" timeOffset="9775.63">2000 1150 24575,'2'0'0,"0"0"0,0 1 0,0 0 0,0-1 0,0 1 0,0 0 0,0 0 0,-1 0 0,1 0 0,0 1 0,-1-1 0,1 0 0,-1 1 0,1-1 0,-1 1 0,0-1 0,1 1 0,-1 0 0,0-1 0,0 1 0,0 0 0,-1 0 0,1 0 0,0 0 0,-1 0 0,1 0 0,-1 0 0,1 0 0,-1 0 0,0 3 0,5 71 0,-5-67 0,-4 29 0,1 13 0,3-50 0,1 0 0,-1-1 0,0 1 0,1 0 0,-1 0 0,1 0 0,0 0 0,-1-1 0,1 1 0,0 0 0,-1 0 0,1-1 0,0 1 0,0-1 0,-1 1 0,1-1 0,0 1 0,0-1 0,0 1 0,0-1 0,0 0 0,0 1 0,0-1 0,0 0 0,0 0 0,0 0 0,0 0 0,0 0 0,0 0 0,-1 0 0,1 0 0,2 0 0,39-6 0,-29 3 0,12 0 0,0 1 0,0 1 0,33 3 0,-50-2 0,0 1 0,0 0 0,0 1 0,0-1 0,0 2 0,0-1 0,0 1 0,-1 0 0,1 1 0,-1 0 0,0 0 0,0 1 0,0-1 0,6 7 0,-11-9 0,0 0 0,0 1 0,0-1 0,0 0 0,0 1 0,-1 0 0,1-1 0,-1 1 0,1 0 0,-1 0 0,0 0 0,0 0 0,-1 0 0,1 0 0,0 0 0,-1 0 0,0 0 0,0 0 0,0 0 0,0 0 0,0 0 0,-1 0 0,1 0 0,-1 1 0,0-1 0,0-1 0,0 1 0,0 0 0,-2 3 0,0-1 0,0-1 0,-1 1 0,1-1 0,-1 0 0,0 0 0,0 0 0,0 0 0,-1-1 0,0 1 0,1-1 0,-1-1 0,0 1 0,0-1 0,-11 4 0,-12 2 0,0-1 0,0-1 0,-1-2 0,0 0 0,0-2 0,1-2 0,-1 0 0,0-2 0,-38-7 0,58 6-1365</inkml:trace>
+  <inkml:trace contextRef="#ctx0" brushRef="#br0" timeOffset="10486.59">2677 1245 24575,'0'-5'0,"0"0"0,0 0 0,0 0 0,1 0 0,0 0 0,0 0 0,0 1 0,1-1 0,0 0 0,-1 1 0,2-1 0,-1 1 0,0-1 0,1 1 0,0 0 0,3-4 0,0 3 0,0 0 0,0 1 0,0 0 0,0 0 0,1 0 0,0 0 0,0 1 0,0 0 0,14-3 0,-7 2 0,0 1 0,-1 1 0,1 0 0,0 0 0,0 2 0,0 0 0,25 3 0,-36-3 0,0 0 0,0 0 0,0 1 0,0 0 0,0-1 0,0 1 0,0 0 0,0 1 0,-1-1 0,1 0 0,0 1 0,-1 0 0,1-1 0,-1 1 0,1 0 0,-1 0 0,0 0 0,0 1 0,0-1 0,0 0 0,0 1 0,-1 0 0,1-1 0,-1 1 0,0 0 0,1 0 0,-1-1 0,0 1 0,-1 0 0,1 0 0,-1 0 0,1 0 0,-1 0 0,0 0 0,0 0 0,0 1 0,0-1 0,-1 0 0,1 0 0,-1 0 0,-1 4 0,-1 0 0,0 0 0,0 0 0,0-1 0,-1 1 0,0-1 0,-1 1 0,0-1 0,0-1 0,0 1 0,0-1 0,-1 0 0,0 0 0,0 0 0,0-1 0,-10 5 0,16-8 0,-1-1 0,1 1 0,-1 0 0,1-1 0,-1 1 0,1 0 0,-1-1 0,1 1 0,-1 0 0,1 0 0,0-1 0,-1 1 0,1 0 0,0 0 0,0 0 0,0-1 0,0 1 0,0 0 0,0 0 0,0 0 0,0-1 0,0 1 0,0 0 0,0 0 0,0 0 0,0 0 0,1-1 0,-1 1 0,0 0 0,1 0 0,-1-1 0,0 1 0,1 0 0,-1-1 0,1 1 0,-1 0 0,1-1 0,0 1 0,0 0 0,32 34 0,-17-19 0,-14-13 0,1-1 0,-1 1 0,0 0 0,0 0 0,-1 0 0,1 0 0,-1 0 0,1 0 0,-1 1 0,0-1 0,0 0 0,-1 1 0,1-1 0,-1 0 0,1 1 0,-1-1 0,0 1 0,0-1 0,-1 7 0,-1-7 0,0 0 0,1 0 0,-1 0 0,0 0 0,-1 0 0,1-1 0,0 1 0,-1-1 0,1 1 0,-1-1 0,0 0 0,0 0 0,0 0 0,0 0 0,0-1 0,0 1 0,-1-1 0,1 0 0,-5 1 0,-60 18 0,-1-3 0,0-2 0,-135 8 0,198-22-107,-23-2 348,29 1-273,-1 0 0,1 0 0,-1 0 0,1 0 0,-1-1 0,1 1 0,-1 0 0,1 0 1,-1-1-1,1 1 0,0 0 0,-1 0 0,1-1 0,-1 1 0,1-1 0,0 1 0,-1 0 1,1-1-1,0 1 0,-1-1 0,1 1 0,0-1 0,0 1 0,0 0 0,-1-1 1,1 1-1,0-1 0,0 0 0,0 1 0,0-1 0,0 1 0,0-1 0,0 1 0,0-1 1,0 1-1,0-1 0,0 1 0,0-1 0,0 1 0,1-1 0,-1 1 0,0-1 1,0 1-1,0-1 0,1 1 0,-1-1 0,4-7-6794</inkml:trace>
+  <inkml:trace contextRef="#ctx0" brushRef="#br0" timeOffset="10923.61">3164 1127 24575,'92'-6'0,"-65"3"0,0 1 0,0 1 0,28 3 0,-48 2-1365</inkml:trace>
+  <inkml:trace contextRef="#ctx0" brushRef="#br0" timeOffset="11446.29">3164 1171 24575,'1'0'0,"0"1"0,0-1 0,0 1 0,0-1 0,0 1 0,-1 0 0,1-1 0,0 1 0,0 0 0,0 0 0,-1-1 0,1 1 0,0 0 0,-1 0 0,1 0 0,-1 0 0,1 0 0,-1 0 0,1 0 0,-1 0 0,0 0 0,1 0 0,-1 2 0,8 31 0,-6-26 0,0 24 0,-3-28 0,1 0 0,0 1 0,0-1 0,0 0 0,1 1 0,0-1 0,-1 0 0,2 0 0,-1 0 0,0 0 0,4 8 0,-1-11 0,0 0 0,0 0 0,1-1 0,-1 0 0,0 1 0,0-1 0,0-1 0,1 1 0,-1 0 0,0-1 0,7-2 0,10 0 0,-10 3 0,1 1 0,0 0 0,-1 1 0,1 0 0,-1 1 0,1 0 0,-1 1 0,0 0 0,0 1 0,-1 0 0,0 0 0,1 1 0,10 9 0,-17-12 0,0 0 0,-1 0 0,1 0 0,-1 0 0,0 0 0,0 1 0,0-1 0,0 1 0,-1 0 0,1 0 0,-1 0 0,0 0 0,0 0 0,-1 1 0,1-1 0,-1 1 0,0-1 0,0 1 0,0-1 0,-1 1 0,0-1 0,0 1 0,0 0 0,0-1 0,-1 1 0,1-1 0,-1 1 0,0-1 0,-1 1 0,1-1 0,-1 0 0,0 1 0,0-1 0,0 0 0,-5 6 0,3-4 0,0-1 0,-1 0 0,0 0 0,0 0 0,0-1 0,0 1 0,-1-1 0,0 0 0,0-1 0,0 0 0,0 0 0,0 0 0,0-1 0,-1 1 0,0-2 0,1 1 0,-1-1 0,0 0 0,0 0 0,-11-1 0,6 0 0,-1 0 0,1-2 0,0 0 0,0 0 0,0-1 0,0 0 0,0-1 0,0 0 0,1-1 0,-17-10 0,19 10-1365,0 0-5461</inkml:trace>
+  <inkml:trace contextRef="#ctx0" brushRef="#br0" timeOffset="13437.84">2603 852 24575,'-2'-2'0,"0"-1"0,1 0 0,-1 1 0,1-1 0,0 0 0,0 0 0,0 0 0,0 0 0,0 0 0,1 0 0,-1 0 0,1 0 0,0 0 0,0-5 0,-1 0 0,-3-12 0,2 0 0,0 0 0,1-1 0,1 1 0,1-1 0,1 1 0,5-25 0,-4 35 0,0 0 0,1-1 0,-1 1 0,2 0 0,0 1 0,0-1 0,0 1 0,2 0 0,-1 0 0,1 1 0,0 0 0,0 0 0,1 1 0,0 0 0,12-8 0,9-3 0,1 1 0,1 2 0,0 1 0,1 1 0,36-9 0,10 2 0,82-10 0,-147 27-103,-3 1 6,-1 0 0,1 0 0,0 1-1,0 0 1,0 1 0,0 0 0,0 1 0,-1 0 0,1 0 0,0 1 0,0 0 0,15 6 0</inkml:trace>
+  <inkml:trace contextRef="#ctx0" brushRef="#br0" timeOffset="13829.84">3099 165 24575,'8'0'0,"-1"1"0,1 0 0,-1 0 0,0 1 0,1 0 0,-1 1 0,0-1 0,0 1 0,0 1 0,-1-1 0,1 1 0,-1 0 0,0 1 0,0 0 0,0 0 0,-1 0 0,0 0 0,0 1 0,4 6 0,-3-5 0,0 1 0,-1 0 0,-1 1 0,1-1 0,-1 1 0,-1 0 0,0 0 0,0 0 0,-1 0 0,0 0 0,0 1 0,-1-1 0,0 1 0,-1 17 0,-2-23-76,1 0 1,-1 1-1,1-1 0,-1 0 0,-1 0 0,1 0 0,-1 0 0,1 0 1,-1-1-1,0 1 0,0-1 0,-1 0 0,1 0 0,-1 0 1,1 0-1,-1 0 0,-6 3 0,2-3-6750</inkml:trace>
+  <inkml:trace contextRef="#ctx0" brushRef="#br0" timeOffset="16469.84">763 1847 24575,'255'-14'0,"-49"0"0,1434 26-514,-956 4 377,-666-16 166,58 1 329,-67-2-173,-47-3-106,-625-5-79,393 11 0,-1515-12-934,2056 0 1868,442-2-934,429 2 0,-2671 2-772,1336 5 772,-340 4 0,687 22 772,1777 81-1749,-1024-93 977,-1441-16-149,137-1 56,-676-11-1204,236 2 273,754 13 954,34 0 122,-1 2 1,-96 11 0,146-11-36,0 0 1,0 0-1,0 1 0,0-1 1,0 0-1,0 0 1,0 0-1,0 0 0,1 0 1,-1 0-1,0 0 1,0 0-1,0 0 0,0 0 1,0 0-1,0 1 1,0-1-1,0 0 0,0 0 1,0 0-1,0 0 0,0 0 1,0 0-1,0 0 1,0 0-1,0 0 0,0 1 1,0-1-1,0 0 1,0 0-1,-1 0 0,1 0 1,0 0-1,0 0 1,0 0-1,0 0 0,0 0 1,0 0-1,0 0 1,0 0-1,0 1 0,0-1 1,0 0-1,0 0 1,0 0-1,0 0 0,-1 0 1,1 0-1,0 0 1,17 5 577,27 1 438,1040 28-1914,-752-30-236,319 4 779,739 18-182,-1344-23 719,-39-1 745,-23 1-305,-32 1 416,-1407 33-3492,1079-35 2064,-124-2 96,-436 10-440,876-9 732,35-2 23,0 2-1,0 0 1,0 2 0,1 1-1,-26 7 1,50-11-21,-1 0-1,1 0 1,0-1-1,-1 1 1,1 0-1,0 0 1,0 0-1,-1 0 1,1 0 0,0 0-1,-1 0 1,1 0-1,0 1 1,0-1-1,-1 0 1,1 0-1,0 0 1,-1 0 0,1 0-1,0 0 1,0 0-1,-1 1 1,1-1-1,0 0 1,0 0 0,0 0-1,-1 1 1,1-1-1,0 0 1,0 0-1,0 0 1,0 1-1,-1-1 1,1 0 0,0 1-1,0-1 1,0 0-1,0 0 1,0 1-1,0-1 1,0 0-1,0 0 1,0 1 0,0-1-1,0 0 1,0 1-1,0-1 1,0 0-1,0 1 1,0-1 0,0 0-1,0 0 1,0 1-1,0-1 1,0 0-1,1 0 1,-1 1-1,0-1 1,0 0 0,0 0-1,0 1 1,1-1-1,-1 0 1,0 0-1,0 0 1,1 1-1,20 8 430,37 4 481,0-2 1,117 7-1,-110-13-728,1220 56-1200,4-57-330,-952-5 1240,-300 1 90,-58-1 285,-18 0 102,-791-20-186,-716-30-111,1359 40-149,-259-10-164,825 44 1973,1479 6-2827,-1784-30 1077,12 1-4,121-16 0,-187 10 10,-25 0-17,-33-2 199,-501-27 624,387 31-894,74 1-113,-1854-34-689,1833 42 885,99-6 0,0 1 1,-1 0-1,1 0 0,0 0 0,0 0 1,0 0-1,0 0 0,0 0 1,-1 0-1,1 0 0,0 0 0,0 0 1,0 0-1,0 0 0,0 0 0,-1 0 1,1 0-1,0 0 0,0 0 0,0 0 1,0 0-1,0 0 0,-1 0 1,1 0-1,0 0 0,0 0 0,0 0 1,0 0-1,0 0 0,-1 0 0,1 0 1,0 0-1,0 0 0,0 0 1,0 1-1,0-1 0,0 0 0,0 0 1,0 0-1,-1 0 0,1 0 0,0 0 1,0 0-1,0 1 0,0-1 1,0 0-1,0 0 0,0 0 0,0 0 1,0 0-1,0 1 0,0-1 0,0 0 1,0 0-1,0 0 0,0 0 1,0 1-1,0-1 0,0 0 0,0 0 1,0 0-1,0 0 0,0 1 0,14 4 240,24 4 354,180 16-870,291-4 0,-403-19 236,1807-5-2147,-1878 2 2200,160-9 123,-181 6 914,-36 0-244,-45-1-227,-1332-10-1700,586 14 540,511-4 507,-657 12-359,942-6 442,1-1 27,-1 1 0,-27 6-1,44-7-26,0 0-1,0 0 0,0 0 0,0 0 0,0 0 0,0 0 0,-1 0 1,1 0-1,0 0 0,0 0 0,0 0 0,0 0 0,0 0 0,0 0 1,-1 0-1,1 0 0,0 0 0,0 0 0,0 0 0,0 0 1,0 0-1,0 0 0,-1 0 0,1 0 0,0 0 0,0 1 0,0-1 1,0 0-1,0 0 0,0 0 0,0 0 0,0 0 0,0 0 0,-1 0 1,1 0-1,0 1 0,0-1 0,0 0 0,0 0 0,0 0 0,0 0 1,0 0-1,0 0 0,0 0 0,0 1 0,0-1 0,0 0 0,0 0 1,0 0-1,0 0 0,0 0 0,0 0 0,0 1 0,0-1 0,0 0 1,0 0-1,0 0 0,0 0 0,0 0 0,0 0 0,1 1 1,-1-1-1,0 0 0,0 0 0,0 0 0,0 0 0,13 6 434,23 1 441,625 29-675,-516-34-364,1552 15-2122,-917-12 2700,-756-3 1357,-45 0-1029,-48 2-649,-867-12-99,115-3-2,803 11 0,-30 1 0,-55 7 0,103-8 0,0 0 0,0 0 0,1 0 0,-1 0 0,0 0 0,0 0 0,0 0 0,0 0 0,0 0 0,0 0 0,0 1 0,0-1 0,0 0 0,0 0 0,0 0 0,0 0 0,0 0 0,0 0 0,0 0 0,0 0 0,0 0 0,0 1 0,0-1 0,0 0 0,0 0 0,0 0 0,0 0 0,0 0 0,0 0 0,-1 0 0,1 0 0,0 0 0,0 0 0,0 0 0,0 0 0,0 1 0,0-1 0,0 0 0,0 0 0,19 4 0,27 1 0,787-13 0,-703-3-1365,-114 10-5461</inkml:trace>
+  <inkml:trace contextRef="#ctx0" brushRef="#br0" timeOffset="23415.28">8306 3224 24575,'57'4'0,"0"2"0,-1 3 0,88 25 0,-24-5 0,-53-15 0,954 185 0,-997-194 14,-8-1 27,-29-11-1461,-1 1-5406</inkml:trace>
+  <inkml:trace contextRef="#ctx0" brushRef="#br0" timeOffset="23761.31">9439 3064 24575,'11'13'0,"-1"1"0,-1-1 0,16 31 0,7 9 0,-21-36 0,47 64 0,-4 2 0,85 180 0,-137-259 0,-1-1 0,1 1 0,-1 0 0,0 0 0,0 1 0,0-1 0,0 0 0,-1 0 0,0 8 0,0-11 0,-1 0 0,1 1 0,-1-1 0,0 0 0,1 0 0,-1 0 0,0 0 0,0 0 0,0 0 0,0 0 0,0 0 0,0 0 0,0 0 0,0 0 0,0-1 0,0 1 0,0 0 0,-1-1 0,1 1 0,0-1 0,-1 1 0,1-1 0,0 0 0,0 0 0,-1 1 0,1-1 0,-1 0 0,1 0 0,0 0 0,-1 0 0,1-1 0,-2 1 0,-256-20 80,127 7-1525,117 12-5381</inkml:trace>
+  <inkml:trace contextRef="#ctx0" brushRef="#br0" timeOffset="25675.49">10561 3784 24575,'-5'-4'0,"-1"0"0,0 1 0,-1 0 0,1 0 0,0 1 0,-1 0 0,1 0 0,-1 0 0,-7 0 0,-11-4 0,-77-22 0,-2 4 0,-199-18 0,219 37 0,0 3 0,-1 5 0,1 3 0,-95 19 0,120-12 0,1 3 0,1 2 0,0 3 0,2 3 0,-70 39 0,84-39 0,1 2 0,0 2 0,3 1 0,0 2 0,2 2 0,1 1 0,-34 44 0,55-60 0,0 0 0,2 1 0,0 0 0,1 1 0,1 0 0,1 0 0,1 1 0,0 0 0,2 0 0,-4 26 0,8-33 0,0-1 0,1 1 0,0 0 0,1 0 0,1-1 0,0 1 0,1 0 0,0-1 0,1 0 0,0 0 0,2 0 0,-1 0 0,1-1 0,1 0 0,0 0 0,1-1 0,11 14 0,5-1 0,0-1 0,1-1 0,2-1 0,0-1 0,1-1 0,1-2 0,0-1 0,2-1 0,35 12 0,28 5 0,174 36 0,-105-38-187,300 13 0,168-41-187,-422-8 374,396-65 0,-493 48 0,-1-4 0,-1-5 0,-1-5 0,-3-5 0,114-61 0,-184 83 42,-1-1-1,-1-2 1,0-1-1,-2-2 1,-1-1-1,-2-1 1,0-2 0,33-45-1,-50 58-21,-1 0-1,0-1 1,-2-1 0,0 1 0,-1-2-1,-1 1 1,-1-1 0,0 0-1,-2 0 1,0 0 0,-1-1-1,-1 1 1,-1-1 0,-1 0-1,-1 1 1,-1-1 0,-1 0 0,-7-29-1,1 19-19,-1 0 0,-2 1 0,-1 1 0,-1 0 0,-2 1 0,-35-50 0,22 42 0,-1 1 0,-2 2 0,-1 1 0,-50-37 0,21 25 0,-2 3 0,-1 3 0,-2 3 0,-2 3 0,-120-40 0,74 39 0,-1 5 0,-233-25 0,186 42 0,-264 16 0,392-4 0,-1 2 0,1 1 0,0 2 0,1 1 0,-1 1 0,-32 14 0,48-8-1365</inkml:trace>
+  <inkml:trace contextRef="#ctx0" brushRef="#br0" timeOffset="28407.03">9577 1138 24575,'-4'72'0,"-3"-1"0,-4 0 0,-2-1 0,-25 75 0,32-124 0,-253 1189 0,248-1138 0,3 0 0,3 1 0,10 135 0,-5-204 0,0 0 0,1-1 0,-1 1 0,1 0 0,0-1 0,0 1 0,0-1 0,1 1 0,-1-1 0,1 1 0,0-1 0,0 0 0,0 0 0,0 0 0,1 0 0,-1 0 0,1-1 0,0 1 0,-1-1 0,1 1 0,0-1 0,6 3 0,-1-3 0,0 1 0,0-1 0,1 0 0,-1-1 0,1 0 0,0 0 0,-1-1 0,17-2 0,39-4 0,113-27 0,-37 5 0,1870-205 0,-1949 229 0,-38 4 0,1-1 0,0-1 0,-1-1 0,1-2 0,-1 0 0,32-12 0,-52 15 0,0-1 0,0 0 0,0 0 0,-1 0 0,1 0 0,-1 0 0,1-1 0,-1 1 0,0-1 0,-1 0 0,1 1 0,0-1 0,-1 0 0,0 0 0,0 0 0,0 0 0,-1 0 0,1 0 0,-1 0 0,0-5 0,5-23 0,10-32 0,-3-1 0,7-112 0,-15-136 0,-4 212 0,2-188 0,-27-692 0,24 963 0,1 12 0,0 1 0,0 0 0,-1 0 0,0 0 0,0 0 0,0 0 0,0 0 0,-1 0 0,-2-5 0,4 10 0,-1-1 0,0 1 0,1 0 0,-1 0 0,0 0 0,0-1 0,0 1 0,1 0 0,-1 0 0,0 0 0,0 0 0,1 1 0,-1-1 0,0 0 0,0 0 0,1 0 0,-1 1 0,0-1 0,0 0 0,1 1 0,-1-1 0,0 0 0,1 1 0,-2 0 0,-22 15 0,17-11 0,-24 11 0,1-1 0,-2-1 0,0-2 0,0-1 0,-1-2 0,-63 10 0,-210 5 0,260-22 0,-776-9 0,44-2 0,742 15 120,29 2-321,16 7-1083</inkml:trace>
+</inkml:ink>
 </file>
 
 <file path=word/theme/theme1.xml><?xml version="1.0" encoding="utf-8"?>

</xml_diff>